<commit_message>
Proposed changes from Jaime
</commit_message>
<xml_diff>
--- a/doc/InstallationManual.docx
+++ b/doc/InstallationManual.docx
@@ -1,24 +1,125 @@
 
 <file path=word/document.xml><?xml version="1.0" encoding="utf-8"?>
-<w:document xmlns:ve="http://schemas.openxmlformats.org/markup-compatibility/2006" xmlns:o="urn:schemas-microsoft-com:office:office" xmlns:r="http://schemas.openxmlformats.org/officeDocument/2006/relationships" xmlns:m="http://schemas.openxmlformats.org/officeDocument/2006/math" xmlns:v="urn:schemas-microsoft-com:vml" xmlns:wp="http://schemas.openxmlformats.org/drawingml/2006/wordprocessingDrawing" xmlns:w10="urn:schemas-microsoft-com:office:word" xmlns:w="http://schemas.openxmlformats.org/wordprocessingml/2006/main" xmlns:wne="http://schemas.microsoft.com/office/word/2006/wordml">
+<w:document xmlns:wpc="http://schemas.microsoft.com/office/word/2010/wordprocessingCanvas" xmlns:mc="http://schemas.openxmlformats.org/markup-compatibility/2006" xmlns:o="urn:schemas-microsoft-com:office:office" xmlns:r="http://schemas.openxmlformats.org/officeDocument/2006/relationships" xmlns:m="http://schemas.openxmlformats.org/officeDocument/2006/math" xmlns:v="urn:schemas-microsoft-com:vml" xmlns:wp14="http://schemas.microsoft.com/office/word/2010/wordprocessingDrawing" xmlns:wp="http://schemas.openxmlformats.org/drawingml/2006/wordprocessingDrawing" xmlns:w10="urn:schemas-microsoft-com:office:word" xmlns:w="http://schemas.openxmlformats.org/wordprocessingml/2006/main" xmlns:w14="http://schemas.microsoft.com/office/word/2010/wordml" xmlns:wpg="http://schemas.microsoft.com/office/word/2010/wordprocessingGroup" xmlns:wpi="http://schemas.microsoft.com/office/word/2010/wordprocessingInk" xmlns:wne="http://schemas.microsoft.com/office/word/2006/wordml" xmlns:wps="http://schemas.microsoft.com/office/word/2010/wordprocessingShape" mc:Ignorable="w14 wp14">
   <w:body>
     <w:p>
       <w:pPr>
-        <w:pStyle w:val="Ttulo"/>
+        <w:pStyle w:val="Title"/>
         <w:jc w:val="center"/>
         <w:rPr>
+          <w:ins w:id="0" w:author="Jaime Martin Losa" w:date="2012-11-24T16:39:00Z"/>
           <w:lang w:val="es-ES"/>
         </w:rPr>
       </w:pPr>
-      <w:r>
+    </w:p>
+    <w:p>
+      <w:pPr>
+        <w:pStyle w:val="Title"/>
+        <w:jc w:val="center"/>
         <w:rPr>
+          <w:ins w:id="1" w:author="Jaime Martin Losa" w:date="2012-11-24T16:39:00Z"/>
           <w:lang w:val="es-ES"/>
         </w:rPr>
-        <w:t>RPCDDS</w:t>
-      </w:r>
-      <w:r>
+      </w:pPr>
+    </w:p>
+    <w:p>
+      <w:pPr>
+        <w:pStyle w:val="Title"/>
+        <w:jc w:val="center"/>
         <w:rPr>
+          <w:ins w:id="2" w:author="Jaime Martin Losa" w:date="2012-11-24T16:39:00Z"/>
           <w:lang w:val="es-ES"/>
+        </w:rPr>
+      </w:pPr>
+    </w:p>
+    <w:p>
+      <w:pPr>
+        <w:pStyle w:val="Title"/>
+        <w:jc w:val="center"/>
+        <w:rPr>
+          <w:ins w:id="3" w:author="Jaime Martin Losa" w:date="2012-11-24T16:39:00Z"/>
+          <w:lang w:val="es-ES"/>
+        </w:rPr>
+      </w:pPr>
+    </w:p>
+    <w:p>
+      <w:pPr>
+        <w:pStyle w:val="Title"/>
+        <w:jc w:val="center"/>
+        <w:rPr>
+          <w:ins w:id="4" w:author="Jaime Martin Losa" w:date="2012-11-24T16:39:00Z"/>
+          <w:rPrChange w:id="5" w:author="Jaime Martin Losa" w:date="2012-11-26T14:50:00Z">
+            <w:rPr>
+              <w:ins w:id="6" w:author="Jaime Martin Losa" w:date="2012-11-24T16:39:00Z"/>
+              <w:lang w:val="es-ES"/>
+            </w:rPr>
+          </w:rPrChange>
+        </w:rPr>
+      </w:pPr>
+      <w:ins w:id="7" w:author="Jaime Martin Losa" w:date="2012-11-24T16:24:00Z">
+        <w:r>
+          <w:rPr>
+            <w:rPrChange w:id="8" w:author="Jaime Martin Losa" w:date="2012-11-26T14:50:00Z">
+              <w:rPr>
+                <w:lang w:val="es-ES"/>
+              </w:rPr>
+            </w:rPrChange>
+          </w:rPr>
+          <w:t xml:space="preserve">EPROSIMA </w:t>
+        </w:r>
+      </w:ins>
+      <w:r>
+        <w:rPr>
+          <w:rPrChange w:id="9" w:author="Jaime Martin Losa" w:date="2012-11-26T14:50:00Z">
+            <w:rPr>
+              <w:lang w:val="es-ES"/>
+            </w:rPr>
+          </w:rPrChange>
+        </w:rPr>
+        <w:t>RPC</w:t>
+      </w:r>
+      <w:ins w:id="10" w:author="Jaime Martin Losa" w:date="2012-11-24T16:25:00Z">
+        <w:r>
+          <w:rPr>
+            <w:rPrChange w:id="11" w:author="Jaime Martin Losa" w:date="2012-11-26T14:50:00Z">
+              <w:rPr>
+                <w:lang w:val="es-ES"/>
+              </w:rPr>
+            </w:rPrChange>
+          </w:rPr>
+          <w:t xml:space="preserve"> over </w:t>
+        </w:r>
+      </w:ins>
+      <w:r>
+        <w:rPr>
+          <w:rPrChange w:id="12" w:author="Jaime Martin Losa" w:date="2012-11-26T14:50:00Z">
+            <w:rPr>
+              <w:lang w:val="es-ES"/>
+            </w:rPr>
+          </w:rPrChange>
+        </w:rPr>
+        <w:t>DDS</w:t>
+      </w:r>
+    </w:p>
+    <w:p>
+      <w:pPr>
+        <w:pStyle w:val="Title"/>
+        <w:jc w:val="center"/>
+        <w:rPr>
+          <w:rPrChange w:id="13" w:author="Jaime Martin Losa" w:date="2012-11-26T14:50:00Z">
+            <w:rPr>
+              <w:lang w:val="es-ES"/>
+            </w:rPr>
+          </w:rPrChange>
+        </w:rPr>
+      </w:pPr>
+      <w:r>
+        <w:rPr>
+          <w:rPrChange w:id="14" w:author="Jaime Martin Losa" w:date="2012-11-26T14:50:00Z">
+            <w:rPr>
+              <w:lang w:val="es-ES"/>
+            </w:rPr>
+          </w:rPrChange>
         </w:rPr>
         <w:br/>
         <w:t>INSTALLATION MANUAL</w:t>
@@ -28,6 +129,226 @@
       <w:pPr>
         <w:jc w:val="center"/>
         <w:rPr>
+          <w:ins w:id="15" w:author="Jaime Martin Losa" w:date="2012-11-24T16:40:00Z"/>
+          <w:sz w:val="28"/>
+          <w:szCs w:val="28"/>
+          <w:lang w:val="es-ES"/>
+        </w:rPr>
+      </w:pPr>
+      <w:proofErr w:type="spellStart"/>
+      <w:ins w:id="16" w:author="Jaime Martin Losa" w:date="2012-11-24T16:39:00Z">
+        <w:r>
+          <w:rPr>
+            <w:sz w:val="28"/>
+            <w:szCs w:val="28"/>
+            <w:lang w:val="es-ES"/>
+          </w:rPr>
+          <w:t>Version</w:t>
+        </w:r>
+        <w:proofErr w:type="spellEnd"/>
+        <w:r>
+          <w:rPr>
+            <w:sz w:val="28"/>
+            <w:szCs w:val="28"/>
+            <w:lang w:val="es-ES"/>
+          </w:rPr>
+          <w:t xml:space="preserve"> 0.1</w:t>
+        </w:r>
+      </w:ins>
+      <w:ins w:id="17" w:author="Jaime Martin Losa" w:date="2012-11-24T16:40:00Z">
+        <w:r>
+          <w:rPr>
+            <w:sz w:val="28"/>
+            <w:szCs w:val="28"/>
+            <w:lang w:val="es-ES"/>
+          </w:rPr>
+          <w:t>.</w:t>
+        </w:r>
+      </w:ins>
+      <w:ins w:id="18" w:author="Jaime Martin Losa" w:date="2012-11-24T16:39:00Z">
+        <w:r>
+          <w:rPr>
+            <w:sz w:val="28"/>
+            <w:szCs w:val="28"/>
+            <w:lang w:val="es-ES"/>
+          </w:rPr>
+          <w:t>RC1</w:t>
+        </w:r>
+      </w:ins>
+    </w:p>
+    <w:p>
+      <w:pPr>
+        <w:jc w:val="center"/>
+        <w:rPr>
+          <w:ins w:id="19" w:author="Jaime Martin Losa" w:date="2012-11-24T16:41:00Z"/>
+          <w:sz w:val="28"/>
+          <w:szCs w:val="28"/>
+          <w:lang w:val="es-ES"/>
+        </w:rPr>
+      </w:pPr>
+    </w:p>
+    <w:p>
+      <w:pPr>
+        <w:jc w:val="center"/>
+        <w:rPr>
+          <w:ins w:id="20" w:author="Jaime Martin Losa" w:date="2012-11-24T16:41:00Z"/>
+          <w:sz w:val="28"/>
+          <w:szCs w:val="28"/>
+          <w:lang w:val="es-ES"/>
+        </w:rPr>
+      </w:pPr>
+    </w:p>
+    <w:p>
+      <w:pPr>
+        <w:jc w:val="center"/>
+        <w:rPr>
+          <w:ins w:id="21" w:author="Jaime Martin Losa" w:date="2012-11-24T16:40:00Z"/>
+          <w:sz w:val="28"/>
+          <w:szCs w:val="28"/>
+          <w:lang w:val="es-ES"/>
+        </w:rPr>
+      </w:pPr>
+    </w:p>
+    <w:p>
+      <w:pPr>
+        <w:jc w:val="center"/>
+        <w:rPr>
+          <w:ins w:id="22" w:author="Jaime Martin Losa" w:date="2012-11-24T16:40:00Z"/>
+          <w:sz w:val="28"/>
+          <w:szCs w:val="28"/>
+          <w:lang w:val="es-ES"/>
+        </w:rPr>
+      </w:pPr>
+    </w:p>
+    <w:p>
+      <w:pPr>
+        <w:jc w:val="center"/>
+        <w:rPr>
+          <w:ins w:id="23" w:author="Jaime Martin Losa" w:date="2012-11-24T16:39:00Z"/>
+          <w:sz w:val="28"/>
+          <w:szCs w:val="28"/>
+          <w:lang w:val="es-ES"/>
+        </w:rPr>
+      </w:pPr>
+      <w:ins w:id="24" w:author="Jaime Martin Losa" w:date="2012-11-24T16:40:00Z">
+        <w:r>
+          <w:rPr>
+            <w:noProof/>
+            <w:sz w:val="28"/>
+            <w:szCs w:val="28"/>
+            <w:lang w:val="es-ES" w:eastAsia="es-ES" w:bidi="ar-SA"/>
+            <w:rPrChange w:id="25">
+              <w:rPr>
+                <w:noProof/>
+                <w:lang w:val="es-ES" w:eastAsia="es-ES" w:bidi="ar-SA"/>
+              </w:rPr>
+            </w:rPrChange>
+          </w:rPr>
+          <w:drawing>
+            <wp:inline distT="0" distB="0" distL="0" distR="0">
+              <wp:extent cx="1880235" cy="570865"/>
+              <wp:effectExtent l="0" t="0" r="0" b="0"/>
+              <wp:docPr id="1" name="Picture 1" descr="Z:\eProsima Admin\tarjetas_visita\logos\logo_eProsima\logoEprosimaBlueRTI.gif"/>
+              <wp:cNvGraphicFramePr>
+                <a:graphicFrameLocks xmlns:a="http://schemas.openxmlformats.org/drawingml/2006/main" noChangeAspect="1"/>
+              </wp:cNvGraphicFramePr>
+              <a:graphic xmlns:a="http://schemas.openxmlformats.org/drawingml/2006/main">
+                <a:graphicData uri="http://schemas.openxmlformats.org/drawingml/2006/picture">
+                  <pic:pic xmlns:pic="http://schemas.openxmlformats.org/drawingml/2006/picture">
+                    <pic:nvPicPr>
+                      <pic:cNvPr id="0" name="Picture 11" descr="Z:\eProsima Admin\tarjetas_visita\logos\logo_eProsima\logoEprosimaBlueRTI.gif"/>
+                      <pic:cNvPicPr>
+                        <a:picLocks noChangeAspect="1" noChangeArrowheads="1"/>
+                      </pic:cNvPicPr>
+                    </pic:nvPicPr>
+                    <pic:blipFill>
+                      <a:blip r:embed="rId9">
+                        <a:extLst>
+                          <a:ext uri="{28A0092B-C50C-407E-A947-70E740481C1C}">
+                            <a14:useLocalDpi xmlns:a14="http://schemas.microsoft.com/office/drawing/2010/main" val="0"/>
+                          </a:ext>
+                        </a:extLst>
+                      </a:blip>
+                      <a:srcRect/>
+                      <a:stretch>
+                        <a:fillRect/>
+                      </a:stretch>
+                    </pic:blipFill>
+                    <pic:spPr bwMode="auto">
+                      <a:xfrm>
+                        <a:off x="0" y="0"/>
+                        <a:ext cx="1880235" cy="570865"/>
+                      </a:xfrm>
+                      <a:prstGeom prst="rect">
+                        <a:avLst/>
+                      </a:prstGeom>
+                      <a:noFill/>
+                      <a:ln>
+                        <a:noFill/>
+                      </a:ln>
+                    </pic:spPr>
+                  </pic:pic>
+                </a:graphicData>
+              </a:graphic>
+            </wp:inline>
+          </w:drawing>
+        </w:r>
+      </w:ins>
+    </w:p>
+    <w:p>
+      <w:pPr>
+        <w:jc w:val="center"/>
+        <w:rPr>
+          <w:ins w:id="26" w:author="Jaime Martin Losa" w:date="2012-11-24T16:41:00Z"/>
+          <w:sz w:val="28"/>
+          <w:szCs w:val="28"/>
+          <w:lang w:val="es-ES"/>
+        </w:rPr>
+      </w:pPr>
+      <w:proofErr w:type="spellStart"/>
+      <w:ins w:id="27" w:author="Jaime Martin Losa" w:date="2012-11-24T16:41:00Z">
+        <w:r>
+          <w:rPr>
+            <w:sz w:val="28"/>
+            <w:szCs w:val="28"/>
+            <w:lang w:val="es-ES"/>
+          </w:rPr>
+          <w:t>Experts</w:t>
+        </w:r>
+        <w:proofErr w:type="spellEnd"/>
+        <w:r>
+          <w:rPr>
+            <w:sz w:val="28"/>
+            <w:szCs w:val="28"/>
+            <w:lang w:val="es-ES"/>
+          </w:rPr>
+          <w:t xml:space="preserve"> in </w:t>
+        </w:r>
+        <w:proofErr w:type="spellStart"/>
+        <w:r>
+          <w:rPr>
+            <w:sz w:val="28"/>
+            <w:szCs w:val="28"/>
+            <w:lang w:val="es-ES"/>
+          </w:rPr>
+          <w:t>networking</w:t>
+        </w:r>
+        <w:proofErr w:type="spellEnd"/>
+        <w:r>
+          <w:rPr>
+            <w:sz w:val="28"/>
+            <w:szCs w:val="28"/>
+            <w:lang w:val="es-ES"/>
+          </w:rPr>
+          <w:t xml:space="preserve"> middleware</w:t>
+        </w:r>
+      </w:ins>
+    </w:p>
+    <w:p>
+      <w:pPr>
+        <w:jc w:val="center"/>
+        <w:rPr>
+          <w:ins w:id="28" w:author="Jaime Martin Losa" w:date="2012-11-24T16:41:00Z"/>
           <w:sz w:val="28"/>
           <w:szCs w:val="28"/>
           <w:lang w:val="es-ES"/>
@@ -45,9 +366,1026 @@
       </w:r>
       <w:proofErr w:type="spellEnd"/>
       <w:proofErr w:type="gramEnd"/>
+      <w:ins w:id="29" w:author="Jaime Martin Losa" w:date="2012-11-24T16:25:00Z">
+        <w:r>
+          <w:rPr>
+            <w:sz w:val="28"/>
+            <w:szCs w:val="28"/>
+            <w:lang w:val="es-ES"/>
+          </w:rPr>
+          <w:t xml:space="preserve"> © 2012</w:t>
+        </w:r>
+      </w:ins>
+    </w:p>
+    <w:p>
+      <w:pPr>
+        <w:jc w:val="center"/>
+        <w:rPr>
+          <w:ins w:id="30" w:author="Jaime Martin Losa" w:date="2012-11-24T16:41:00Z"/>
+          <w:sz w:val="28"/>
+          <w:szCs w:val="28"/>
+          <w:lang w:val="es-ES"/>
+        </w:rPr>
+      </w:pPr>
+    </w:p>
+    <w:p>
+      <w:pPr>
+        <w:rPr>
+          <w:ins w:id="31" w:author="Jaime Martin Losa" w:date="2012-11-24T16:41:00Z"/>
+          <w:sz w:val="28"/>
+          <w:szCs w:val="28"/>
+          <w:lang w:val="es-ES"/>
+        </w:rPr>
+      </w:pPr>
+      <w:ins w:id="32" w:author="Jaime Martin Losa" w:date="2012-11-24T16:41:00Z">
+        <w:r>
+          <w:rPr>
+            <w:sz w:val="28"/>
+            <w:szCs w:val="28"/>
+            <w:lang w:val="es-ES"/>
+          </w:rPr>
+          <w:br w:type="page"/>
+        </w:r>
+      </w:ins>
+    </w:p>
+    <w:tbl>
+      <w:tblPr>
+        <w:tblStyle w:val="TableGrid"/>
+        <w:tblW w:w="0" w:type="auto"/>
+        <w:tblInd w:w="-176" w:type="dxa"/>
+        <w:tblBorders>
+          <w:top w:val="none" w:sz="0" w:space="0" w:color="auto"/>
+          <w:left w:val="none" w:sz="0" w:space="0" w:color="auto"/>
+          <w:bottom w:val="none" w:sz="0" w:space="0" w:color="auto"/>
+          <w:right w:val="none" w:sz="0" w:space="0" w:color="auto"/>
+          <w:insideH w:val="none" w:sz="0" w:space="0" w:color="auto"/>
+          <w:insideV w:val="none" w:sz="0" w:space="0" w:color="auto"/>
+        </w:tblBorders>
+        <w:tblLook w:val="04A0" w:firstRow="1" w:lastRow="0" w:firstColumn="1" w:lastColumn="0" w:noHBand="0" w:noVBand="1"/>
+      </w:tblPr>
+      <w:tblGrid>
+        <w:gridCol w:w="4679"/>
+        <w:gridCol w:w="4217"/>
+      </w:tblGrid>
+      <w:tr>
+        <w:trPr>
+          <w:ins w:id="33" w:author="Jaime Martin Losa" w:date="2012-11-24T16:43:00Z"/>
+        </w:trPr>
+        <w:tc>
+          <w:tcPr>
+            <w:tcW w:w="4679" w:type="dxa"/>
+          </w:tcPr>
+          <w:p>
+            <w:pPr>
+              <w:pStyle w:val="Header"/>
+              <w:jc w:val="both"/>
+              <w:rPr>
+                <w:ins w:id="34" w:author="Jaime Martin Losa" w:date="2012-11-24T16:43:00Z"/>
+              </w:rPr>
+            </w:pPr>
+            <w:ins w:id="35" w:author="Jaime Martin Losa" w:date="2012-11-24T16:45:00Z">
+              <w:r>
+                <w:rPr>
+                  <w:noProof/>
+                  <w:sz w:val="28"/>
+                  <w:szCs w:val="28"/>
+                  <w:lang w:val="es-ES" w:eastAsia="es-ES"/>
+                  <w:rPrChange w:id="36">
+                    <w:rPr>
+                      <w:noProof/>
+                      <w:lang w:val="es-ES" w:eastAsia="es-ES"/>
+                    </w:rPr>
+                  </w:rPrChange>
+                </w:rPr>
+                <w:lastRenderedPageBreak/>
+                <w:drawing>
+                  <wp:inline distT="0" distB="0" distL="0" distR="0" wp14:anchorId="47234D4E" wp14:editId="30597337">
+                    <wp:extent cx="2655570" cy="819150"/>
+                    <wp:effectExtent l="0" t="0" r="0" b="0"/>
+                    <wp:docPr id="4" name="Picture 4" descr="Z:\eProsima Admin\tarjetas_visita\logos\logo_eProsima\logoEprosimaBlueRTI_conMens.gif"/>
+                    <wp:cNvGraphicFramePr>
+                      <a:graphicFrameLocks xmlns:a="http://schemas.openxmlformats.org/drawingml/2006/main" noChangeAspect="1"/>
+                    </wp:cNvGraphicFramePr>
+                    <a:graphic xmlns:a="http://schemas.openxmlformats.org/drawingml/2006/main">
+                      <a:graphicData uri="http://schemas.openxmlformats.org/drawingml/2006/picture">
+                        <pic:pic xmlns:pic="http://schemas.openxmlformats.org/drawingml/2006/picture">
+                          <pic:nvPicPr>
+                            <pic:cNvPr id="0" name="Picture 13" descr="Z:\eProsima Admin\tarjetas_visita\logos\logo_eProsima\logoEprosimaBlueRTI_conMens.gif"/>
+                            <pic:cNvPicPr>
+                              <a:picLocks noChangeAspect="1" noChangeArrowheads="1"/>
+                            </pic:cNvPicPr>
+                          </pic:nvPicPr>
+                          <pic:blipFill>
+                            <a:blip r:embed="rId10">
+                              <a:extLst>
+                                <a:ext uri="{28A0092B-C50C-407E-A947-70E740481C1C}">
+                                  <a14:useLocalDpi xmlns:a14="http://schemas.microsoft.com/office/drawing/2010/main" val="0"/>
+                                </a:ext>
+                              </a:extLst>
+                            </a:blip>
+                            <a:srcRect/>
+                            <a:stretch>
+                              <a:fillRect/>
+                            </a:stretch>
+                          </pic:blipFill>
+                          <pic:spPr bwMode="auto">
+                            <a:xfrm>
+                              <a:off x="0" y="0"/>
+                              <a:ext cx="2655570" cy="819150"/>
+                            </a:xfrm>
+                            <a:prstGeom prst="rect">
+                              <a:avLst/>
+                            </a:prstGeom>
+                            <a:noFill/>
+                            <a:ln>
+                              <a:noFill/>
+                            </a:ln>
+                          </pic:spPr>
+                        </pic:pic>
+                      </a:graphicData>
+                    </a:graphic>
+                  </wp:inline>
+                </w:drawing>
+              </w:r>
+            </w:ins>
+          </w:p>
+        </w:tc>
+        <w:tc>
+          <w:tcPr>
+            <w:tcW w:w="4217" w:type="dxa"/>
+          </w:tcPr>
+          <w:p>
+            <w:pPr>
+              <w:pStyle w:val="NoSpacing"/>
+              <w:jc w:val="both"/>
+              <w:rPr>
+                <w:ins w:id="37" w:author="Jaime Martin Losa" w:date="2012-11-24T16:43:00Z"/>
+                <w:b/>
+                <w:color w:val="0F5684"/>
+                <w:szCs w:val="24"/>
+                <w:lang w:val="es-ES"/>
+                <w:rPrChange w:id="38" w:author="Jaime Martin Losa" w:date="2012-11-24T16:46:00Z">
+                  <w:rPr>
+                    <w:ins w:id="39" w:author="Jaime Martin Losa" w:date="2012-11-24T16:43:00Z"/>
+                    <w:rFonts w:eastAsiaTheme="minorEastAsia"/>
+                    <w:b/>
+                    <w:color w:val="0F5684"/>
+                    <w:sz w:val="24"/>
+                    <w:szCs w:val="24"/>
+                    <w:lang w:val="es-ES" w:bidi="en-US"/>
+                  </w:rPr>
+                </w:rPrChange>
+              </w:rPr>
+            </w:pPr>
+            <w:proofErr w:type="spellStart"/>
+            <w:ins w:id="40" w:author="Jaime Martin Losa" w:date="2012-11-24T16:43:00Z">
+              <w:r>
+                <w:rPr>
+                  <w:b/>
+                  <w:color w:val="0F5684"/>
+                  <w:sz w:val="20"/>
+                  <w:szCs w:val="24"/>
+                  <w:lang w:val="es-ES"/>
+                  <w:rPrChange w:id="41" w:author="Jaime Martin Losa" w:date="2012-11-24T16:46:00Z">
+                    <w:rPr>
+                      <w:b/>
+                      <w:color w:val="0F5684"/>
+                      <w:sz w:val="24"/>
+                      <w:szCs w:val="24"/>
+                      <w:lang w:val="es-ES"/>
+                    </w:rPr>
+                  </w:rPrChange>
+                </w:rPr>
+                <w:t>eProsima</w:t>
+              </w:r>
+              <w:proofErr w:type="spellEnd"/>
+            </w:ins>
+          </w:p>
+          <w:p>
+            <w:pPr>
+              <w:pStyle w:val="NoSpacing"/>
+              <w:jc w:val="both"/>
+              <w:rPr>
+                <w:ins w:id="42" w:author="Jaime Martin Losa" w:date="2012-11-24T16:43:00Z"/>
+                <w:b/>
+                <w:color w:val="0F5684"/>
+                <w:sz w:val="18"/>
+                <w:szCs w:val="20"/>
+                <w:lang w:val="es-ES"/>
+                <w:rPrChange w:id="43" w:author="Jaime Martin Losa" w:date="2012-11-24T16:46:00Z">
+                  <w:rPr>
+                    <w:ins w:id="44" w:author="Jaime Martin Losa" w:date="2012-11-24T16:43:00Z"/>
+                    <w:rFonts w:eastAsiaTheme="minorEastAsia"/>
+                    <w:b/>
+                    <w:color w:val="0F5684"/>
+                    <w:sz w:val="20"/>
+                    <w:szCs w:val="20"/>
+                    <w:lang w:val="es-ES" w:bidi="en-US"/>
+                  </w:rPr>
+                </w:rPrChange>
+              </w:rPr>
+            </w:pPr>
+            <w:ins w:id="45" w:author="Jaime Martin Losa" w:date="2012-11-24T16:43:00Z">
+              <w:r>
+                <w:rPr>
+                  <w:b/>
+                  <w:color w:val="0F5684"/>
+                  <w:sz w:val="18"/>
+                  <w:lang w:val="es-ES"/>
+                  <w:rPrChange w:id="46" w:author="Jaime Martin Losa" w:date="2012-11-24T16:46:00Z">
+                    <w:rPr>
+                      <w:b/>
+                      <w:color w:val="0F5684"/>
+                      <w:lang w:val="es-ES"/>
+                    </w:rPr>
+                  </w:rPrChange>
+                </w:rPr>
+                <w:t>Proyectos y Sistemas de Mantenimiento SL</w:t>
+              </w:r>
+            </w:ins>
+          </w:p>
+          <w:p>
+            <w:pPr>
+              <w:pStyle w:val="NoSpacing"/>
+              <w:jc w:val="both"/>
+              <w:rPr>
+                <w:ins w:id="47" w:author="Jaime Martin Losa" w:date="2012-11-24T16:43:00Z"/>
+                <w:color w:val="0F5684"/>
+                <w:sz w:val="18"/>
+                <w:szCs w:val="20"/>
+                <w:lang w:val="es-ES"/>
+                <w:rPrChange w:id="48" w:author="Jaime Martin Losa" w:date="2012-11-24T16:46:00Z">
+                  <w:rPr>
+                    <w:ins w:id="49" w:author="Jaime Martin Losa" w:date="2012-11-24T16:43:00Z"/>
+                    <w:rFonts w:eastAsiaTheme="minorEastAsia"/>
+                    <w:color w:val="0F5684"/>
+                    <w:sz w:val="20"/>
+                    <w:szCs w:val="20"/>
+                    <w:lang w:val="es-ES" w:bidi="en-US"/>
+                  </w:rPr>
+                </w:rPrChange>
+              </w:rPr>
+            </w:pPr>
+            <w:ins w:id="50" w:author="Jaime Martin Losa" w:date="2012-11-24T16:43:00Z">
+              <w:r>
+                <w:rPr>
+                  <w:color w:val="0F5684"/>
+                  <w:sz w:val="18"/>
+                  <w:lang w:val="es-ES"/>
+                  <w:rPrChange w:id="51" w:author="Jaime Martin Losa" w:date="2012-11-24T16:46:00Z">
+                    <w:rPr>
+                      <w:color w:val="0F5684"/>
+                      <w:lang w:val="es-ES"/>
+                    </w:rPr>
+                  </w:rPrChange>
+                </w:rPr>
+                <w:t xml:space="preserve">Ronda del poniente 2 – 1ºG </w:t>
+              </w:r>
+            </w:ins>
+          </w:p>
+          <w:p>
+            <w:pPr>
+              <w:pStyle w:val="NoSpacing"/>
+              <w:jc w:val="both"/>
+              <w:rPr>
+                <w:ins w:id="52" w:author="Jaime Martin Losa" w:date="2012-11-24T16:43:00Z"/>
+                <w:color w:val="0F5684"/>
+                <w:sz w:val="18"/>
+                <w:szCs w:val="20"/>
+                <w:lang w:val="es-ES"/>
+                <w:rPrChange w:id="53" w:author="Jaime Martin Losa" w:date="2012-11-24T16:46:00Z">
+                  <w:rPr>
+                    <w:ins w:id="54" w:author="Jaime Martin Losa" w:date="2012-11-24T16:43:00Z"/>
+                    <w:rFonts w:eastAsiaTheme="minorEastAsia"/>
+                    <w:color w:val="0F5684"/>
+                    <w:sz w:val="20"/>
+                    <w:szCs w:val="20"/>
+                    <w:lang w:val="es-ES" w:bidi="en-US"/>
+                  </w:rPr>
+                </w:rPrChange>
+              </w:rPr>
+            </w:pPr>
+            <w:ins w:id="55" w:author="Jaime Martin Losa" w:date="2012-11-24T16:43:00Z">
+              <w:r>
+                <w:rPr>
+                  <w:color w:val="0F5684"/>
+                  <w:sz w:val="18"/>
+                  <w:lang w:val="es-ES"/>
+                  <w:rPrChange w:id="56" w:author="Jaime Martin Losa" w:date="2012-11-24T16:46:00Z">
+                    <w:rPr>
+                      <w:color w:val="0F5684"/>
+                      <w:lang w:val="es-ES"/>
+                    </w:rPr>
+                  </w:rPrChange>
+                </w:rPr>
+                <w:t>28760 Tres Cantos Madrid</w:t>
+              </w:r>
+            </w:ins>
+          </w:p>
+          <w:p>
+            <w:pPr>
+              <w:pStyle w:val="NoSpacing"/>
+              <w:jc w:val="both"/>
+              <w:rPr>
+                <w:ins w:id="57" w:author="Jaime Martin Losa" w:date="2012-11-24T16:43:00Z"/>
+                <w:color w:val="0F5684"/>
+                <w:sz w:val="18"/>
+                <w:szCs w:val="20"/>
+                <w:lang w:val="es-ES"/>
+                <w:rPrChange w:id="58" w:author="Jaime Martin Losa" w:date="2012-11-24T16:46:00Z">
+                  <w:rPr>
+                    <w:ins w:id="59" w:author="Jaime Martin Losa" w:date="2012-11-24T16:43:00Z"/>
+                    <w:rFonts w:eastAsiaTheme="minorEastAsia"/>
+                    <w:color w:val="0F5684"/>
+                    <w:sz w:val="20"/>
+                    <w:szCs w:val="20"/>
+                    <w:lang w:val="es-ES" w:bidi="en-US"/>
+                  </w:rPr>
+                </w:rPrChange>
+              </w:rPr>
+            </w:pPr>
+            <w:ins w:id="60" w:author="Jaime Martin Losa" w:date="2012-11-24T16:43:00Z">
+              <w:r>
+                <w:rPr>
+                  <w:b/>
+                  <w:color w:val="0F5684"/>
+                  <w:sz w:val="18"/>
+                  <w:lang w:val="es-ES"/>
+                  <w:rPrChange w:id="61" w:author="Jaime Martin Losa" w:date="2012-11-24T16:46:00Z">
+                    <w:rPr>
+                      <w:b/>
+                      <w:color w:val="0F5684"/>
+                      <w:lang w:val="es-ES"/>
+                    </w:rPr>
+                  </w:rPrChange>
+                </w:rPr>
+                <w:t>Tel</w:t>
+              </w:r>
+              <w:r>
+                <w:rPr>
+                  <w:color w:val="0F5684"/>
+                  <w:sz w:val="18"/>
+                  <w:lang w:val="es-ES"/>
+                  <w:rPrChange w:id="62" w:author="Jaime Martin Losa" w:date="2012-11-24T16:46:00Z">
+                    <w:rPr>
+                      <w:color w:val="0F5684"/>
+                      <w:lang w:val="es-ES"/>
+                    </w:rPr>
+                  </w:rPrChange>
+                </w:rPr>
+                <w:t xml:space="preserve">: + 34 91 804 34 48 </w:t>
+              </w:r>
+            </w:ins>
+          </w:p>
+          <w:p>
+            <w:pPr>
+              <w:pStyle w:val="NoSpacing"/>
+              <w:rPr>
+                <w:ins w:id="63" w:author="Jaime Martin Losa" w:date="2012-11-24T16:43:00Z"/>
+                <w:lang w:val="es-ES"/>
+              </w:rPr>
+            </w:pPr>
+            <w:ins w:id="64" w:author="Jaime Martin Losa" w:date="2012-11-24T16:43:00Z">
+              <w:r>
+                <w:rPr>
+                  <w:rFonts w:eastAsiaTheme="minorEastAsia"/>
+                  <w:sz w:val="20"/>
+                  <w:szCs w:val="20"/>
+                  <w:lang w:bidi="en-US"/>
+                  <w:rPrChange w:id="65" w:author="Jaime Martin Losa" w:date="2012-11-24T16:46:00Z">
+                    <w:rPr>
+                      <w:rStyle w:val="Hyperlink"/>
+                      <w:lang w:val="es-ES"/>
+                    </w:rPr>
+                  </w:rPrChange>
+                </w:rPr>
+                <w:fldChar w:fldCharType="begin"/>
+              </w:r>
+              <w:r>
+                <w:rPr>
+                  <w:lang w:val="es-ES"/>
+                  <w:rPrChange w:id="66" w:author="Jaime Martin Losa" w:date="2012-11-24T16:46:00Z">
+                    <w:rPr/>
+                  </w:rPrChange>
+                </w:rPr>
+                <w:instrText xml:space="preserve"> HYPERLINK "mailto:info@eProsima.com" </w:instrText>
+              </w:r>
+              <w:r>
+                <w:rPr>
+                  <w:rFonts w:eastAsiaTheme="minorEastAsia"/>
+                  <w:sz w:val="20"/>
+                  <w:szCs w:val="20"/>
+                  <w:lang w:bidi="en-US"/>
+                  <w:rPrChange w:id="67" w:author="Jaime Martin Losa" w:date="2012-11-24T16:46:00Z">
+                    <w:rPr>
+                      <w:rStyle w:val="Hyperlink"/>
+                      <w:lang w:val="es-ES"/>
+                    </w:rPr>
+                  </w:rPrChange>
+                </w:rPr>
+                <w:fldChar w:fldCharType="separate"/>
+              </w:r>
+              <w:r>
+                <w:rPr>
+                  <w:rStyle w:val="Hyperlink"/>
+                  <w:sz w:val="18"/>
+                  <w:lang w:val="es-ES"/>
+                  <w:rPrChange w:id="68" w:author="Jaime Martin Losa" w:date="2012-11-24T16:46:00Z">
+                    <w:rPr>
+                      <w:rStyle w:val="Hyperlink"/>
+                      <w:lang w:val="es-ES"/>
+                    </w:rPr>
+                  </w:rPrChange>
+                </w:rPr>
+                <w:t>info@eProsima.com</w:t>
+              </w:r>
+              <w:r>
+                <w:rPr>
+                  <w:rStyle w:val="Hyperlink"/>
+                  <w:rFonts w:eastAsiaTheme="minorEastAsia"/>
+                  <w:sz w:val="18"/>
+                  <w:szCs w:val="20"/>
+                  <w:lang w:val="es-ES" w:bidi="en-US"/>
+                  <w:rPrChange w:id="69" w:author="Jaime Martin Losa" w:date="2012-11-24T16:46:00Z">
+                    <w:rPr>
+                      <w:rStyle w:val="Hyperlink"/>
+                      <w:lang w:val="es-ES"/>
+                    </w:rPr>
+                  </w:rPrChange>
+                </w:rPr>
+                <w:fldChar w:fldCharType="end"/>
+              </w:r>
+              <w:r>
+                <w:rPr>
+                  <w:rFonts w:eastAsiaTheme="minorEastAsia"/>
+                  <w:color w:val="0F5684"/>
+                  <w:sz w:val="18"/>
+                  <w:szCs w:val="20"/>
+                  <w:lang w:val="es-ES" w:bidi="en-US"/>
+                  <w:rPrChange w:id="70" w:author="Jaime Martin Losa" w:date="2012-11-24T16:46:00Z">
+                    <w:rPr>
+                      <w:rFonts w:eastAsiaTheme="minorEastAsia"/>
+                      <w:color w:val="0F5684"/>
+                      <w:sz w:val="20"/>
+                      <w:szCs w:val="20"/>
+                      <w:lang w:val="es-ES" w:bidi="en-US"/>
+                    </w:rPr>
+                  </w:rPrChange>
+                </w:rPr>
+                <w:t xml:space="preserve"> – </w:t>
+              </w:r>
+              <w:r>
+                <w:rPr>
+                  <w:rFonts w:eastAsiaTheme="minorEastAsia"/>
+                  <w:sz w:val="20"/>
+                  <w:szCs w:val="20"/>
+                  <w:lang w:bidi="en-US"/>
+                  <w:rPrChange w:id="71" w:author="Jaime Martin Losa" w:date="2012-11-24T16:46:00Z">
+                    <w:rPr>
+                      <w:rStyle w:val="Hyperlink"/>
+                      <w:lang w:val="es-ES"/>
+                    </w:rPr>
+                  </w:rPrChange>
+                </w:rPr>
+                <w:fldChar w:fldCharType="begin"/>
+              </w:r>
+              <w:r>
+                <w:rPr>
+                  <w:lang w:val="es-ES"/>
+                  <w:rPrChange w:id="72" w:author="Jaime Martin Losa" w:date="2012-11-24T16:46:00Z">
+                    <w:rPr/>
+                  </w:rPrChange>
+                </w:rPr>
+                <w:instrText xml:space="preserve"> HYPERLINK "http://www.eProsima.com" </w:instrText>
+              </w:r>
+              <w:r>
+                <w:rPr>
+                  <w:rFonts w:eastAsiaTheme="minorEastAsia"/>
+                  <w:sz w:val="20"/>
+                  <w:szCs w:val="20"/>
+                  <w:lang w:bidi="en-US"/>
+                  <w:rPrChange w:id="73" w:author="Jaime Martin Losa" w:date="2012-11-24T16:46:00Z">
+                    <w:rPr>
+                      <w:rStyle w:val="Hyperlink"/>
+                      <w:lang w:val="es-ES"/>
+                    </w:rPr>
+                  </w:rPrChange>
+                </w:rPr>
+                <w:fldChar w:fldCharType="separate"/>
+              </w:r>
+              <w:r>
+                <w:rPr>
+                  <w:rStyle w:val="Hyperlink"/>
+                  <w:sz w:val="18"/>
+                  <w:lang w:val="es-ES"/>
+                  <w:rPrChange w:id="74" w:author="Jaime Martin Losa" w:date="2012-11-24T16:46:00Z">
+                    <w:rPr>
+                      <w:rStyle w:val="Hyperlink"/>
+                      <w:lang w:val="es-ES"/>
+                    </w:rPr>
+                  </w:rPrChange>
+                </w:rPr>
+                <w:t>www.eProsima.com</w:t>
+              </w:r>
+              <w:r>
+                <w:rPr>
+                  <w:rStyle w:val="Hyperlink"/>
+                  <w:rFonts w:eastAsiaTheme="minorEastAsia"/>
+                  <w:sz w:val="18"/>
+                  <w:szCs w:val="20"/>
+                  <w:lang w:val="es-ES" w:bidi="en-US"/>
+                  <w:rPrChange w:id="75" w:author="Jaime Martin Losa" w:date="2012-11-24T16:46:00Z">
+                    <w:rPr>
+                      <w:rStyle w:val="Hyperlink"/>
+                      <w:lang w:val="es-ES"/>
+                    </w:rPr>
+                  </w:rPrChange>
+                </w:rPr>
+                <w:fldChar w:fldCharType="end"/>
+              </w:r>
+              <w:r>
+                <w:rPr>
+                  <w:color w:val="0F5684"/>
+                  <w:sz w:val="20"/>
+                  <w:szCs w:val="20"/>
+                  <w:lang w:val="es-ES"/>
+                </w:rPr>
+                <w:t xml:space="preserve"> </w:t>
+              </w:r>
+            </w:ins>
+          </w:p>
+        </w:tc>
+      </w:tr>
+    </w:tbl>
+    <w:p>
+      <w:pPr>
+        <w:jc w:val="left"/>
+        <w:rPr>
+          <w:ins w:id="76" w:author="Jaime Martin Losa" w:date="2012-11-24T16:44:00Z"/>
+          <w:sz w:val="28"/>
+          <w:szCs w:val="28"/>
+          <w:lang w:val="es-ES"/>
+        </w:rPr>
+        <w:pPrChange w:id="77" w:author="Jaime Martin Losa" w:date="2012-11-24T16:43:00Z">
+          <w:pPr>
+            <w:jc w:val="center"/>
+          </w:pPr>
+        </w:pPrChange>
+      </w:pPr>
+    </w:p>
+    <w:p>
+      <w:pPr>
+        <w:pStyle w:val="Heading2"/>
+        <w:rPr>
+          <w:ins w:id="78" w:author="Jaime Martin Losa" w:date="2012-11-24T16:46:00Z"/>
+          <w:lang w:val="es-ES"/>
+        </w:rPr>
+        <w:pPrChange w:id="79" w:author="Jaime Martin Losa" w:date="2012-11-24T17:16:00Z">
+          <w:pPr>
+            <w:jc w:val="center"/>
+          </w:pPr>
+        </w:pPrChange>
+      </w:pPr>
+      <w:proofErr w:type="spellStart"/>
+      <w:ins w:id="80" w:author="Jaime Martin Losa" w:date="2012-11-24T16:46:00Z">
+        <w:r>
+          <w:rPr>
+            <w:lang w:val="es-ES"/>
+          </w:rPr>
+          <w:t>Trademarks</w:t>
+        </w:r>
+        <w:proofErr w:type="spellEnd"/>
+      </w:ins>
+    </w:p>
+    <w:p>
+      <w:pPr>
+        <w:jc w:val="left"/>
+        <w:rPr>
+          <w:ins w:id="81" w:author="Jaime Martin Losa" w:date="2012-11-24T17:03:00Z"/>
+          <w:sz w:val="28"/>
+          <w:szCs w:val="28"/>
+        </w:rPr>
+        <w:pPrChange w:id="82" w:author="Jaime Martin Losa" w:date="2012-11-24T16:43:00Z">
+          <w:pPr>
+            <w:jc w:val="center"/>
+          </w:pPr>
+        </w:pPrChange>
+      </w:pPr>
+      <w:proofErr w:type="spellStart"/>
+      <w:proofErr w:type="gramStart"/>
+      <w:ins w:id="83" w:author="Jaime Martin Losa" w:date="2012-11-24T16:46:00Z">
+        <w:r>
+          <w:rPr>
+            <w:sz w:val="28"/>
+            <w:szCs w:val="28"/>
+            <w:lang w:val="es-ES"/>
+          </w:rPr>
+          <w:t>eProsima</w:t>
+        </w:r>
+        <w:proofErr w:type="spellEnd"/>
+        <w:proofErr w:type="gramEnd"/>
+        <w:r>
+          <w:rPr>
+            <w:sz w:val="28"/>
+            <w:szCs w:val="28"/>
+            <w:lang w:val="es-ES"/>
+          </w:rPr>
+          <w:t xml:space="preserve"> </w:t>
+        </w:r>
+        <w:proofErr w:type="spellStart"/>
+        <w:r>
+          <w:rPr>
+            <w:sz w:val="28"/>
+            <w:szCs w:val="28"/>
+            <w:lang w:val="es-ES"/>
+          </w:rPr>
+          <w:t>is</w:t>
+        </w:r>
+        <w:proofErr w:type="spellEnd"/>
+        <w:r>
+          <w:rPr>
+            <w:sz w:val="28"/>
+            <w:szCs w:val="28"/>
+            <w:lang w:val="es-ES"/>
+          </w:rPr>
+          <w:t xml:space="preserve"> a </w:t>
+        </w:r>
+        <w:proofErr w:type="spellStart"/>
+        <w:r>
+          <w:rPr>
+            <w:sz w:val="28"/>
+            <w:szCs w:val="28"/>
+            <w:lang w:val="es-ES"/>
+          </w:rPr>
+          <w:t>trademark</w:t>
+        </w:r>
+        <w:proofErr w:type="spellEnd"/>
+        <w:r>
+          <w:rPr>
+            <w:sz w:val="28"/>
+            <w:szCs w:val="28"/>
+            <w:lang w:val="es-ES"/>
+          </w:rPr>
+          <w:t xml:space="preserve"> of Proyectos y Sistemas </w:t>
+        </w:r>
+      </w:ins>
+      <w:ins w:id="84" w:author="Jaime Martin Losa" w:date="2012-11-24T16:55:00Z">
+        <w:r>
+          <w:rPr>
+            <w:sz w:val="28"/>
+            <w:szCs w:val="28"/>
+            <w:lang w:val="es-ES"/>
+          </w:rPr>
+          <w:t xml:space="preserve">SL. </w:t>
+        </w:r>
+        <w:r>
+          <w:rPr>
+            <w:sz w:val="28"/>
+            <w:szCs w:val="28"/>
+            <w:rPrChange w:id="85" w:author="Jaime Martin Losa" w:date="2012-11-24T16:55:00Z">
+              <w:rPr>
+                <w:sz w:val="28"/>
+                <w:szCs w:val="28"/>
+                <w:lang w:val="es-ES"/>
+              </w:rPr>
+            </w:rPrChange>
+          </w:rPr>
+          <w:t xml:space="preserve">All other trademarks used in this document </w:t>
+        </w:r>
+      </w:ins>
+      <w:ins w:id="86" w:author="Jaime Martin Losa" w:date="2012-11-24T17:03:00Z">
+        <w:r>
+          <w:rPr>
+            <w:sz w:val="28"/>
+            <w:szCs w:val="28"/>
+          </w:rPr>
+          <w:t>are the property of their respective owners.</w:t>
+        </w:r>
+      </w:ins>
+    </w:p>
+    <w:p>
+      <w:pPr>
+        <w:pStyle w:val="Heading2"/>
+        <w:rPr>
+          <w:ins w:id="87" w:author="Jaime Martin Losa" w:date="2012-11-24T17:03:00Z"/>
+        </w:rPr>
+        <w:pPrChange w:id="88" w:author="Jaime Martin Losa" w:date="2012-11-24T17:16:00Z">
+          <w:pPr>
+            <w:jc w:val="center"/>
+          </w:pPr>
+        </w:pPrChange>
+      </w:pPr>
+      <w:commentRangeStart w:id="89"/>
+      <w:ins w:id="90" w:author="Jaime Martin Losa" w:date="2012-11-24T17:03:00Z">
+        <w:r>
+          <w:t>License</w:t>
+        </w:r>
+      </w:ins>
+      <w:commentRangeEnd w:id="89"/>
+      <w:ins w:id="91" w:author="Jaime Martin Losa" w:date="2012-11-24T17:22:00Z">
+        <w:r>
+          <w:rPr>
+            <w:rStyle w:val="CommentReference"/>
+            <w:smallCaps w:val="0"/>
+            <w:spacing w:val="0"/>
+          </w:rPr>
+          <w:commentReference w:id="89"/>
+        </w:r>
+      </w:ins>
+    </w:p>
+    <w:p>
+      <w:pPr>
+        <w:jc w:val="left"/>
+        <w:rPr>
+          <w:ins w:id="92" w:author="Jaime Martin Losa" w:date="2012-11-24T17:22:00Z"/>
+          <w:sz w:val="28"/>
+          <w:szCs w:val="28"/>
+        </w:rPr>
+        <w:pPrChange w:id="93" w:author="Jaime Martin Losa" w:date="2012-11-24T16:43:00Z">
+          <w:pPr>
+            <w:jc w:val="center"/>
+          </w:pPr>
+        </w:pPrChange>
+      </w:pPr>
+      <w:proofErr w:type="spellStart"/>
+      <w:proofErr w:type="gramStart"/>
+      <w:ins w:id="94" w:author="Jaime Martin Losa" w:date="2012-11-24T17:09:00Z">
+        <w:r>
+          <w:rPr>
+            <w:sz w:val="28"/>
+            <w:szCs w:val="28"/>
+          </w:rPr>
+          <w:t>eProsima</w:t>
+        </w:r>
+        <w:proofErr w:type="spellEnd"/>
+        <w:proofErr w:type="gramEnd"/>
+        <w:r>
+          <w:rPr>
+            <w:sz w:val="28"/>
+            <w:szCs w:val="28"/>
+          </w:rPr>
+          <w:t xml:space="preserve"> RPC over DDS is license</w:t>
+        </w:r>
+      </w:ins>
+      <w:ins w:id="95" w:author="Jaime Martin Losa" w:date="2012-11-24T17:10:00Z">
+        <w:r>
+          <w:rPr>
+            <w:sz w:val="28"/>
+            <w:szCs w:val="28"/>
+          </w:rPr>
+          <w:t xml:space="preserve">d under the terms described </w:t>
+        </w:r>
+      </w:ins>
+      <w:ins w:id="96" w:author="Jaime Martin Losa" w:date="2012-11-24T17:15:00Z">
+        <w:r>
+          <w:rPr>
+            <w:sz w:val="28"/>
+            <w:szCs w:val="28"/>
+          </w:rPr>
+          <w:t>in the RPC</w:t>
+        </w:r>
+      </w:ins>
+      <w:ins w:id="97" w:author="Jaime Martin Losa" w:date="2012-11-24T17:16:00Z">
+        <w:r>
+          <w:rPr>
+            <w:sz w:val="28"/>
+            <w:szCs w:val="28"/>
+          </w:rPr>
+          <w:t>DDS_</w:t>
+        </w:r>
+      </w:ins>
+      <w:ins w:id="98" w:author="Jaime Martin Losa" w:date="2012-11-24T17:15:00Z">
+        <w:r>
+          <w:rPr>
+            <w:sz w:val="28"/>
+            <w:szCs w:val="28"/>
+          </w:rPr>
+          <w:t>LICENSE file included in this distribution.</w:t>
+        </w:r>
+      </w:ins>
+    </w:p>
+    <w:p>
+      <w:pPr>
+        <w:pStyle w:val="Heading2"/>
+        <w:rPr>
+          <w:ins w:id="99" w:author="Jaime Martin Losa" w:date="2012-11-24T17:23:00Z"/>
+        </w:rPr>
+        <w:pPrChange w:id="100" w:author="Jaime Martin Losa" w:date="2012-11-24T17:24:00Z">
+          <w:pPr>
+            <w:jc w:val="center"/>
+          </w:pPr>
+        </w:pPrChange>
+      </w:pPr>
+      <w:ins w:id="101" w:author="Jaime Martin Losa" w:date="2012-11-24T17:23:00Z">
+        <w:r>
+          <w:t>Technical Support</w:t>
+        </w:r>
+      </w:ins>
+    </w:p>
+    <w:p>
+      <w:pPr>
+        <w:pStyle w:val="ListParagraph"/>
+        <w:numPr>
+          <w:ilvl w:val="0"/>
+          <w:numId w:val="3"/>
+        </w:numPr>
+        <w:jc w:val="left"/>
+        <w:rPr>
+          <w:ins w:id="102" w:author="Jaime Martin Losa" w:date="2012-11-24T17:23:00Z"/>
+          <w:sz w:val="28"/>
+          <w:szCs w:val="28"/>
+          <w:rPrChange w:id="103" w:author="Jaime Martin Losa" w:date="2012-11-24T17:24:00Z">
+            <w:rPr>
+              <w:ins w:id="104" w:author="Jaime Martin Losa" w:date="2012-11-24T17:23:00Z"/>
+            </w:rPr>
+          </w:rPrChange>
+        </w:rPr>
+        <w:pPrChange w:id="105" w:author="Jaime Martin Losa" w:date="2012-11-24T17:24:00Z">
+          <w:pPr>
+            <w:jc w:val="center"/>
+          </w:pPr>
+        </w:pPrChange>
+      </w:pPr>
+      <w:ins w:id="106" w:author="Jaime Martin Losa" w:date="2012-11-24T17:23:00Z">
+        <w:r>
+          <w:rPr>
+            <w:sz w:val="28"/>
+            <w:szCs w:val="28"/>
+            <w:rPrChange w:id="107" w:author="Jaime Martin Losa" w:date="2012-11-24T17:24:00Z">
+              <w:rPr/>
+            </w:rPrChange>
+          </w:rPr>
+          <w:t>Phone: +34 91 804 34 48</w:t>
+        </w:r>
+      </w:ins>
+    </w:p>
+    <w:p>
+      <w:pPr>
+        <w:pStyle w:val="ListParagraph"/>
+        <w:numPr>
+          <w:ilvl w:val="0"/>
+          <w:numId w:val="3"/>
+        </w:numPr>
+        <w:jc w:val="left"/>
+        <w:rPr>
+          <w:ins w:id="108" w:author="Jaime Martin Losa" w:date="2012-11-24T17:24:00Z"/>
+          <w:sz w:val="28"/>
+          <w:szCs w:val="28"/>
+          <w:rPrChange w:id="109" w:author="Jaime Martin Losa" w:date="2012-11-24T17:24:00Z">
+            <w:rPr>
+              <w:ins w:id="110" w:author="Jaime Martin Losa" w:date="2012-11-24T17:24:00Z"/>
+            </w:rPr>
+          </w:rPrChange>
+        </w:rPr>
+        <w:pPrChange w:id="111" w:author="Jaime Martin Losa" w:date="2012-11-24T17:24:00Z">
+          <w:pPr>
+            <w:jc w:val="center"/>
+          </w:pPr>
+        </w:pPrChange>
+      </w:pPr>
+      <w:ins w:id="112" w:author="Jaime Martin Losa" w:date="2012-11-24T17:24:00Z">
+        <w:r>
+          <w:rPr>
+            <w:sz w:val="28"/>
+            <w:szCs w:val="28"/>
+            <w:rPrChange w:id="113" w:author="Jaime Martin Losa" w:date="2012-11-24T17:24:00Z">
+              <w:rPr/>
+            </w:rPrChange>
+          </w:rPr>
+          <w:t xml:space="preserve">Email: </w:t>
+        </w:r>
+        <w:r>
+          <w:rPr>
+            <w:sz w:val="28"/>
+            <w:szCs w:val="28"/>
+            <w:rPrChange w:id="114" w:author="Jaime Martin Losa" w:date="2012-11-24T17:24:00Z">
+              <w:rPr/>
+            </w:rPrChange>
+          </w:rPr>
+          <w:fldChar w:fldCharType="begin"/>
+        </w:r>
+        <w:r>
+          <w:rPr>
+            <w:sz w:val="28"/>
+            <w:szCs w:val="28"/>
+            <w:rPrChange w:id="115" w:author="Jaime Martin Losa" w:date="2012-11-24T17:24:00Z">
+              <w:rPr/>
+            </w:rPrChange>
+          </w:rPr>
+          <w:instrText xml:space="preserve"> HYPERLINK "mailto:Support@eProsima.com" </w:instrText>
+        </w:r>
+        <w:r>
+          <w:rPr>
+            <w:sz w:val="28"/>
+            <w:szCs w:val="28"/>
+            <w:rPrChange w:id="116" w:author="Jaime Martin Losa" w:date="2012-11-24T17:24:00Z">
+              <w:rPr/>
+            </w:rPrChange>
+          </w:rPr>
+          <w:fldChar w:fldCharType="separate"/>
+        </w:r>
+        <w:r>
+          <w:rPr>
+            <w:rStyle w:val="Hyperlink"/>
+            <w:sz w:val="28"/>
+            <w:szCs w:val="28"/>
+          </w:rPr>
+          <w:t>Support@eProsima.com</w:t>
+        </w:r>
+        <w:r>
+          <w:rPr>
+            <w:sz w:val="28"/>
+            <w:szCs w:val="28"/>
+            <w:rPrChange w:id="117" w:author="Jaime Martin Losa" w:date="2012-11-24T17:24:00Z">
+              <w:rPr/>
+            </w:rPrChange>
+          </w:rPr>
+          <w:fldChar w:fldCharType="end"/>
+        </w:r>
+      </w:ins>
+    </w:p>
+    <w:p>
+      <w:pPr>
+        <w:jc w:val="left"/>
+        <w:rPr>
+          <w:ins w:id="118" w:author="Jaime Martin Losa" w:date="2012-11-24T17:23:00Z"/>
+          <w:sz w:val="28"/>
+          <w:szCs w:val="28"/>
+        </w:rPr>
+        <w:pPrChange w:id="119" w:author="Jaime Martin Losa" w:date="2012-11-24T16:43:00Z">
+          <w:pPr>
+            <w:jc w:val="center"/>
+          </w:pPr>
+        </w:pPrChange>
+      </w:pPr>
+    </w:p>
+    <w:p>
+      <w:pPr>
+        <w:jc w:val="left"/>
+        <w:rPr>
+          <w:ins w:id="120" w:author="Jaime Martin Losa" w:date="2012-11-24T17:15:00Z"/>
+          <w:sz w:val="28"/>
+          <w:szCs w:val="28"/>
+        </w:rPr>
+        <w:pPrChange w:id="121" w:author="Jaime Martin Losa" w:date="2012-11-24T16:43:00Z">
+          <w:pPr>
+            <w:jc w:val="center"/>
+          </w:pPr>
+        </w:pPrChange>
+      </w:pPr>
+    </w:p>
+    <w:p>
+      <w:pPr>
+        <w:jc w:val="left"/>
+        <w:rPr>
+          <w:ins w:id="122" w:author="Jaime Martin Losa" w:date="2012-11-24T16:44:00Z"/>
+          <w:sz w:val="28"/>
+          <w:szCs w:val="28"/>
+          <w:rPrChange w:id="123" w:author="Jaime Martin Losa" w:date="2012-11-24T16:55:00Z">
+            <w:rPr>
+              <w:ins w:id="124" w:author="Jaime Martin Losa" w:date="2012-11-24T16:44:00Z"/>
+              <w:sz w:val="28"/>
+              <w:szCs w:val="28"/>
+              <w:lang w:val="es-ES"/>
+            </w:rPr>
+          </w:rPrChange>
+        </w:rPr>
+        <w:pPrChange w:id="125" w:author="Jaime Martin Losa" w:date="2012-11-24T16:43:00Z">
+          <w:pPr>
+            <w:jc w:val="center"/>
+          </w:pPr>
+        </w:pPrChange>
+      </w:pPr>
+    </w:p>
+    <w:p>
+      <w:pPr>
+        <w:jc w:val="left"/>
+        <w:rPr>
+          <w:sz w:val="28"/>
+          <w:szCs w:val="28"/>
+          <w:rPrChange w:id="126" w:author="Jaime Martin Losa" w:date="2012-11-24T16:55:00Z">
+            <w:rPr>
+              <w:sz w:val="28"/>
+              <w:szCs w:val="28"/>
+              <w:lang w:val="es-ES"/>
+            </w:rPr>
+          </w:rPrChange>
+        </w:rPr>
+        <w:pPrChange w:id="127" w:author="Jaime Martin Losa" w:date="2012-11-24T16:43:00Z">
+          <w:pPr>
+            <w:jc w:val="center"/>
+          </w:pPr>
+        </w:pPrChange>
+      </w:pPr>
     </w:p>
     <w:sdt>
       <w:sdtPr>
+        <w:rPr>
+          <w:smallCaps w:val="0"/>
+          <w:spacing w:val="0"/>
+          <w:sz w:val="20"/>
+          <w:szCs w:val="20"/>
+        </w:rPr>
         <w:id w:val="1233018752"/>
         <w:docPartObj>
           <w:docPartGallery w:val="Table of Contents"/>
@@ -56,17 +1394,13 @@
       </w:sdtPr>
       <w:sdtEndPr>
         <w:rPr>
-          <w:smallCaps w:val="0"/>
-          <w:spacing w:val="0"/>
-          <w:sz w:val="20"/>
-          <w:szCs w:val="20"/>
           <w:lang w:val="es-ES"/>
         </w:rPr>
       </w:sdtEndPr>
       <w:sdtContent>
         <w:p>
           <w:pPr>
-            <w:pStyle w:val="TtulodeTDC"/>
+            <w:pStyle w:val="TOCHeading"/>
           </w:pPr>
           <w:r>
             <w:t>Content</w:t>
@@ -74,7 +1408,7 @@
         </w:p>
         <w:p>
           <w:pPr>
-            <w:pStyle w:val="TDC1"/>
+            <w:pStyle w:val="TOC1"/>
             <w:tabs>
               <w:tab w:val="right" w:leader="dot" w:pos="8494"/>
             </w:tabs>
@@ -106,7 +1440,7 @@
           <w:hyperlink w:anchor="_Toc341279057" w:history="1">
             <w:r>
               <w:rPr>
-                <w:rStyle w:val="Hipervnculo"/>
+                <w:rStyle w:val="Hyperlink"/>
                 <w:noProof/>
               </w:rPr>
               <w:t>Installation</w:t>
@@ -163,7 +1497,7 @@
         </w:p>
         <w:p>
           <w:pPr>
-            <w:pStyle w:val="TDC2"/>
+            <w:pStyle w:val="TOC2"/>
             <w:tabs>
               <w:tab w:val="right" w:leader="dot" w:pos="8494"/>
             </w:tabs>
@@ -177,7 +1511,7 @@
           <w:hyperlink w:anchor="_Toc341279058" w:history="1">
             <w:r>
               <w:rPr>
-                <w:rStyle w:val="Hipervnculo"/>
+                <w:rStyle w:val="Hyperlink"/>
                 <w:noProof/>
               </w:rPr>
               <w:t>Windows 32-bits</w:t>
@@ -234,7 +1568,7 @@
         </w:p>
         <w:p>
           <w:pPr>
-            <w:pStyle w:val="TDC3"/>
+            <w:pStyle w:val="TOC3"/>
             <w:tabs>
               <w:tab w:val="right" w:leader="dot" w:pos="8494"/>
             </w:tabs>
@@ -248,7 +1582,7 @@
           <w:hyperlink w:anchor="_Toc341279059" w:history="1">
             <w:r>
               <w:rPr>
-                <w:rStyle w:val="Hipervnculo"/>
+                <w:rStyle w:val="Hyperlink"/>
                 <w:noProof/>
               </w:rPr>
               <w:t>RTI DDS installation</w:t>
@@ -305,7 +1639,7 @@
         </w:p>
         <w:p>
           <w:pPr>
-            <w:pStyle w:val="TDC3"/>
+            <w:pStyle w:val="TOC3"/>
             <w:tabs>
               <w:tab w:val="right" w:leader="dot" w:pos="8494"/>
             </w:tabs>
@@ -319,7 +1653,7 @@
           <w:hyperlink w:anchor="_Toc341279060" w:history="1">
             <w:r>
               <w:rPr>
-                <w:rStyle w:val="Hipervnculo"/>
+                <w:rStyle w:val="Hyperlink"/>
                 <w:noProof/>
               </w:rPr>
               <w:t>Boost C++ libraries installation</w:t>
@@ -376,7 +1710,7 @@
         </w:p>
         <w:p>
           <w:pPr>
-            <w:pStyle w:val="TDC3"/>
+            <w:pStyle w:val="TOC3"/>
             <w:tabs>
               <w:tab w:val="right" w:leader="dot" w:pos="8494"/>
             </w:tabs>
@@ -390,7 +1724,7 @@
           <w:hyperlink w:anchor="_Toc341279061" w:history="1">
             <w:r>
               <w:rPr>
-                <w:rStyle w:val="Hipervnculo"/>
+                <w:rStyle w:val="Hyperlink"/>
                 <w:noProof/>
               </w:rPr>
               <w:t>RPCDDS installation</w:t>
@@ -447,7 +1781,7 @@
         </w:p>
         <w:p>
           <w:pPr>
-            <w:pStyle w:val="TDC3"/>
+            <w:pStyle w:val="TOC3"/>
             <w:tabs>
               <w:tab w:val="right" w:leader="dot" w:pos="8494"/>
             </w:tabs>
@@ -461,7 +1795,7 @@
           <w:hyperlink w:anchor="_Toc341279062" w:history="1">
             <w:r>
               <w:rPr>
-                <w:rStyle w:val="Hipervnculo"/>
+                <w:rStyle w:val="Hyperlink"/>
                 <w:noProof/>
               </w:rPr>
               <w:t>Visual C++ 2010 Redistributable installation</w:t>
@@ -518,7 +1852,7 @@
         </w:p>
         <w:p>
           <w:pPr>
-            <w:pStyle w:val="TDC2"/>
+            <w:pStyle w:val="TOC2"/>
             <w:tabs>
               <w:tab w:val="right" w:leader="dot" w:pos="8494"/>
             </w:tabs>
@@ -532,7 +1866,7 @@
           <w:hyperlink w:anchor="_Toc341279063" w:history="1">
             <w:r>
               <w:rPr>
-                <w:rStyle w:val="Hipervnculo"/>
+                <w:rStyle w:val="Hyperlink"/>
                 <w:noProof/>
               </w:rPr>
               <w:t>Windows 64-bits</w:t>
@@ -589,7 +1923,7 @@
         </w:p>
         <w:p>
           <w:pPr>
-            <w:pStyle w:val="TDC3"/>
+            <w:pStyle w:val="TOC3"/>
             <w:tabs>
               <w:tab w:val="right" w:leader="dot" w:pos="8494"/>
             </w:tabs>
@@ -603,7 +1937,7 @@
           <w:hyperlink w:anchor="_Toc341279064" w:history="1">
             <w:r>
               <w:rPr>
-                <w:rStyle w:val="Hipervnculo"/>
+                <w:rStyle w:val="Hyperlink"/>
                 <w:noProof/>
               </w:rPr>
               <w:t>RTI DDS installation</w:t>
@@ -660,7 +1994,7 @@
         </w:p>
         <w:p>
           <w:pPr>
-            <w:pStyle w:val="TDC3"/>
+            <w:pStyle w:val="TOC3"/>
             <w:tabs>
               <w:tab w:val="right" w:leader="dot" w:pos="8494"/>
             </w:tabs>
@@ -674,7 +2008,7 @@
           <w:hyperlink w:anchor="_Toc341279065" w:history="1">
             <w:r>
               <w:rPr>
-                <w:rStyle w:val="Hipervnculo"/>
+                <w:rStyle w:val="Hyperlink"/>
                 <w:noProof/>
               </w:rPr>
               <w:t>Boost C++ libraries installation</w:t>
@@ -731,7 +2065,7 @@
         </w:p>
         <w:p>
           <w:pPr>
-            <w:pStyle w:val="TDC3"/>
+            <w:pStyle w:val="TOC3"/>
             <w:tabs>
               <w:tab w:val="right" w:leader="dot" w:pos="8494"/>
             </w:tabs>
@@ -745,7 +2079,7 @@
           <w:hyperlink w:anchor="_Toc341279066" w:history="1">
             <w:r>
               <w:rPr>
-                <w:rStyle w:val="Hipervnculo"/>
+                <w:rStyle w:val="Hyperlink"/>
                 <w:noProof/>
               </w:rPr>
               <w:t>RPCDDS installation</w:t>
@@ -802,7 +2136,7 @@
         </w:p>
         <w:p>
           <w:pPr>
-            <w:pStyle w:val="TDC3"/>
+            <w:pStyle w:val="TOC3"/>
             <w:tabs>
               <w:tab w:val="right" w:leader="dot" w:pos="8494"/>
             </w:tabs>
@@ -816,7 +2150,7 @@
           <w:hyperlink w:anchor="_Toc341279067" w:history="1">
             <w:r>
               <w:rPr>
-                <w:rStyle w:val="Hipervnculo"/>
+                <w:rStyle w:val="Hyperlink"/>
                 <w:noProof/>
               </w:rPr>
               <w:t>Visual C++ 2010 Redistributable installation</w:t>
@@ -898,16 +2232,116 @@
     </w:p>
     <w:p>
       <w:pPr>
-        <w:pStyle w:val="Ttulo1"/>
-      </w:pPr>
-      <w:bookmarkStart w:id="0" w:name="_Toc340750727"/>
-      <w:bookmarkStart w:id="1" w:name="_Toc341279057"/>
+        <w:pStyle w:val="Heading1"/>
+        <w:rPr>
+          <w:ins w:id="128" w:author="Jaime Martin Losa" w:date="2012-11-24T16:19:00Z"/>
+        </w:rPr>
+      </w:pPr>
+      <w:bookmarkStart w:id="129" w:name="_Toc340750727"/>
+      <w:bookmarkStart w:id="130" w:name="_Toc341279057"/>
+      <w:ins w:id="131" w:author="Jaime Martin Losa" w:date="2012-11-24T16:19:00Z">
+        <w:r>
+          <w:lastRenderedPageBreak/>
+          <w:t>Basic Requirements</w:t>
+        </w:r>
+      </w:ins>
+    </w:p>
+    <w:p>
+      <w:pPr>
+        <w:pStyle w:val="ListParagraph"/>
+        <w:numPr>
+          <w:ilvl w:val="0"/>
+          <w:numId w:val="2"/>
+        </w:numPr>
+        <w:rPr>
+          <w:ins w:id="132" w:author="Jaime Martin Losa" w:date="2012-11-24T16:20:00Z"/>
+        </w:rPr>
+        <w:pPrChange w:id="133" w:author="Jaime Martin Losa" w:date="2012-11-24T16:24:00Z">
+          <w:pPr>
+            <w:pStyle w:val="Heading1"/>
+          </w:pPr>
+        </w:pPrChange>
+      </w:pPr>
+      <w:ins w:id="134" w:author="Jaime Martin Losa" w:date="2012-11-24T16:20:00Z">
+        <w:r>
+          <w:t>Windows 7 (32/64 Bit)</w:t>
+        </w:r>
+      </w:ins>
+    </w:p>
+    <w:p>
+      <w:pPr>
+        <w:pStyle w:val="ListParagraph"/>
+        <w:numPr>
+          <w:ilvl w:val="0"/>
+          <w:numId w:val="2"/>
+        </w:numPr>
+        <w:rPr>
+          <w:ins w:id="135" w:author="Jaime Martin Losa" w:date="2012-11-24T16:21:00Z"/>
+        </w:rPr>
+        <w:pPrChange w:id="136" w:author="Jaime Martin Losa" w:date="2012-11-24T16:24:00Z">
+          <w:pPr>
+            <w:pStyle w:val="Heading1"/>
+          </w:pPr>
+        </w:pPrChange>
+      </w:pPr>
+      <w:ins w:id="137" w:author="Jaime Martin Losa" w:date="2012-11-24T16:21:00Z">
+        <w:r>
+          <w:t>Visual Studio 2010</w:t>
+        </w:r>
+      </w:ins>
+    </w:p>
+    <w:p>
+      <w:pPr>
+        <w:pStyle w:val="ListParagraph"/>
+        <w:numPr>
+          <w:ilvl w:val="0"/>
+          <w:numId w:val="2"/>
+        </w:numPr>
+        <w:rPr>
+          <w:ins w:id="138" w:author="Jaime Martin Losa" w:date="2012-11-24T16:23:00Z"/>
+        </w:rPr>
+        <w:pPrChange w:id="139" w:author="Jaime Martin Losa" w:date="2012-11-24T16:24:00Z">
+          <w:pPr>
+            <w:pStyle w:val="Heading1"/>
+          </w:pPr>
+        </w:pPrChange>
+      </w:pPr>
+      <w:ins w:id="140" w:author="Jaime Martin Losa" w:date="2012-11-24T16:23:00Z">
+        <w:r>
+          <w:t xml:space="preserve">RTI </w:t>
+        </w:r>
+        <w:proofErr w:type="spellStart"/>
+        <w:r>
+          <w:t>Connext</w:t>
+        </w:r>
+        <w:proofErr w:type="spellEnd"/>
+        <w:r>
+          <w:t xml:space="preserve"> DDS 5.0</w:t>
+        </w:r>
+      </w:ins>
+    </w:p>
+    <w:p>
+      <w:pPr>
+        <w:rPr>
+          <w:ins w:id="141" w:author="Jaime Martin Losa" w:date="2012-11-24T16:19:00Z"/>
+        </w:rPr>
+        <w:pPrChange w:id="142" w:author="Jaime Martin Losa" w:date="2012-11-24T16:19:00Z">
+          <w:pPr>
+            <w:pStyle w:val="Heading1"/>
+          </w:pPr>
+        </w:pPrChange>
+      </w:pPr>
+    </w:p>
+    <w:p>
+      <w:pPr>
+        <w:pStyle w:val="Heading1"/>
+      </w:pPr>
       <w:r>
         <w:lastRenderedPageBreak/>
         <w:t>Installation</w:t>
       </w:r>
-      <w:bookmarkEnd w:id="0"/>
-      <w:bookmarkEnd w:id="1"/>
+      <w:bookmarkEnd w:id="129"/>
+      <w:bookmarkEnd w:id="130"/>
     </w:p>
     <w:p>
       <w:r>
@@ -917,78 +2351,242 @@
         <w:t>document</w:t>
       </w:r>
       <w:r>
-        <w:t xml:space="preserve"> describes how to install RPCDDS in several operation systems. Select your operation system and follow the steps.</w:t>
-      </w:r>
-    </w:p>
-    <w:p>
-      <w:pPr>
-        <w:pStyle w:val="Ttulo2"/>
+        <w:t xml:space="preserve"> describes how to install </w:t>
+      </w:r>
+      <w:proofErr w:type="spellStart"/>
+      <w:ins w:id="143" w:author="Jaime Martin Losa" w:date="2012-11-24T16:24:00Z">
+        <w:r>
+          <w:t>eProsima</w:t>
+        </w:r>
+        <w:proofErr w:type="spellEnd"/>
+        <w:r>
+          <w:t xml:space="preserve"> </w:t>
+        </w:r>
+      </w:ins>
+      <w:r>
+        <w:t>RPC</w:t>
+      </w:r>
+      <w:ins w:id="144" w:author="Jaime Martin Losa" w:date="2012-11-24T17:25:00Z">
+        <w:r>
+          <w:t xml:space="preserve"> over </w:t>
+        </w:r>
+      </w:ins>
+      <w:r>
+        <w:t xml:space="preserve">DDS in several </w:t>
+      </w:r>
+      <w:del w:id="145" w:author="Jaime Martin Losa" w:date="2012-11-24T17:25:00Z">
+        <w:r>
+          <w:delText xml:space="preserve">operation </w:delText>
+        </w:r>
+      </w:del>
+      <w:ins w:id="146" w:author="Jaime Martin Losa" w:date="2012-11-24T17:25:00Z">
+        <w:r>
+          <w:t xml:space="preserve">operating </w:t>
+        </w:r>
+      </w:ins>
+      <w:r>
+        <w:t xml:space="preserve">systems. Select your </w:t>
+      </w:r>
+      <w:del w:id="147" w:author="Jaime Martin Losa" w:date="2012-11-24T17:25:00Z">
+        <w:r>
+          <w:delText xml:space="preserve">operation </w:delText>
+        </w:r>
+      </w:del>
+      <w:ins w:id="148" w:author="Jaime Martin Losa" w:date="2012-11-24T17:25:00Z">
+        <w:r>
+          <w:t xml:space="preserve">operating </w:t>
+        </w:r>
+      </w:ins>
+      <w:r>
+        <w:t>system and follow the steps.</w:t>
+      </w:r>
+    </w:p>
+    <w:p>
+      <w:pPr>
+        <w:pStyle w:val="Heading2"/>
       </w:pPr>
       <w:r>
         <w:t xml:space="preserve"> </w:t>
       </w:r>
-      <w:bookmarkStart w:id="2" w:name="_Toc340750728"/>
-      <w:bookmarkStart w:id="3" w:name="_Toc341279058"/>
-      <w:r>
-        <w:t>Windows 32-bits</w:t>
-      </w:r>
-      <w:bookmarkEnd w:id="2"/>
-      <w:bookmarkEnd w:id="3"/>
-    </w:p>
-    <w:p>
-      <w:pPr>
-        <w:pStyle w:val="Ttulo3"/>
-      </w:pPr>
-      <w:bookmarkStart w:id="4" w:name="_Toc340750729"/>
-      <w:bookmarkStart w:id="5" w:name="_Toc341279059"/>
-      <w:r>
-        <w:t>RTI DDS installation</w:t>
-      </w:r>
-      <w:bookmarkEnd w:id="4"/>
-      <w:bookmarkEnd w:id="5"/>
-    </w:p>
-    <w:p>
-      <w:r>
-        <w:t xml:space="preserve">RPCDDS library uses RTI DDS as middleware communication and its libraries are necessary in the system. This RPCDDS library version has been compiled against RTI </w:t>
+      <w:bookmarkStart w:id="149" w:name="_Toc340750728"/>
+      <w:bookmarkStart w:id="150" w:name="_Toc341279058"/>
+      <w:r>
+        <w:t xml:space="preserve">Windows </w:t>
+      </w:r>
+      <w:ins w:id="151" w:author="Jaime Martin Losa" w:date="2012-11-24T17:25:00Z">
+        <w:r>
+          <w:t xml:space="preserve">7 </w:t>
+        </w:r>
+      </w:ins>
+      <w:r>
+        <w:t>32-bits</w:t>
+      </w:r>
+      <w:bookmarkEnd w:id="149"/>
+      <w:bookmarkEnd w:id="150"/>
+    </w:p>
+    <w:p>
+      <w:pPr>
+        <w:pStyle w:val="Heading3"/>
+      </w:pPr>
+      <w:bookmarkStart w:id="152" w:name="_Toc340750729"/>
+      <w:bookmarkStart w:id="153" w:name="_Toc341279059"/>
+      <w:r>
+        <w:t xml:space="preserve">RTI </w:t>
       </w:r>
       <w:proofErr w:type="spellStart"/>
-      <w:r>
-        <w:t>Connext</w:t>
-      </w:r>
-      <w:proofErr w:type="spellEnd"/>
-      <w:r>
-        <w:t xml:space="preserve"> DDS 5.0.0</w:t>
-      </w:r>
-      <w:r>
-        <w:t xml:space="preserve">. Download the RTI </w:t>
-      </w:r>
+      <w:ins w:id="154" w:author="Jaime Martin Losa" w:date="2012-11-24T17:25:00Z">
+        <w:r>
+          <w:t>Connext</w:t>
+        </w:r>
+        <w:proofErr w:type="spellEnd"/>
+        <w:r>
+          <w:t xml:space="preserve"> </w:t>
+        </w:r>
+      </w:ins>
+      <w:r>
+        <w:t xml:space="preserve">DDS </w:t>
+      </w:r>
+      <w:ins w:id="155" w:author="Jaime Martin Losa" w:date="2012-11-24T17:26:00Z">
+        <w:r>
+          <w:t xml:space="preserve">5.0 </w:t>
+        </w:r>
+      </w:ins>
+      <w:r>
+        <w:t>installation</w:t>
+      </w:r>
+      <w:bookmarkEnd w:id="152"/>
+      <w:bookmarkEnd w:id="153"/>
+    </w:p>
+    <w:p>
+      <w:pPr>
+        <w:rPr>
+          <w:ins w:id="156" w:author="Jaime Martin Losa" w:date="2012-11-24T17:26:00Z"/>
+        </w:rPr>
+      </w:pPr>
       <w:proofErr w:type="spellStart"/>
-      <w:r>
-        <w:t>Connext</w:t>
-      </w:r>
-      <w:proofErr w:type="spellEnd"/>
-      <w:r>
-        <w:t xml:space="preserve"> DDS 5.0.0</w:t>
-      </w:r>
-      <w:r>
-        <w:t xml:space="preserve"> installer and install the middleware.</w:t>
-      </w:r>
-    </w:p>
-    <w:p>
-      <w:r>
-        <w:t xml:space="preserve">The environment variable NDDSHOME needs to be set in your system. This environment variable has to point to the installation folder where RTI </w:t>
-      </w:r>
-      <w:proofErr w:type="spellStart"/>
-      <w:r>
-        <w:t>Connext</w:t>
-      </w:r>
-      <w:proofErr w:type="spellEnd"/>
-      <w:r>
-        <w:t xml:space="preserve"> DDS 5.0.0</w:t>
-      </w:r>
-      <w:r>
-        <w:t xml:space="preserve"> was installed.</w:t>
-      </w:r>
+      <w:proofErr w:type="gramStart"/>
+      <w:ins w:id="157" w:author="Jaime Martin Losa" w:date="2012-11-24T17:26:00Z">
+        <w:r>
+          <w:t>eProsima</w:t>
+        </w:r>
+        <w:proofErr w:type="spellEnd"/>
+        <w:proofErr w:type="gramEnd"/>
+        <w:r>
+          <w:t xml:space="preserve"> RPC over DDS uses RTI </w:t>
+        </w:r>
+        <w:proofErr w:type="spellStart"/>
+        <w:r>
+          <w:t>Connext</w:t>
+        </w:r>
+        <w:proofErr w:type="spellEnd"/>
+        <w:r>
+          <w:t xml:space="preserve"> DDS </w:t>
+        </w:r>
+      </w:ins>
+      <w:ins w:id="158" w:author="Jaime Martin Losa" w:date="2012-11-24T17:30:00Z">
+        <w:r>
+          <w:t xml:space="preserve">5.0 as </w:t>
+        </w:r>
+      </w:ins>
+      <w:ins w:id="159" w:author="Jaime Martin Losa" w:date="2012-11-24T17:49:00Z">
+        <w:r>
+          <w:t>its</w:t>
+        </w:r>
+      </w:ins>
+      <w:ins w:id="160" w:author="Jaime Martin Losa" w:date="2012-11-24T17:30:00Z">
+        <w:r>
+          <w:t xml:space="preserve"> communications </w:t>
+        </w:r>
+        <w:r>
+          <w:t>engine</w:t>
+        </w:r>
+      </w:ins>
+      <w:ins w:id="161" w:author="Jaime Martin Losa" w:date="2012-11-24T17:49:00Z">
+        <w:r>
+          <w:t xml:space="preserve">, and its libraries and tools should </w:t>
+        </w:r>
+      </w:ins>
+      <w:ins w:id="162" w:author="Jaime Martin Losa" w:date="2012-11-24T17:54:00Z">
+        <w:r>
+          <w:t>be installed</w:t>
+        </w:r>
+      </w:ins>
+      <w:ins w:id="163" w:author="Jaime Martin Losa" w:date="2012-11-24T17:49:00Z">
+        <w:r>
+          <w:t>.</w:t>
+        </w:r>
+      </w:ins>
+      <w:ins w:id="164" w:author="Jaime Martin Losa" w:date="2012-11-24T17:52:00Z">
+        <w:r>
+          <w:t xml:space="preserve"> Install RTI </w:t>
+        </w:r>
+        <w:proofErr w:type="spellStart"/>
+        <w:r>
+          <w:t>Connext</w:t>
+        </w:r>
+        <w:proofErr w:type="spellEnd"/>
+        <w:r>
+          <w:t xml:space="preserve"> with the corresponding installer.</w:t>
+        </w:r>
+      </w:ins>
+      <w:ins w:id="165" w:author="Jaime Martin Losa" w:date="2012-11-24T17:49:00Z">
+        <w:r>
+          <w:t xml:space="preserve"> </w:t>
+        </w:r>
+      </w:ins>
+    </w:p>
+    <w:p>
+      <w:pPr>
+        <w:rPr>
+          <w:del w:id="166" w:author="Jaime Martin Losa" w:date="2012-11-24T17:53:00Z"/>
+        </w:rPr>
+      </w:pPr>
+      <w:del w:id="167" w:author="Jaime Martin Losa" w:date="2012-11-24T17:53:00Z">
+        <w:r>
+          <w:delText xml:space="preserve">RPCDDS library uses RTI DDS as middleware communication and its libraries are necessary in the system. This RPCDDS library version has been compiled against RTI </w:delText>
+        </w:r>
+        <w:r>
+          <w:delText>Connext DDS 5.0.0</w:delText>
+        </w:r>
+        <w:r>
+          <w:delText xml:space="preserve">. Download the RTI </w:delText>
+        </w:r>
+        <w:r>
+          <w:delText>Connext DDS 5.0.0</w:delText>
+        </w:r>
+        <w:r>
+          <w:delText xml:space="preserve"> installer and install the middleware.</w:delText>
+        </w:r>
+      </w:del>
+    </w:p>
+    <w:p>
+      <w:r>
+        <w:t xml:space="preserve">The environment variable NDDSHOME needs to be set </w:t>
+      </w:r>
+      <w:del w:id="168" w:author="Jaime Martin Losa" w:date="2012-11-26T14:50:00Z">
+        <w:r>
+          <w:delText xml:space="preserve">in your system. This environment variable has to point to the installation folder where RTI </w:delText>
+        </w:r>
+        <w:r>
+          <w:delText>Connext DDS 5.0.0</w:delText>
+        </w:r>
+        <w:r>
+          <w:delText xml:space="preserve"> was installed.</w:delText>
+        </w:r>
+      </w:del>
+      <w:ins w:id="169" w:author="Jaime Martin Losa" w:date="2012-11-26T14:50:00Z">
+        <w:r>
+          <w:t xml:space="preserve">to the RTI </w:t>
+        </w:r>
+        <w:proofErr w:type="spellStart"/>
+        <w:r>
+          <w:t>Connext</w:t>
+        </w:r>
+        <w:proofErr w:type="spellEnd"/>
+        <w:r>
+          <w:t xml:space="preserve"> DDS installation folder.</w:t>
+        </w:r>
+      </w:ins>
     </w:p>
     <w:p>
       <w:pPr>
@@ -1000,7 +2598,7 @@
             <v:stroke joinstyle="miter"/>
             <v:path gradientshapeok="t" o:connecttype="rect"/>
           </v:shapetype>
-          <v:shape id="_x0000_s1038" type="#_x0000_t202" style="width:257.4pt;height:19.1pt;mso-position-horizontal-relative:char;mso-position-vertical-relative:line;mso-width-relative:margin;mso-height-relative:margin">
+          <v:shape id="_x0000_s1035" type="#_x0000_t202" style="width:257.4pt;height:19.1pt;mso-left-percent:-10001;mso-top-percent:-10001;mso-position-horizontal:absolute;mso-position-horizontal-relative:char;mso-position-vertical:absolute;mso-position-vertical-relative:line;mso-left-percent:-10001;mso-top-percent:-10001;mso-width-relative:margin;mso-height-relative:margin">
             <v:textbox>
               <w:txbxContent>
                 <w:p>
@@ -1066,7 +2664,7 @@
       </w:pPr>
       <w:r>
         <w:pict>
-          <v:shape id="_x0000_s1037" type="#_x0000_t202" style="width:233.5pt;height:19.1pt;mso-position-horizontal-relative:char;mso-position-vertical-relative:line;mso-width-relative:margin;mso-height-relative:margin">
+          <v:shape id="_x0000_s1034" type="#_x0000_t202" style="width:233.5pt;height:19.1pt;mso-left-percent:-10001;mso-top-percent:-10001;mso-position-horizontal:absolute;mso-position-horizontal-relative:char;mso-position-vertical:absolute;mso-position-vertical-relative:line;mso-left-percent:-10001;mso-top-percent:-10001;mso-width-relative:margin;mso-height-relative:margin">
             <v:textbox>
               <w:txbxContent>
                 <w:p>
@@ -1106,15 +2704,15 @@
     </w:p>
     <w:p>
       <w:pPr>
-        <w:pStyle w:val="Ttulo3"/>
-      </w:pPr>
-      <w:bookmarkStart w:id="6" w:name="_Toc340750731"/>
-      <w:bookmarkStart w:id="7" w:name="_Toc341279061"/>
+        <w:pStyle w:val="Heading3"/>
+      </w:pPr>
+      <w:bookmarkStart w:id="170" w:name="_Toc340750731"/>
+      <w:bookmarkStart w:id="171" w:name="_Toc341279061"/>
       <w:r>
         <w:t>RPCDDS installation</w:t>
       </w:r>
-      <w:bookmarkEnd w:id="6"/>
-      <w:bookmarkEnd w:id="7"/>
+      <w:bookmarkEnd w:id="170"/>
+      <w:bookmarkEnd w:id="171"/>
     </w:p>
     <w:p>
       <w:r>
@@ -1127,7 +2725,7 @@
       </w:pPr>
       <w:r>
         <w:pict>
-          <v:shape id="_x0000_s1035" type="#_x0000_t202" style="width:315.8pt;height:22.55pt;mso-position-horizontal-relative:char;mso-position-vertical-relative:line;mso-width-relative:margin;mso-height-relative:margin">
+          <v:shape id="_x0000_s1033" type="#_x0000_t202" style="width:315.8pt;height:22.55pt;mso-left-percent:-10001;mso-top-percent:-10001;mso-position-horizontal:absolute;mso-position-horizontal-relative:char;mso-position-vertical:absolute;mso-position-vertical-relative:line;mso-left-percent:-10001;mso-top-percent:-10001;mso-width-relative:margin;mso-height-relative:margin">
             <v:textbox>
               <w:txbxContent>
                 <w:p>
@@ -1199,7 +2797,51 @@
         <w:t xml:space="preserve"> DDS 5.0.0</w:t>
       </w:r>
       <w:r>
-        <w:t xml:space="preserve"> installation folder. RPCDDS library has to be accessible for your system. Include in the environment variable PATH the location of the RPCDDS libraries for platform </w:t>
+        <w:t xml:space="preserve"> installation folder. </w:t>
+      </w:r>
+      <w:proofErr w:type="spellStart"/>
+      <w:proofErr w:type="gramStart"/>
+      <w:ins w:id="172" w:author="Jaime Martin Losa" w:date="2012-11-26T14:58:00Z">
+        <w:r>
+          <w:t>eProsima</w:t>
+        </w:r>
+        <w:proofErr w:type="spellEnd"/>
+        <w:proofErr w:type="gramEnd"/>
+        <w:r>
+          <w:t xml:space="preserve"> </w:t>
+        </w:r>
+      </w:ins>
+      <w:r>
+        <w:t>RPC</w:t>
+      </w:r>
+      <w:ins w:id="173" w:author="Jaime Martin Losa" w:date="2012-11-26T14:58:00Z">
+        <w:r>
+          <w:t xml:space="preserve"> over </w:t>
+        </w:r>
+      </w:ins>
+      <w:r>
+        <w:t xml:space="preserve">DDS library has to be accessible for your system. Include in the environment variable PATH the location of the </w:t>
+      </w:r>
+      <w:proofErr w:type="spellStart"/>
+      <w:ins w:id="174" w:author="Jaime Martin Losa" w:date="2012-11-26T14:58:00Z">
+        <w:r>
+          <w:t>eProsima</w:t>
+        </w:r>
+        <w:proofErr w:type="spellEnd"/>
+        <w:r>
+          <w:t xml:space="preserve"> </w:t>
+        </w:r>
+      </w:ins>
+      <w:r>
+        <w:t>RPC</w:t>
+      </w:r>
+      <w:ins w:id="175" w:author="Jaime Martin Losa" w:date="2012-11-26T14:58:00Z">
+        <w:r>
+          <w:t xml:space="preserve"> over </w:t>
+        </w:r>
+      </w:ins>
+      <w:r>
+        <w:t xml:space="preserve">DDS libraries for platform </w:t>
       </w:r>
       <w:r>
         <w:rPr>
@@ -1217,7 +2859,7 @@
       </w:pPr>
       <w:r>
         <w:pict>
-          <v:shape id="_x0000_s1034" type="#_x0000_t202" style="width:279.4pt;height:21.95pt;mso-position-horizontal-relative:char;mso-position-vertical-relative:line;mso-width-relative:margin;mso-height-relative:margin">
+          <v:shape id="_x0000_s1032" type="#_x0000_t202" style="width:279.4pt;height:21.95pt;mso-left-percent:-10001;mso-top-percent:-10001;mso-position-horizontal:absolute;mso-position-horizontal-relative:char;mso-position-vertical:absolute;mso-position-vertical-relative:line;mso-left-percent:-10001;mso-top-percent:-10001;mso-width-relative:margin;mso-height-relative:margin">
             <v:textbox>
               <w:txbxContent>
                 <w:p>
@@ -1275,25 +2917,96 @@
     </w:p>
     <w:p>
       <w:pPr>
-        <w:pStyle w:val="Ttulo3"/>
-      </w:pPr>
-      <w:bookmarkStart w:id="8" w:name="_Toc340750732"/>
-      <w:bookmarkStart w:id="9" w:name="_Toc341279062"/>
+        <w:pStyle w:val="Heading3"/>
+      </w:pPr>
+      <w:bookmarkStart w:id="176" w:name="_Toc340750732"/>
+      <w:bookmarkStart w:id="177" w:name="_Toc341279062"/>
       <w:r>
         <w:t xml:space="preserve">Visual C++ 2010 </w:t>
       </w:r>
       <w:r>
         <w:t>Redistributable</w:t>
       </w:r>
-      <w:r>
-        <w:t xml:space="preserve"> installation</w:t>
-      </w:r>
-      <w:bookmarkEnd w:id="8"/>
-      <w:bookmarkEnd w:id="9"/>
-    </w:p>
-    <w:p>
-      <w:r>
-        <w:t>Windows version of RTI DDS and RPCDDS library was developed using Visual C++ 2010 libraries. Usually systems don’t have Microsoft Visual Studio 2010 installed.  In these cases the libraries has to be installed. Download and install the next package:</w:t>
+      <w:ins w:id="178" w:author="Jaime Martin Losa" w:date="2012-11-26T14:53:00Z">
+        <w:r>
+          <w:t xml:space="preserve"> </w:t>
+        </w:r>
+        <w:proofErr w:type="spellStart"/>
+        <w:r>
+          <w:t>package</w:t>
+        </w:r>
+      </w:ins>
+      <w:del w:id="179" w:author="Jaime Martin Losa" w:date="2012-11-26T14:52:00Z">
+        <w:r>
+          <w:delText xml:space="preserve"> </w:delText>
+        </w:r>
+      </w:del>
+      <w:r>
+        <w:t>installation</w:t>
+      </w:r>
+      <w:bookmarkEnd w:id="176"/>
+      <w:bookmarkEnd w:id="177"/>
+      <w:proofErr w:type="spellEnd"/>
+    </w:p>
+    <w:p>
+      <w:del w:id="180" w:author="Jaime Martin Losa" w:date="2012-11-26T14:53:00Z">
+        <w:r>
+          <w:delText xml:space="preserve">Windows version of RTI DDS and </w:delText>
+        </w:r>
+      </w:del>
+      <w:proofErr w:type="spellStart"/>
+      <w:proofErr w:type="gramStart"/>
+      <w:ins w:id="181" w:author="Jaime Martin Losa" w:date="2012-11-26T14:53:00Z">
+        <w:r>
+          <w:t>eProsima</w:t>
+        </w:r>
+        <w:proofErr w:type="spellEnd"/>
+        <w:proofErr w:type="gramEnd"/>
+        <w:r>
+          <w:t xml:space="preserve"> </w:t>
+        </w:r>
+      </w:ins>
+      <w:r>
+        <w:t>RPC</w:t>
+      </w:r>
+      <w:ins w:id="182" w:author="Jaime Martin Losa" w:date="2012-11-26T14:53:00Z">
+        <w:r>
+          <w:t xml:space="preserve"> over </w:t>
+        </w:r>
+      </w:ins>
+      <w:r>
+        <w:t xml:space="preserve">DDS </w:t>
+      </w:r>
+      <w:ins w:id="183" w:author="Jaime Martin Losa" w:date="2012-11-26T14:54:00Z">
+        <w:r>
+          <w:t xml:space="preserve">requires </w:t>
+        </w:r>
+      </w:ins>
+      <w:ins w:id="184" w:author="Jaime Martin Losa" w:date="2012-11-26T14:55:00Z">
+        <w:r>
+          <w:t>this package.</w:t>
+        </w:r>
+      </w:ins>
+      <w:del w:id="185" w:author="Jaime Martin Losa" w:date="2012-11-26T14:55:00Z">
+        <w:r>
+          <w:delText>library was developed using Visual C++ 2010 libraries. Usually systems don’t have Microsoft Visual Studio 2010 installed.  In these cases the libraries has to be installed</w:delText>
+        </w:r>
+      </w:del>
+      <w:r>
+        <w:t xml:space="preserve">. Download and install the </w:t>
+      </w:r>
+      <w:del w:id="186" w:author="Jaime Martin Losa" w:date="2012-11-26T14:55:00Z">
+        <w:r>
+          <w:delText xml:space="preserve">next </w:delText>
+        </w:r>
+      </w:del>
+      <w:ins w:id="187" w:author="Jaime Martin Losa" w:date="2012-11-26T14:55:00Z">
+        <w:r>
+          <w:t xml:space="preserve">following </w:t>
+        </w:r>
+      </w:ins>
+      <w:r>
+        <w:t>package:</w:t>
       </w:r>
     </w:p>
     <w:p>
@@ -1302,7 +3015,7 @@
       </w:pPr>
       <w:r>
         <w:pict>
-          <v:shape id="_x0000_s1033" type="#_x0000_t202" style="width:340.55pt;height:22.55pt;mso-position-horizontal-relative:char;mso-position-vertical-relative:line;mso-width-relative:margin;mso-height-relative:margin">
+          <v:shape id="_x0000_s1031" type="#_x0000_t202" style="width:340.55pt;height:22.55pt;mso-left-percent:-10001;mso-top-percent:-10001;mso-position-horizontal:absolute;mso-position-horizontal-relative:char;mso-position-vertical:absolute;mso-position-vertical-relative:line;mso-left-percent:-10001;mso-top-percent:-10001;mso-width-relative:margin;mso-height-relative:margin">
             <v:textbox>
               <w:txbxContent>
                 <w:p>
@@ -1356,30 +3069,53 @@
                     </w:rPr>
                     <w:t xml:space="preserve"> (x86): </w:t>
                   </w:r>
-                  <w:hyperlink r:id="rId6" w:history="1">
-                    <w:r>
-                      <w:rPr>
-                        <w:rStyle w:val="Hipervnculo"/>
-                        <w:rFonts w:ascii="Bitstream Vera Sans Mono" w:hAnsi="Bitstream Vera Sans Mono"/>
-                        <w:sz w:val="16"/>
-                        <w:szCs w:val="16"/>
-                        <w:lang w:val="es-ES"/>
-                      </w:rPr>
-                      <w:t xml:space="preserve">Visual C++ 2010 </w:t>
-                    </w:r>
-                    <w:proofErr w:type="spellStart"/>
-                    <w:r>
-                      <w:rPr>
-                        <w:rStyle w:val="Hipervnculo"/>
-                        <w:rFonts w:ascii="Bitstream Vera Sans Mono" w:hAnsi="Bitstream Vera Sans Mono"/>
-                        <w:sz w:val="16"/>
-                        <w:szCs w:val="16"/>
-                        <w:lang w:val="es-ES"/>
-                      </w:rPr>
-                      <w:t>Redistributable</w:t>
-                    </w:r>
-                    <w:proofErr w:type="spellEnd"/>
-                  </w:hyperlink>
+                  <w:r>
+                    <w:fldChar w:fldCharType="begin"/>
+                  </w:r>
+                  <w:r>
+                    <w:rPr>
+                      <w:lang w:val="es-ES"/>
+                      <w:rPrChange w:id="188" w:author="Jaime Martin Losa" w:date="2012-11-24T16:16:00Z">
+                        <w:rPr/>
+                      </w:rPrChange>
+                    </w:rPr>
+                    <w:instrText xml:space="preserve"> HYPERLINK "http://www.microsoft.com/en-us/download/details.aspx?id=8328" </w:instrText>
+                  </w:r>
+                  <w:r>
+                    <w:fldChar w:fldCharType="separate"/>
+                  </w:r>
+                  <w:r>
+                    <w:rPr>
+                      <w:rStyle w:val="Hyperlink"/>
+                      <w:rFonts w:ascii="Bitstream Vera Sans Mono" w:hAnsi="Bitstream Vera Sans Mono"/>
+                      <w:sz w:val="16"/>
+                      <w:szCs w:val="16"/>
+                      <w:lang w:val="es-ES"/>
+                    </w:rPr>
+                    <w:t xml:space="preserve">Visual C++ 2010 </w:t>
+                  </w:r>
+                  <w:proofErr w:type="spellStart"/>
+                  <w:r>
+                    <w:rPr>
+                      <w:rStyle w:val="Hyperlink"/>
+                      <w:rFonts w:ascii="Bitstream Vera Sans Mono" w:hAnsi="Bitstream Vera Sans Mono"/>
+                      <w:sz w:val="16"/>
+                      <w:szCs w:val="16"/>
+                      <w:lang w:val="es-ES"/>
+                    </w:rPr>
+                    <w:t>Redistributable</w:t>
+                  </w:r>
+                  <w:proofErr w:type="spellEnd"/>
+                  <w:r>
+                    <w:rPr>
+                      <w:rStyle w:val="Hyperlink"/>
+                      <w:rFonts w:ascii="Bitstream Vera Sans Mono" w:hAnsi="Bitstream Vera Sans Mono"/>
+                      <w:sz w:val="16"/>
+                      <w:szCs w:val="16"/>
+                      <w:lang w:val="es-ES"/>
+                    </w:rPr>
+                    <w:fldChar w:fldCharType="end"/>
+                  </w:r>
                 </w:p>
                 <w:p>
                   <w:pPr>
@@ -1398,27 +3134,54 @@
     </w:p>
     <w:p>
       <w:pPr>
-        <w:pStyle w:val="Ttulo2"/>
-      </w:pPr>
-      <w:bookmarkStart w:id="10" w:name="_Toc340750733"/>
-      <w:bookmarkStart w:id="11" w:name="_Toc341279063"/>
-      <w:r>
-        <w:t>Windows 64-bits</w:t>
-      </w:r>
-      <w:bookmarkEnd w:id="10"/>
-      <w:bookmarkEnd w:id="11"/>
-    </w:p>
-    <w:p>
-      <w:pPr>
-        <w:pStyle w:val="Ttulo3"/>
-      </w:pPr>
-      <w:bookmarkStart w:id="12" w:name="_Toc340750734"/>
-      <w:bookmarkStart w:id="13" w:name="_Toc341279064"/>
+        <w:rPr>
+          <w:ins w:id="189" w:author="Jaime Martin Losa" w:date="2012-11-26T14:59:00Z"/>
+          <w:smallCaps/>
+          <w:spacing w:val="5"/>
+          <w:sz w:val="28"/>
+          <w:szCs w:val="28"/>
+        </w:rPr>
+      </w:pPr>
+      <w:bookmarkStart w:id="190" w:name="_Toc340750733"/>
+      <w:bookmarkStart w:id="191" w:name="_Toc341279063"/>
+      <w:ins w:id="192" w:author="Jaime Martin Losa" w:date="2012-11-26T14:59:00Z">
+        <w:r>
+          <w:br w:type="page"/>
+        </w:r>
+      </w:ins>
+    </w:p>
+    <w:p>
+      <w:pPr>
+        <w:pStyle w:val="Heading2"/>
+      </w:pPr>
+      <w:bookmarkStart w:id="193" w:name="_GoBack"/>
+      <w:bookmarkEnd w:id="193"/>
+      <w:r>
+        <w:lastRenderedPageBreak/>
+        <w:t>Windows</w:t>
+      </w:r>
+      <w:ins w:id="194" w:author="Jaime Martin Losa" w:date="2012-11-26T14:59:00Z">
+        <w:r>
+          <w:t xml:space="preserve"> 7</w:t>
+        </w:r>
+      </w:ins>
+      <w:r>
+        <w:t xml:space="preserve"> 64-bits</w:t>
+      </w:r>
+      <w:bookmarkEnd w:id="190"/>
+      <w:bookmarkEnd w:id="191"/>
+    </w:p>
+    <w:p>
+      <w:pPr>
+        <w:pStyle w:val="Heading3"/>
+      </w:pPr>
+      <w:bookmarkStart w:id="195" w:name="_Toc340750734"/>
+      <w:bookmarkStart w:id="196" w:name="_Toc341279064"/>
       <w:r>
         <w:t>RTI DDS installation</w:t>
       </w:r>
-      <w:bookmarkEnd w:id="12"/>
-      <w:bookmarkEnd w:id="13"/>
+      <w:bookmarkEnd w:id="195"/>
+      <w:bookmarkEnd w:id="196"/>
     </w:p>
     <w:p>
       <w:r>
@@ -1466,7 +3229,7 @@
       </w:pPr>
       <w:r>
         <w:pict>
-          <v:shape id="_x0000_s1031" type="#_x0000_t202" style="width:257.4pt;height:19.1pt;mso-position-horizontal-relative:char;mso-position-vertical-relative:line;mso-width-relative:margin;mso-height-relative:margin">
+          <v:shape id="_x0000_s1030" type="#_x0000_t202" style="width:257.4pt;height:19.1pt;mso-left-percent:-10001;mso-top-percent:-10001;mso-position-horizontal:absolute;mso-position-horizontal-relative:char;mso-position-vertical:absolute;mso-position-vertical-relative:line;mso-left-percent:-10001;mso-top-percent:-10001;mso-width-relative:margin;mso-height-relative:margin">
             <v:textbox>
               <w:txbxContent>
                 <w:p>
@@ -1538,7 +3301,7 @@
       </w:pPr>
       <w:r>
         <w:pict>
-          <v:shape id="_x0000_s1030" type="#_x0000_t202" style="width:238pt;height:19.1pt;mso-position-horizontal-relative:char;mso-position-vertical-relative:line;mso-width-relative:margin;mso-height-relative:margin">
+          <v:shape id="_x0000_s1029" type="#_x0000_t202" style="width:238pt;height:19.1pt;mso-left-percent:-10001;mso-top-percent:-10001;mso-position-horizontal:absolute;mso-position-horizontal-relative:char;mso-position-vertical:absolute;mso-position-vertical-relative:line;mso-left-percent:-10001;mso-top-percent:-10001;mso-width-relative:margin;mso-height-relative:margin">
             <v:textbox>
               <w:txbxContent>
                 <w:p>
@@ -1578,15 +3341,15 @@
     </w:p>
     <w:p>
       <w:pPr>
-        <w:pStyle w:val="Ttulo3"/>
-      </w:pPr>
-      <w:bookmarkStart w:id="14" w:name="_Toc340750736"/>
-      <w:bookmarkStart w:id="15" w:name="_Toc341279066"/>
+        <w:pStyle w:val="Heading3"/>
+      </w:pPr>
+      <w:bookmarkStart w:id="197" w:name="_Toc340750736"/>
+      <w:bookmarkStart w:id="198" w:name="_Toc341279066"/>
       <w:r>
         <w:t>RPCDDS installation</w:t>
       </w:r>
-      <w:bookmarkEnd w:id="14"/>
-      <w:bookmarkEnd w:id="15"/>
+      <w:bookmarkEnd w:id="197"/>
+      <w:bookmarkEnd w:id="198"/>
     </w:p>
     <w:p>
       <w:r>
@@ -1599,7 +3362,7 @@
       </w:pPr>
       <w:r>
         <w:pict>
-          <v:shape id="_x0000_s1028" type="#_x0000_t202" style="width:315.8pt;height:22.55pt;mso-position-horizontal-relative:char;mso-position-vertical-relative:line;mso-width-relative:margin;mso-height-relative:margin">
+          <v:shape id="_x0000_s1028" type="#_x0000_t202" style="width:315.8pt;height:22.55pt;mso-left-percent:-10001;mso-top-percent:-10001;mso-position-horizontal:absolute;mso-position-horizontal-relative:char;mso-position-vertical:absolute;mso-position-vertical-relative:line;mso-left-percent:-10001;mso-top-percent:-10001;mso-width-relative:margin;mso-height-relative:margin">
             <v:textbox>
               <w:txbxContent>
                 <w:p>
@@ -1702,7 +3465,7 @@
       </w:pPr>
       <w:r>
         <w:pict>
-          <v:shape id="_x0000_s1027" type="#_x0000_t202" style="width:294.4pt;height:21.95pt;mso-position-horizontal-relative:char;mso-position-vertical-relative:line;mso-width-relative:margin;mso-height-relative:margin">
+          <v:shape id="_x0000_s1027" type="#_x0000_t202" style="width:294.4pt;height:21.95pt;mso-left-percent:-10001;mso-top-percent:-10001;mso-position-horizontal:absolute;mso-position-horizontal-relative:char;mso-position-vertical:absolute;mso-position-vertical-relative:line;mso-left-percent:-10001;mso-top-percent:-10001;mso-width-relative:margin;mso-height-relative:margin">
             <v:textbox>
               <w:txbxContent>
                 <w:p>
@@ -1758,15 +3521,15 @@
     </w:p>
     <w:p>
       <w:pPr>
-        <w:pStyle w:val="Ttulo3"/>
-      </w:pPr>
-      <w:bookmarkStart w:id="16" w:name="_Toc340750737"/>
-      <w:bookmarkStart w:id="17" w:name="_Toc341279067"/>
+        <w:pStyle w:val="Heading3"/>
+      </w:pPr>
+      <w:bookmarkStart w:id="199" w:name="_Toc340750737"/>
+      <w:bookmarkStart w:id="200" w:name="_Toc341279067"/>
       <w:r>
         <w:t>Visual C++ 2010 Redistributable installation</w:t>
       </w:r>
-      <w:bookmarkEnd w:id="16"/>
-      <w:bookmarkEnd w:id="17"/>
+      <w:bookmarkEnd w:id="199"/>
+      <w:bookmarkEnd w:id="200"/>
     </w:p>
     <w:p>
       <w:r>
@@ -1779,7 +3542,7 @@
       </w:pPr>
       <w:r>
         <w:pict>
-          <v:shape id="_x0000_s1026" type="#_x0000_t202" style="width:351.7pt;height:22.55pt;mso-position-horizontal-relative:char;mso-position-vertical-relative:line;mso-width-relative:margin;mso-height-relative:margin">
+          <v:shape id="_x0000_s1026" type="#_x0000_t202" style="width:351.7pt;height:22.55pt;mso-left-percent:-10001;mso-top-percent:-10001;mso-position-horizontal:absolute;mso-position-horizontal-relative:char;mso-position-vertical:absolute;mso-position-vertical-relative:line;mso-left-percent:-10001;mso-top-percent:-10001;mso-width-relative:margin;mso-height-relative:margin">
             <v:textbox>
               <w:txbxContent>
                 <w:p>
@@ -1849,30 +3612,53 @@
                     </w:rPr>
                     <w:t xml:space="preserve">): </w:t>
                   </w:r>
-                  <w:hyperlink r:id="rId7" w:history="1">
-                    <w:r>
-                      <w:rPr>
-                        <w:rStyle w:val="Hipervnculo"/>
-                        <w:rFonts w:ascii="Bitstream Vera Sans Mono" w:hAnsi="Bitstream Vera Sans Mono"/>
-                        <w:sz w:val="16"/>
-                        <w:szCs w:val="16"/>
-                        <w:lang w:val="es-ES"/>
-                      </w:rPr>
-                      <w:t xml:space="preserve">Visual C++ 2010 </w:t>
-                    </w:r>
-                    <w:proofErr w:type="spellStart"/>
-                    <w:r>
-                      <w:rPr>
-                        <w:rStyle w:val="Hipervnculo"/>
-                        <w:rFonts w:ascii="Bitstream Vera Sans Mono" w:hAnsi="Bitstream Vera Sans Mono"/>
-                        <w:sz w:val="16"/>
-                        <w:szCs w:val="16"/>
-                        <w:lang w:val="es-ES"/>
-                      </w:rPr>
-                      <w:t>Redistributable</w:t>
-                    </w:r>
-                    <w:proofErr w:type="spellEnd"/>
-                  </w:hyperlink>
+                  <w:r>
+                    <w:fldChar w:fldCharType="begin"/>
+                  </w:r>
+                  <w:r>
+                    <w:rPr>
+                      <w:lang w:val="es-ES"/>
+                      <w:rPrChange w:id="201" w:author="Jaime Martin Losa" w:date="2012-11-24T16:16:00Z">
+                        <w:rPr/>
+                      </w:rPrChange>
+                    </w:rPr>
+                    <w:instrText xml:space="preserve"> HYPERLINK "http://www.microsoft.com/en-us/download/details.aspx?id=13523" </w:instrText>
+                  </w:r>
+                  <w:r>
+                    <w:fldChar w:fldCharType="separate"/>
+                  </w:r>
+                  <w:r>
+                    <w:rPr>
+                      <w:rStyle w:val="Hyperlink"/>
+                      <w:rFonts w:ascii="Bitstream Vera Sans Mono" w:hAnsi="Bitstream Vera Sans Mono"/>
+                      <w:sz w:val="16"/>
+                      <w:szCs w:val="16"/>
+                      <w:lang w:val="es-ES"/>
+                    </w:rPr>
+                    <w:t xml:space="preserve">Visual C++ 2010 </w:t>
+                  </w:r>
+                  <w:proofErr w:type="spellStart"/>
+                  <w:r>
+                    <w:rPr>
+                      <w:rStyle w:val="Hyperlink"/>
+                      <w:rFonts w:ascii="Bitstream Vera Sans Mono" w:hAnsi="Bitstream Vera Sans Mono"/>
+                      <w:sz w:val="16"/>
+                      <w:szCs w:val="16"/>
+                      <w:lang w:val="es-ES"/>
+                    </w:rPr>
+                    <w:t>Redistributable</w:t>
+                  </w:r>
+                  <w:proofErr w:type="spellEnd"/>
+                  <w:r>
+                    <w:rPr>
+                      <w:rStyle w:val="Hyperlink"/>
+                      <w:rFonts w:ascii="Bitstream Vera Sans Mono" w:hAnsi="Bitstream Vera Sans Mono"/>
+                      <w:sz w:val="16"/>
+                      <w:szCs w:val="16"/>
+                      <w:lang w:val="es-ES"/>
+                    </w:rPr>
+                    <w:fldChar w:fldCharType="end"/>
+                  </w:r>
                 </w:p>
                 <w:p>
                   <w:pPr>
@@ -1899,8 +3685,105 @@
 </w:document>
 </file>
 
+<file path=word/comments.xml><?xml version="1.0" encoding="utf-8"?>
+<w:comments xmlns:wpc="http://schemas.microsoft.com/office/word/2010/wordprocessingCanvas" xmlns:mc="http://schemas.openxmlformats.org/markup-compatibility/2006" xmlns:o="urn:schemas-microsoft-com:office:office" xmlns:r="http://schemas.openxmlformats.org/officeDocument/2006/relationships" xmlns:m="http://schemas.openxmlformats.org/officeDocument/2006/math" xmlns:v="urn:schemas-microsoft-com:vml" xmlns:wp14="http://schemas.microsoft.com/office/word/2010/wordprocessingDrawing" xmlns:wp="http://schemas.openxmlformats.org/drawingml/2006/wordprocessingDrawing" xmlns:w10="urn:schemas-microsoft-com:office:word" xmlns:w="http://schemas.openxmlformats.org/wordprocessingml/2006/main" xmlns:w14="http://schemas.microsoft.com/office/word/2010/wordml" xmlns:wpg="http://schemas.microsoft.com/office/word/2010/wordprocessingGroup" xmlns:wpi="http://schemas.microsoft.com/office/word/2010/wordprocessingInk" xmlns:wne="http://schemas.microsoft.com/office/word/2006/wordml" xmlns:wps="http://schemas.microsoft.com/office/word/2010/wordprocessingShape" mc:Ignorable="w14 wp14">
+  <w:comment w:id="89" w:author="Jaime Martin Losa" w:date="2012-11-24T17:31:00Z" w:initials="JML">
+    <w:p>
+      <w:pPr>
+        <w:pStyle w:val="CommentText"/>
+        <w:rPr>
+          <w:lang w:val="es-ES"/>
+        </w:rPr>
+      </w:pPr>
+      <w:r>
+        <w:rPr>
+          <w:rStyle w:val="CommentReference"/>
+        </w:rPr>
+        <w:annotationRef/>
+      </w:r>
+      <w:r>
+        <w:rPr>
+          <w:lang w:val="es-ES"/>
+        </w:rPr>
+        <w:t xml:space="preserve">Realmente hay una licencia para </w:t>
+      </w:r>
+      <w:proofErr w:type="spellStart"/>
+      <w:r>
+        <w:rPr>
+          <w:lang w:val="es-ES"/>
+        </w:rPr>
+        <w:t>documentacion</w:t>
+      </w:r>
+      <w:proofErr w:type="spellEnd"/>
+      <w:r>
+        <w:rPr>
+          <w:lang w:val="es-ES"/>
+        </w:rPr>
+        <w:t xml:space="preserve"> </w:t>
+      </w:r>
+      <w:r>
+        <w:rPr>
+          <w:lang w:val="es-ES"/>
+        </w:rPr>
+        <w:t>, GFDL, pero tendría que mirarlo, no parece que mucha gente lo use.</w:t>
+      </w:r>
+    </w:p>
+  </w:comment>
+</w:comments>
+</file>
+
+<file path=word/endnotes.xml><?xml version="1.0" encoding="utf-8"?>
+<w:endnotes xmlns:wpc="http://schemas.microsoft.com/office/word/2010/wordprocessingCanvas" xmlns:mc="http://schemas.openxmlformats.org/markup-compatibility/2006" xmlns:o="urn:schemas-microsoft-com:office:office" xmlns:r="http://schemas.openxmlformats.org/officeDocument/2006/relationships" xmlns:m="http://schemas.openxmlformats.org/officeDocument/2006/math" xmlns:v="urn:schemas-microsoft-com:vml" xmlns:wp14="http://schemas.microsoft.com/office/word/2010/wordprocessingDrawing" xmlns:wp="http://schemas.openxmlformats.org/drawingml/2006/wordprocessingDrawing" xmlns:w10="urn:schemas-microsoft-com:office:word" xmlns:w="http://schemas.openxmlformats.org/wordprocessingml/2006/main" xmlns:w14="http://schemas.microsoft.com/office/word/2010/wordml" xmlns:wpg="http://schemas.microsoft.com/office/word/2010/wordprocessingGroup" xmlns:wpi="http://schemas.microsoft.com/office/word/2010/wordprocessingInk" xmlns:wne="http://schemas.microsoft.com/office/word/2006/wordml" xmlns:wps="http://schemas.microsoft.com/office/word/2010/wordprocessingShape" mc:Ignorable="w14 wp14">
+  <w:endnote w:type="separator" w:id="-1">
+    <w:p>
+      <w:pPr>
+        <w:spacing w:after="0" w:line="240" w:lineRule="auto"/>
+      </w:pPr>
+      <w:r>
+        <w:separator/>
+      </w:r>
+    </w:p>
+  </w:endnote>
+  <w:endnote w:type="continuationSeparator" w:id="0">
+    <w:p>
+      <w:pPr>
+        <w:spacing w:after="0" w:line="240" w:lineRule="auto"/>
+      </w:pPr>
+      <w:r>
+        <w:continuationSeparator/>
+      </w:r>
+    </w:p>
+  </w:endnote>
+</w:endnotes>
+</file>
+
+<file path=word/footnotes.xml><?xml version="1.0" encoding="utf-8"?>
+<w:footnotes xmlns:wpc="http://schemas.microsoft.com/office/word/2010/wordprocessingCanvas" xmlns:mc="http://schemas.openxmlformats.org/markup-compatibility/2006" xmlns:o="urn:schemas-microsoft-com:office:office" xmlns:r="http://schemas.openxmlformats.org/officeDocument/2006/relationships" xmlns:m="http://schemas.openxmlformats.org/officeDocument/2006/math" xmlns:v="urn:schemas-microsoft-com:vml" xmlns:wp14="http://schemas.microsoft.com/office/word/2010/wordprocessingDrawing" xmlns:wp="http://schemas.openxmlformats.org/drawingml/2006/wordprocessingDrawing" xmlns:w10="urn:schemas-microsoft-com:office:word" xmlns:w="http://schemas.openxmlformats.org/wordprocessingml/2006/main" xmlns:w14="http://schemas.microsoft.com/office/word/2010/wordml" xmlns:wpg="http://schemas.microsoft.com/office/word/2010/wordprocessingGroup" xmlns:wpi="http://schemas.microsoft.com/office/word/2010/wordprocessingInk" xmlns:wne="http://schemas.microsoft.com/office/word/2006/wordml" xmlns:wps="http://schemas.microsoft.com/office/word/2010/wordprocessingShape" mc:Ignorable="w14 wp14">
+  <w:footnote w:type="separator" w:id="-1">
+    <w:p>
+      <w:pPr>
+        <w:spacing w:after="0" w:line="240" w:lineRule="auto"/>
+      </w:pPr>
+      <w:r>
+        <w:separator/>
+      </w:r>
+    </w:p>
+  </w:footnote>
+  <w:footnote w:type="continuationSeparator" w:id="0">
+    <w:p>
+      <w:pPr>
+        <w:spacing w:after="0" w:line="240" w:lineRule="auto"/>
+      </w:pPr>
+      <w:r>
+        <w:continuationSeparator/>
+      </w:r>
+    </w:p>
+  </w:footnote>
+</w:footnotes>
+</file>
+
 <file path=word/numbering.xml><?xml version="1.0" encoding="utf-8"?>
-<w:numbering xmlns:ve="http://schemas.openxmlformats.org/markup-compatibility/2006" xmlns:o="urn:schemas-microsoft-com:office:office" xmlns:r="http://schemas.openxmlformats.org/officeDocument/2006/relationships" xmlns:m="http://schemas.openxmlformats.org/officeDocument/2006/math" xmlns:v="urn:schemas-microsoft-com:vml" xmlns:wp="http://schemas.openxmlformats.org/drawingml/2006/wordprocessingDrawing" xmlns:w10="urn:schemas-microsoft-com:office:word" xmlns:w="http://schemas.openxmlformats.org/wordprocessingml/2006/main" xmlns:wne="http://schemas.microsoft.com/office/word/2006/wordml">
+<w:numbering xmlns:wpc="http://schemas.microsoft.com/office/word/2010/wordprocessingCanvas" xmlns:mc="http://schemas.openxmlformats.org/markup-compatibility/2006" xmlns:o="urn:schemas-microsoft-com:office:office" xmlns:r="http://schemas.openxmlformats.org/officeDocument/2006/relationships" xmlns:m="http://schemas.openxmlformats.org/officeDocument/2006/math" xmlns:v="urn:schemas-microsoft-com:vml" xmlns:wp14="http://schemas.microsoft.com/office/word/2010/wordprocessingDrawing" xmlns:wp="http://schemas.openxmlformats.org/drawingml/2006/wordprocessingDrawing" xmlns:w10="urn:schemas-microsoft-com:office:word" xmlns:w="http://schemas.openxmlformats.org/wordprocessingml/2006/main" xmlns:w14="http://schemas.microsoft.com/office/word/2010/wordml" xmlns:wpg="http://schemas.microsoft.com/office/word/2010/wordprocessingGroup" xmlns:wpi="http://schemas.microsoft.com/office/word/2010/wordprocessingInk" xmlns:wne="http://schemas.microsoft.com/office/word/2006/wordml" xmlns:wps="http://schemas.microsoft.com/office/word/2010/wordprocessingShape" mc:Ignorable="w14 wp14">
   <w:abstractNum w:abstractNumId="0">
     <w:nsid w:val="6ED107DE"/>
     <w:multiLevelType w:val="hybridMultilevel"/>
@@ -2014,14 +3897,246 @@
       </w:rPr>
     </w:lvl>
   </w:abstractNum>
+  <w:abstractNum w:abstractNumId="1">
+    <w:nsid w:val="73FD1460"/>
+    <w:multiLevelType w:val="hybridMultilevel"/>
+    <w:tmpl w:val="D4902840"/>
+    <w:lvl w:ilvl="0" w:tplc="0C0A0001">
+      <w:start w:val="1"/>
+      <w:numFmt w:val="bullet"/>
+      <w:lvlText w:val=""/>
+      <w:lvlJc w:val="left"/>
+      <w:pPr>
+        <w:ind w:left="720" w:hanging="360"/>
+      </w:pPr>
+      <w:rPr>
+        <w:rFonts w:ascii="Symbol" w:hAnsi="Symbol" w:hint="default"/>
+      </w:rPr>
+    </w:lvl>
+    <w:lvl w:ilvl="1" w:tplc="0C0A0003" w:tentative="1">
+      <w:start w:val="1"/>
+      <w:numFmt w:val="bullet"/>
+      <w:lvlText w:val="o"/>
+      <w:lvlJc w:val="left"/>
+      <w:pPr>
+        <w:ind w:left="1440" w:hanging="360"/>
+      </w:pPr>
+      <w:rPr>
+        <w:rFonts w:ascii="Courier New" w:hAnsi="Courier New" w:cs="Courier New" w:hint="default"/>
+      </w:rPr>
+    </w:lvl>
+    <w:lvl w:ilvl="2" w:tplc="0C0A0005" w:tentative="1">
+      <w:start w:val="1"/>
+      <w:numFmt w:val="bullet"/>
+      <w:lvlText w:val=""/>
+      <w:lvlJc w:val="left"/>
+      <w:pPr>
+        <w:ind w:left="2160" w:hanging="360"/>
+      </w:pPr>
+      <w:rPr>
+        <w:rFonts w:ascii="Wingdings" w:hAnsi="Wingdings" w:hint="default"/>
+      </w:rPr>
+    </w:lvl>
+    <w:lvl w:ilvl="3" w:tplc="0C0A0001" w:tentative="1">
+      <w:start w:val="1"/>
+      <w:numFmt w:val="bullet"/>
+      <w:lvlText w:val=""/>
+      <w:lvlJc w:val="left"/>
+      <w:pPr>
+        <w:ind w:left="2880" w:hanging="360"/>
+      </w:pPr>
+      <w:rPr>
+        <w:rFonts w:ascii="Symbol" w:hAnsi="Symbol" w:hint="default"/>
+      </w:rPr>
+    </w:lvl>
+    <w:lvl w:ilvl="4" w:tplc="0C0A0003" w:tentative="1">
+      <w:start w:val="1"/>
+      <w:numFmt w:val="bullet"/>
+      <w:lvlText w:val="o"/>
+      <w:lvlJc w:val="left"/>
+      <w:pPr>
+        <w:ind w:left="3600" w:hanging="360"/>
+      </w:pPr>
+      <w:rPr>
+        <w:rFonts w:ascii="Courier New" w:hAnsi="Courier New" w:cs="Courier New" w:hint="default"/>
+      </w:rPr>
+    </w:lvl>
+    <w:lvl w:ilvl="5" w:tplc="0C0A0005" w:tentative="1">
+      <w:start w:val="1"/>
+      <w:numFmt w:val="bullet"/>
+      <w:lvlText w:val=""/>
+      <w:lvlJc w:val="left"/>
+      <w:pPr>
+        <w:ind w:left="4320" w:hanging="360"/>
+      </w:pPr>
+      <w:rPr>
+        <w:rFonts w:ascii="Wingdings" w:hAnsi="Wingdings" w:hint="default"/>
+      </w:rPr>
+    </w:lvl>
+    <w:lvl w:ilvl="6" w:tplc="0C0A0001" w:tentative="1">
+      <w:start w:val="1"/>
+      <w:numFmt w:val="bullet"/>
+      <w:lvlText w:val=""/>
+      <w:lvlJc w:val="left"/>
+      <w:pPr>
+        <w:ind w:left="5040" w:hanging="360"/>
+      </w:pPr>
+      <w:rPr>
+        <w:rFonts w:ascii="Symbol" w:hAnsi="Symbol" w:hint="default"/>
+      </w:rPr>
+    </w:lvl>
+    <w:lvl w:ilvl="7" w:tplc="0C0A0003" w:tentative="1">
+      <w:start w:val="1"/>
+      <w:numFmt w:val="bullet"/>
+      <w:lvlText w:val="o"/>
+      <w:lvlJc w:val="left"/>
+      <w:pPr>
+        <w:ind w:left="5760" w:hanging="360"/>
+      </w:pPr>
+      <w:rPr>
+        <w:rFonts w:ascii="Courier New" w:hAnsi="Courier New" w:cs="Courier New" w:hint="default"/>
+      </w:rPr>
+    </w:lvl>
+    <w:lvl w:ilvl="8" w:tplc="0C0A0005" w:tentative="1">
+      <w:start w:val="1"/>
+      <w:numFmt w:val="bullet"/>
+      <w:lvlText w:val=""/>
+      <w:lvlJc w:val="left"/>
+      <w:pPr>
+        <w:ind w:left="6480" w:hanging="360"/>
+      </w:pPr>
+      <w:rPr>
+        <w:rFonts w:ascii="Wingdings" w:hAnsi="Wingdings" w:hint="default"/>
+      </w:rPr>
+    </w:lvl>
+  </w:abstractNum>
+  <w:abstractNum w:abstractNumId="2">
+    <w:nsid w:val="76197671"/>
+    <w:multiLevelType w:val="hybridMultilevel"/>
+    <w:tmpl w:val="56CC21C8"/>
+    <w:lvl w:ilvl="0" w:tplc="0C0A0001">
+      <w:start w:val="1"/>
+      <w:numFmt w:val="bullet"/>
+      <w:lvlText w:val=""/>
+      <w:lvlJc w:val="left"/>
+      <w:pPr>
+        <w:ind w:left="720" w:hanging="360"/>
+      </w:pPr>
+      <w:rPr>
+        <w:rFonts w:ascii="Symbol" w:hAnsi="Symbol" w:hint="default"/>
+      </w:rPr>
+    </w:lvl>
+    <w:lvl w:ilvl="1" w:tplc="0C0A0003" w:tentative="1">
+      <w:start w:val="1"/>
+      <w:numFmt w:val="bullet"/>
+      <w:lvlText w:val="o"/>
+      <w:lvlJc w:val="left"/>
+      <w:pPr>
+        <w:ind w:left="1440" w:hanging="360"/>
+      </w:pPr>
+      <w:rPr>
+        <w:rFonts w:ascii="Courier New" w:hAnsi="Courier New" w:cs="Courier New" w:hint="default"/>
+      </w:rPr>
+    </w:lvl>
+    <w:lvl w:ilvl="2" w:tplc="0C0A0005" w:tentative="1">
+      <w:start w:val="1"/>
+      <w:numFmt w:val="bullet"/>
+      <w:lvlText w:val=""/>
+      <w:lvlJc w:val="left"/>
+      <w:pPr>
+        <w:ind w:left="2160" w:hanging="360"/>
+      </w:pPr>
+      <w:rPr>
+        <w:rFonts w:ascii="Wingdings" w:hAnsi="Wingdings" w:hint="default"/>
+      </w:rPr>
+    </w:lvl>
+    <w:lvl w:ilvl="3" w:tplc="0C0A0001" w:tentative="1">
+      <w:start w:val="1"/>
+      <w:numFmt w:val="bullet"/>
+      <w:lvlText w:val=""/>
+      <w:lvlJc w:val="left"/>
+      <w:pPr>
+        <w:ind w:left="2880" w:hanging="360"/>
+      </w:pPr>
+      <w:rPr>
+        <w:rFonts w:ascii="Symbol" w:hAnsi="Symbol" w:hint="default"/>
+      </w:rPr>
+    </w:lvl>
+    <w:lvl w:ilvl="4" w:tplc="0C0A0003" w:tentative="1">
+      <w:start w:val="1"/>
+      <w:numFmt w:val="bullet"/>
+      <w:lvlText w:val="o"/>
+      <w:lvlJc w:val="left"/>
+      <w:pPr>
+        <w:ind w:left="3600" w:hanging="360"/>
+      </w:pPr>
+      <w:rPr>
+        <w:rFonts w:ascii="Courier New" w:hAnsi="Courier New" w:cs="Courier New" w:hint="default"/>
+      </w:rPr>
+    </w:lvl>
+    <w:lvl w:ilvl="5" w:tplc="0C0A0005" w:tentative="1">
+      <w:start w:val="1"/>
+      <w:numFmt w:val="bullet"/>
+      <w:lvlText w:val=""/>
+      <w:lvlJc w:val="left"/>
+      <w:pPr>
+        <w:ind w:left="4320" w:hanging="360"/>
+      </w:pPr>
+      <w:rPr>
+        <w:rFonts w:ascii="Wingdings" w:hAnsi="Wingdings" w:hint="default"/>
+      </w:rPr>
+    </w:lvl>
+    <w:lvl w:ilvl="6" w:tplc="0C0A0001" w:tentative="1">
+      <w:start w:val="1"/>
+      <w:numFmt w:val="bullet"/>
+      <w:lvlText w:val=""/>
+      <w:lvlJc w:val="left"/>
+      <w:pPr>
+        <w:ind w:left="5040" w:hanging="360"/>
+      </w:pPr>
+      <w:rPr>
+        <w:rFonts w:ascii="Symbol" w:hAnsi="Symbol" w:hint="default"/>
+      </w:rPr>
+    </w:lvl>
+    <w:lvl w:ilvl="7" w:tplc="0C0A0003" w:tentative="1">
+      <w:start w:val="1"/>
+      <w:numFmt w:val="bullet"/>
+      <w:lvlText w:val="o"/>
+      <w:lvlJc w:val="left"/>
+      <w:pPr>
+        <w:ind w:left="5760" w:hanging="360"/>
+      </w:pPr>
+      <w:rPr>
+        <w:rFonts w:ascii="Courier New" w:hAnsi="Courier New" w:cs="Courier New" w:hint="default"/>
+      </w:rPr>
+    </w:lvl>
+    <w:lvl w:ilvl="8" w:tplc="0C0A0005" w:tentative="1">
+      <w:start w:val="1"/>
+      <w:numFmt w:val="bullet"/>
+      <w:lvlText w:val=""/>
+      <w:lvlJc w:val="left"/>
+      <w:pPr>
+        <w:ind w:left="6480" w:hanging="360"/>
+      </w:pPr>
+      <w:rPr>
+        <w:rFonts w:ascii="Wingdings" w:hAnsi="Wingdings" w:hint="default"/>
+      </w:rPr>
+    </w:lvl>
+  </w:abstractNum>
   <w:num w:numId="1">
     <w:abstractNumId w:val="0"/>
+  </w:num>
+  <w:num w:numId="2">
+    <w:abstractNumId w:val="1"/>
+  </w:num>
+  <w:num w:numId="3">
+    <w:abstractNumId w:val="2"/>
   </w:num>
 </w:numbering>
 </file>
 
 <file path=word/styles.xml><?xml version="1.0" encoding="utf-8"?>
-<w:styles xmlns:r="http://schemas.openxmlformats.org/officeDocument/2006/relationships" xmlns:w="http://schemas.openxmlformats.org/wordprocessingml/2006/main">
+<w:styles xmlns:mc="http://schemas.openxmlformats.org/markup-compatibility/2006" xmlns:r="http://schemas.openxmlformats.org/officeDocument/2006/relationships" xmlns:w="http://schemas.openxmlformats.org/wordprocessingml/2006/main" xmlns:w14="http://schemas.microsoft.com/office/word/2010/wordml" mc:Ignorable="w14">
   <w:docDefaults>
     <w:rPrDefault>
       <w:rPr>
@@ -2180,11 +4295,11 @@
     <w:qFormat/>
     <w:rsid w:val="00FC32C8"/>
   </w:style>
-  <w:style w:type="paragraph" w:styleId="Ttulo1">
+  <w:style w:type="paragraph" w:styleId="Heading1">
     <w:name w:val="heading 1"/>
     <w:basedOn w:val="Normal"/>
     <w:next w:val="Normal"/>
-    <w:link w:val="Ttulo1Car"/>
+    <w:link w:val="Heading1Char"/>
     <w:uiPriority w:val="9"/>
     <w:qFormat/>
     <w:rsid w:val="00FC32C8"/>
@@ -2201,13 +4316,12 @@
       <w:szCs w:val="32"/>
     </w:rPr>
   </w:style>
-  <w:style w:type="paragraph" w:styleId="Ttulo2">
+  <w:style w:type="paragraph" w:styleId="Heading2">
     <w:name w:val="heading 2"/>
     <w:basedOn w:val="Normal"/>
     <w:next w:val="Normal"/>
-    <w:link w:val="Ttulo2Car"/>
+    <w:link w:val="Heading2Char"/>
     <w:uiPriority w:val="9"/>
-    <w:semiHidden/>
     <w:unhideWhenUsed/>
     <w:qFormat/>
     <w:rsid w:val="00FC32C8"/>
@@ -2223,11 +4337,11 @@
       <w:szCs w:val="28"/>
     </w:rPr>
   </w:style>
-  <w:style w:type="paragraph" w:styleId="Ttulo3">
+  <w:style w:type="paragraph" w:styleId="Heading3">
     <w:name w:val="heading 3"/>
     <w:basedOn w:val="Normal"/>
     <w:next w:val="Normal"/>
-    <w:link w:val="Ttulo3Car"/>
+    <w:link w:val="Heading3Char"/>
     <w:uiPriority w:val="9"/>
     <w:semiHidden/>
     <w:unhideWhenUsed/>
@@ -2245,11 +4359,11 @@
       <w:szCs w:val="24"/>
     </w:rPr>
   </w:style>
-  <w:style w:type="paragraph" w:styleId="Ttulo4">
+  <w:style w:type="paragraph" w:styleId="Heading4">
     <w:name w:val="heading 4"/>
     <w:basedOn w:val="Normal"/>
     <w:next w:val="Normal"/>
-    <w:link w:val="Ttulo4Car"/>
+    <w:link w:val="Heading4Char"/>
     <w:uiPriority w:val="9"/>
     <w:semiHidden/>
     <w:unhideWhenUsed/>
@@ -2267,11 +4381,11 @@
       <w:szCs w:val="22"/>
     </w:rPr>
   </w:style>
-  <w:style w:type="paragraph" w:styleId="Ttulo5">
+  <w:style w:type="paragraph" w:styleId="Heading5">
     <w:name w:val="heading 5"/>
     <w:basedOn w:val="Normal"/>
     <w:next w:val="Normal"/>
-    <w:link w:val="Ttulo5Car"/>
+    <w:link w:val="Heading5Char"/>
     <w:uiPriority w:val="9"/>
     <w:semiHidden/>
     <w:unhideWhenUsed/>
@@ -2290,11 +4404,11 @@
       <w:szCs w:val="26"/>
     </w:rPr>
   </w:style>
-  <w:style w:type="paragraph" w:styleId="Ttulo6">
+  <w:style w:type="paragraph" w:styleId="Heading6">
     <w:name w:val="heading 6"/>
     <w:basedOn w:val="Normal"/>
     <w:next w:val="Normal"/>
-    <w:link w:val="Ttulo6Car"/>
+    <w:link w:val="Heading6Char"/>
     <w:uiPriority w:val="9"/>
     <w:semiHidden/>
     <w:unhideWhenUsed/>
@@ -2312,11 +4426,11 @@
       <w:sz w:val="22"/>
     </w:rPr>
   </w:style>
-  <w:style w:type="paragraph" w:styleId="Ttulo7">
+  <w:style w:type="paragraph" w:styleId="Heading7">
     <w:name w:val="heading 7"/>
     <w:basedOn w:val="Normal"/>
     <w:next w:val="Normal"/>
-    <w:link w:val="Ttulo7Car"/>
+    <w:link w:val="Heading7Char"/>
     <w:uiPriority w:val="9"/>
     <w:semiHidden/>
     <w:unhideWhenUsed/>
@@ -2334,11 +4448,11 @@
       <w:spacing w:val="10"/>
     </w:rPr>
   </w:style>
-  <w:style w:type="paragraph" w:styleId="Ttulo8">
+  <w:style w:type="paragraph" w:styleId="Heading8">
     <w:name w:val="heading 8"/>
     <w:basedOn w:val="Normal"/>
     <w:next w:val="Normal"/>
-    <w:link w:val="Ttulo8Car"/>
+    <w:link w:val="Heading8Char"/>
     <w:uiPriority w:val="9"/>
     <w:semiHidden/>
     <w:unhideWhenUsed/>
@@ -2356,11 +4470,11 @@
       <w:color w:val="943634" w:themeColor="accent2" w:themeShade="BF"/>
     </w:rPr>
   </w:style>
-  <w:style w:type="paragraph" w:styleId="Ttulo9">
+  <w:style w:type="paragraph" w:styleId="Heading9">
     <w:name w:val="heading 9"/>
     <w:basedOn w:val="Normal"/>
     <w:next w:val="Normal"/>
-    <w:link w:val="Ttulo9Car"/>
+    <w:link w:val="Heading9Char"/>
     <w:uiPriority w:val="9"/>
     <w:semiHidden/>
     <w:unhideWhenUsed/>
@@ -2378,18 +4492,17 @@
       <w:color w:val="622423" w:themeColor="accent2" w:themeShade="7F"/>
     </w:rPr>
   </w:style>
-  <w:style w:type="character" w:default="1" w:styleId="Fuentedeprrafopredeter">
+  <w:style w:type="character" w:default="1" w:styleId="DefaultParagraphFont">
     <w:name w:val="Default Paragraph Font"/>
     <w:uiPriority w:val="1"/>
     <w:semiHidden/>
     <w:unhideWhenUsed/>
   </w:style>
-  <w:style w:type="table" w:default="1" w:styleId="Tablanormal">
+  <w:style w:type="table" w:default="1" w:styleId="TableNormal">
     <w:name w:val="Normal Table"/>
     <w:uiPriority w:val="99"/>
     <w:semiHidden/>
     <w:unhideWhenUsed/>
-    <w:qFormat/>
     <w:tblPr>
       <w:tblInd w:w="0" w:type="dxa"/>
       <w:tblCellMar>
@@ -2400,16 +4513,16 @@
       </w:tblCellMar>
     </w:tblPr>
   </w:style>
-  <w:style w:type="numbering" w:default="1" w:styleId="Sinlista">
+  <w:style w:type="numbering" w:default="1" w:styleId="NoList">
     <w:name w:val="No List"/>
     <w:uiPriority w:val="99"/>
     <w:semiHidden/>
     <w:unhideWhenUsed/>
   </w:style>
-  <w:style w:type="character" w:customStyle="1" w:styleId="Ttulo1Car">
-    <w:name w:val="Título 1 Car"/>
-    <w:basedOn w:val="Fuentedeprrafopredeter"/>
-    <w:link w:val="Ttulo1"/>
+  <w:style w:type="character" w:customStyle="1" w:styleId="Heading1Char">
+    <w:name w:val="Heading 1 Char"/>
+    <w:basedOn w:val="DefaultParagraphFont"/>
+    <w:link w:val="Heading1"/>
     <w:uiPriority w:val="9"/>
     <w:rsid w:val="00FC32C8"/>
     <w:rPr>
@@ -2419,12 +4532,11 @@
       <w:szCs w:val="32"/>
     </w:rPr>
   </w:style>
-  <w:style w:type="character" w:customStyle="1" w:styleId="Ttulo2Car">
-    <w:name w:val="Título 2 Car"/>
-    <w:basedOn w:val="Fuentedeprrafopredeter"/>
-    <w:link w:val="Ttulo2"/>
+  <w:style w:type="character" w:customStyle="1" w:styleId="Heading2Char">
+    <w:name w:val="Heading 2 Char"/>
+    <w:basedOn w:val="DefaultParagraphFont"/>
+    <w:link w:val="Heading2"/>
     <w:uiPriority w:val="9"/>
-    <w:semiHidden/>
     <w:rsid w:val="00FC32C8"/>
     <w:rPr>
       <w:smallCaps/>
@@ -2433,10 +4545,10 @@
       <w:szCs w:val="28"/>
     </w:rPr>
   </w:style>
-  <w:style w:type="character" w:customStyle="1" w:styleId="Ttulo3Car">
-    <w:name w:val="Título 3 Car"/>
-    <w:basedOn w:val="Fuentedeprrafopredeter"/>
-    <w:link w:val="Ttulo3"/>
+  <w:style w:type="character" w:customStyle="1" w:styleId="Heading3Char">
+    <w:name w:val="Heading 3 Char"/>
+    <w:basedOn w:val="DefaultParagraphFont"/>
+    <w:link w:val="Heading3"/>
     <w:uiPriority w:val="9"/>
     <w:semiHidden/>
     <w:rsid w:val="00FC32C8"/>
@@ -2447,10 +4559,10 @@
       <w:szCs w:val="24"/>
     </w:rPr>
   </w:style>
-  <w:style w:type="character" w:customStyle="1" w:styleId="Ttulo4Car">
-    <w:name w:val="Título 4 Car"/>
-    <w:basedOn w:val="Fuentedeprrafopredeter"/>
-    <w:link w:val="Ttulo4"/>
+  <w:style w:type="character" w:customStyle="1" w:styleId="Heading4Char">
+    <w:name w:val="Heading 4 Char"/>
+    <w:basedOn w:val="DefaultParagraphFont"/>
+    <w:link w:val="Heading4"/>
     <w:uiPriority w:val="9"/>
     <w:semiHidden/>
     <w:rsid w:val="00FC32C8"/>
@@ -2461,10 +4573,10 @@
       <w:szCs w:val="22"/>
     </w:rPr>
   </w:style>
-  <w:style w:type="character" w:customStyle="1" w:styleId="Ttulo5Car">
-    <w:name w:val="Título 5 Car"/>
-    <w:basedOn w:val="Fuentedeprrafopredeter"/>
-    <w:link w:val="Ttulo5"/>
+  <w:style w:type="character" w:customStyle="1" w:styleId="Heading5Char">
+    <w:name w:val="Heading 5 Char"/>
+    <w:basedOn w:val="DefaultParagraphFont"/>
+    <w:link w:val="Heading5"/>
     <w:uiPriority w:val="9"/>
     <w:semiHidden/>
     <w:rsid w:val="00FC32C8"/>
@@ -2476,10 +4588,10 @@
       <w:szCs w:val="26"/>
     </w:rPr>
   </w:style>
-  <w:style w:type="character" w:customStyle="1" w:styleId="Ttulo6Car">
-    <w:name w:val="Título 6 Car"/>
-    <w:basedOn w:val="Fuentedeprrafopredeter"/>
-    <w:link w:val="Ttulo6"/>
+  <w:style w:type="character" w:customStyle="1" w:styleId="Heading6Char">
+    <w:name w:val="Heading 6 Char"/>
+    <w:basedOn w:val="DefaultParagraphFont"/>
+    <w:link w:val="Heading6"/>
     <w:uiPriority w:val="9"/>
     <w:semiHidden/>
     <w:rsid w:val="00FC32C8"/>
@@ -2490,10 +4602,10 @@
       <w:sz w:val="22"/>
     </w:rPr>
   </w:style>
-  <w:style w:type="character" w:customStyle="1" w:styleId="Ttulo7Car">
-    <w:name w:val="Título 7 Car"/>
-    <w:basedOn w:val="Fuentedeprrafopredeter"/>
-    <w:link w:val="Ttulo7"/>
+  <w:style w:type="character" w:customStyle="1" w:styleId="Heading7Char">
+    <w:name w:val="Heading 7 Char"/>
+    <w:basedOn w:val="DefaultParagraphFont"/>
+    <w:link w:val="Heading7"/>
     <w:uiPriority w:val="9"/>
     <w:semiHidden/>
     <w:rsid w:val="00FC32C8"/>
@@ -2504,10 +4616,10 @@
       <w:spacing w:val="10"/>
     </w:rPr>
   </w:style>
-  <w:style w:type="character" w:customStyle="1" w:styleId="Ttulo8Car">
-    <w:name w:val="Título 8 Car"/>
-    <w:basedOn w:val="Fuentedeprrafopredeter"/>
-    <w:link w:val="Ttulo8"/>
+  <w:style w:type="character" w:customStyle="1" w:styleId="Heading8Char">
+    <w:name w:val="Heading 8 Char"/>
+    <w:basedOn w:val="DefaultParagraphFont"/>
+    <w:link w:val="Heading8"/>
     <w:uiPriority w:val="9"/>
     <w:semiHidden/>
     <w:rsid w:val="00FC32C8"/>
@@ -2518,10 +4630,10 @@
       <w:color w:val="943634" w:themeColor="accent2" w:themeShade="BF"/>
     </w:rPr>
   </w:style>
-  <w:style w:type="character" w:customStyle="1" w:styleId="Ttulo9Car">
-    <w:name w:val="Título 9 Car"/>
-    <w:basedOn w:val="Fuentedeprrafopredeter"/>
-    <w:link w:val="Ttulo9"/>
+  <w:style w:type="character" w:customStyle="1" w:styleId="Heading9Char">
+    <w:name w:val="Heading 9 Char"/>
+    <w:basedOn w:val="DefaultParagraphFont"/>
+    <w:link w:val="Heading9"/>
     <w:uiPriority w:val="9"/>
     <w:semiHidden/>
     <w:rsid w:val="00FC32C8"/>
@@ -2532,7 +4644,7 @@
       <w:color w:val="622423" w:themeColor="accent2" w:themeShade="7F"/>
     </w:rPr>
   </w:style>
-  <w:style w:type="paragraph" w:styleId="Epgrafe">
+  <w:style w:type="paragraph" w:styleId="Caption">
     <w:name w:val="caption"/>
     <w:basedOn w:val="Normal"/>
     <w:next w:val="Normal"/>
@@ -2549,11 +4661,11 @@
       <w:szCs w:val="18"/>
     </w:rPr>
   </w:style>
-  <w:style w:type="paragraph" w:styleId="Ttulo">
+  <w:style w:type="paragraph" w:styleId="Title">
     <w:name w:val="Title"/>
     <w:basedOn w:val="Normal"/>
     <w:next w:val="Normal"/>
-    <w:link w:val="TtuloCar"/>
+    <w:link w:val="TitleChar"/>
     <w:uiPriority w:val="10"/>
     <w:qFormat/>
     <w:rsid w:val="00FC32C8"/>
@@ -2570,10 +4682,10 @@
       <w:szCs w:val="48"/>
     </w:rPr>
   </w:style>
-  <w:style w:type="character" w:customStyle="1" w:styleId="TtuloCar">
-    <w:name w:val="Título Car"/>
-    <w:basedOn w:val="Fuentedeprrafopredeter"/>
-    <w:link w:val="Ttulo"/>
+  <w:style w:type="character" w:customStyle="1" w:styleId="TitleChar">
+    <w:name w:val="Title Char"/>
+    <w:basedOn w:val="DefaultParagraphFont"/>
+    <w:link w:val="Title"/>
     <w:uiPriority w:val="10"/>
     <w:rsid w:val="00FC32C8"/>
     <w:rPr>
@@ -2582,11 +4694,11 @@
       <w:szCs w:val="48"/>
     </w:rPr>
   </w:style>
-  <w:style w:type="paragraph" w:styleId="Subttulo">
+  <w:style w:type="paragraph" w:styleId="Subtitle">
     <w:name w:val="Subtitle"/>
     <w:basedOn w:val="Normal"/>
     <w:next w:val="Normal"/>
-    <w:link w:val="SubttuloCar"/>
+    <w:link w:val="SubtitleChar"/>
     <w:uiPriority w:val="11"/>
     <w:qFormat/>
     <w:rsid w:val="00FC32C8"/>
@@ -2599,10 +4711,10 @@
       <w:szCs w:val="22"/>
     </w:rPr>
   </w:style>
-  <w:style w:type="character" w:customStyle="1" w:styleId="SubttuloCar">
-    <w:name w:val="Subtítulo Car"/>
-    <w:basedOn w:val="Fuentedeprrafopredeter"/>
-    <w:link w:val="Subttulo"/>
+  <w:style w:type="character" w:customStyle="1" w:styleId="SubtitleChar">
+    <w:name w:val="Subtitle Char"/>
+    <w:basedOn w:val="DefaultParagraphFont"/>
+    <w:link w:val="Subtitle"/>
     <w:uiPriority w:val="11"/>
     <w:rsid w:val="00FC32C8"/>
     <w:rPr>
@@ -2610,7 +4722,7 @@
       <w:szCs w:val="22"/>
     </w:rPr>
   </w:style>
-  <w:style w:type="character" w:styleId="Textoennegrita">
+  <w:style w:type="character" w:styleId="Strong">
     <w:name w:val="Strong"/>
     <w:uiPriority w:val="22"/>
     <w:qFormat/>
@@ -2620,7 +4732,7 @@
       <w:color w:val="C0504D" w:themeColor="accent2"/>
     </w:rPr>
   </w:style>
-  <w:style w:type="character" w:styleId="nfasis">
+  <w:style w:type="character" w:styleId="Emphasis">
     <w:name w:val="Emphasis"/>
     <w:uiPriority w:val="20"/>
     <w:qFormat/>
@@ -2631,10 +4743,10 @@
       <w:spacing w:val="10"/>
     </w:rPr>
   </w:style>
-  <w:style w:type="paragraph" w:styleId="Sinespaciado">
+  <w:style w:type="paragraph" w:styleId="NoSpacing">
     <w:name w:val="No Spacing"/>
     <w:basedOn w:val="Normal"/>
-    <w:link w:val="SinespaciadoCar"/>
+    <w:link w:val="NoSpacingChar"/>
     <w:uiPriority w:val="1"/>
     <w:qFormat/>
     <w:rsid w:val="00FC32C8"/>
@@ -2642,14 +4754,14 @@
       <w:spacing w:after="0" w:line="240" w:lineRule="auto"/>
     </w:pPr>
   </w:style>
-  <w:style w:type="character" w:customStyle="1" w:styleId="SinespaciadoCar">
-    <w:name w:val="Sin espaciado Car"/>
-    <w:basedOn w:val="Fuentedeprrafopredeter"/>
-    <w:link w:val="Sinespaciado"/>
+  <w:style w:type="character" w:customStyle="1" w:styleId="NoSpacingChar">
+    <w:name w:val="No Spacing Char"/>
+    <w:basedOn w:val="DefaultParagraphFont"/>
+    <w:link w:val="NoSpacing"/>
     <w:uiPriority w:val="1"/>
     <w:rsid w:val="00FC32C8"/>
   </w:style>
-  <w:style w:type="paragraph" w:styleId="Prrafodelista">
+  <w:style w:type="paragraph" w:styleId="ListParagraph">
     <w:name w:val="List Paragraph"/>
     <w:basedOn w:val="Normal"/>
     <w:uiPriority w:val="34"/>
@@ -2660,11 +4772,11 @@
       <w:contextualSpacing/>
     </w:pPr>
   </w:style>
-  <w:style w:type="paragraph" w:styleId="Cita">
+  <w:style w:type="paragraph" w:styleId="Quote">
     <w:name w:val="Quote"/>
     <w:basedOn w:val="Normal"/>
     <w:next w:val="Normal"/>
-    <w:link w:val="CitaCar"/>
+    <w:link w:val="QuoteChar"/>
     <w:uiPriority w:val="29"/>
     <w:qFormat/>
     <w:rsid w:val="00FC32C8"/>
@@ -2672,21 +4784,21 @@
       <w:i/>
     </w:rPr>
   </w:style>
-  <w:style w:type="character" w:customStyle="1" w:styleId="CitaCar">
-    <w:name w:val="Cita Car"/>
-    <w:basedOn w:val="Fuentedeprrafopredeter"/>
-    <w:link w:val="Cita"/>
+  <w:style w:type="character" w:customStyle="1" w:styleId="QuoteChar">
+    <w:name w:val="Quote Char"/>
+    <w:basedOn w:val="DefaultParagraphFont"/>
+    <w:link w:val="Quote"/>
     <w:uiPriority w:val="29"/>
     <w:rsid w:val="00FC32C8"/>
     <w:rPr>
       <w:i/>
     </w:rPr>
   </w:style>
-  <w:style w:type="paragraph" w:styleId="Citadestacada">
+  <w:style w:type="paragraph" w:styleId="IntenseQuote">
     <w:name w:val="Intense Quote"/>
     <w:basedOn w:val="Normal"/>
     <w:next w:val="Normal"/>
-    <w:link w:val="CitadestacadaCar"/>
+    <w:link w:val="IntenseQuoteChar"/>
     <w:uiPriority w:val="30"/>
     <w:qFormat/>
     <w:rsid w:val="00FC32C8"/>
@@ -2707,10 +4819,10 @@
       <w:color w:val="FFFFFF" w:themeColor="background1"/>
     </w:rPr>
   </w:style>
-  <w:style w:type="character" w:customStyle="1" w:styleId="CitadestacadaCar">
-    <w:name w:val="Cita destacada Car"/>
-    <w:basedOn w:val="Fuentedeprrafopredeter"/>
-    <w:link w:val="Citadestacada"/>
+  <w:style w:type="character" w:customStyle="1" w:styleId="IntenseQuoteChar">
+    <w:name w:val="Intense Quote Char"/>
+    <w:basedOn w:val="DefaultParagraphFont"/>
+    <w:link w:val="IntenseQuote"/>
     <w:uiPriority w:val="30"/>
     <w:rsid w:val="00FC32C8"/>
     <w:rPr>
@@ -2720,7 +4832,7 @@
       <w:shd w:val="clear" w:color="auto" w:fill="C0504D" w:themeFill="accent2"/>
     </w:rPr>
   </w:style>
-  <w:style w:type="character" w:styleId="nfasissutil">
+  <w:style w:type="character" w:styleId="SubtleEmphasis">
     <w:name w:val="Subtle Emphasis"/>
     <w:uiPriority w:val="19"/>
     <w:qFormat/>
@@ -2729,7 +4841,7 @@
       <w:i/>
     </w:rPr>
   </w:style>
-  <w:style w:type="character" w:styleId="nfasisintenso">
+  <w:style w:type="character" w:styleId="IntenseEmphasis">
     <w:name w:val="Intense Emphasis"/>
     <w:uiPriority w:val="21"/>
     <w:qFormat/>
@@ -2741,7 +4853,7 @@
       <w:spacing w:val="10"/>
     </w:rPr>
   </w:style>
-  <w:style w:type="character" w:styleId="Referenciasutil">
+  <w:style w:type="character" w:styleId="SubtleReference">
     <w:name w:val="Subtle Reference"/>
     <w:uiPriority w:val="31"/>
     <w:qFormat/>
@@ -2750,7 +4862,7 @@
       <w:b/>
     </w:rPr>
   </w:style>
-  <w:style w:type="character" w:styleId="Referenciaintensa">
+  <w:style w:type="character" w:styleId="IntenseReference">
     <w:name w:val="Intense Reference"/>
     <w:uiPriority w:val="32"/>
     <w:qFormat/>
@@ -2765,7 +4877,7 @@
       <w:u w:val="single"/>
     </w:rPr>
   </w:style>
-  <w:style w:type="character" w:styleId="Ttulodellibro">
+  <w:style w:type="character" w:styleId="BookTitle">
     <w:name w:val="Book Title"/>
     <w:uiPriority w:val="33"/>
     <w:qFormat/>
@@ -2778,9 +4890,9 @@
       <w:szCs w:val="20"/>
     </w:rPr>
   </w:style>
-  <w:style w:type="paragraph" w:styleId="TtulodeTDC">
+  <w:style w:type="paragraph" w:styleId="TOCHeading">
     <w:name w:val="TOC Heading"/>
-    <w:basedOn w:val="Ttulo1"/>
+    <w:basedOn w:val="Heading1"/>
     <w:next w:val="Normal"/>
     <w:uiPriority w:val="39"/>
     <w:semiHidden/>
@@ -2791,9 +4903,9 @@
       <w:outlineLvl w:val="9"/>
     </w:pPr>
   </w:style>
-  <w:style w:type="character" w:styleId="Hipervnculo">
+  <w:style w:type="character" w:styleId="Hyperlink">
     <w:name w:val="Hyperlink"/>
-    <w:basedOn w:val="Fuentedeprrafopredeter"/>
+    <w:basedOn w:val="DefaultParagraphFont"/>
     <w:uiPriority w:val="99"/>
     <w:unhideWhenUsed/>
     <w:rsid w:val="00FC32C8"/>
@@ -2802,7 +4914,7 @@
       <w:u w:val="single"/>
     </w:rPr>
   </w:style>
-  <w:style w:type="paragraph" w:styleId="TDC1">
+  <w:style w:type="paragraph" w:styleId="TOC1">
     <w:name w:val="toc 1"/>
     <w:basedOn w:val="Normal"/>
     <w:next w:val="Normal"/>
@@ -2814,7 +4926,7 @@
       <w:spacing w:after="100"/>
     </w:pPr>
   </w:style>
-  <w:style w:type="paragraph" w:styleId="TDC2">
+  <w:style w:type="paragraph" w:styleId="TOC2">
     <w:name w:val="toc 2"/>
     <w:basedOn w:val="Normal"/>
     <w:next w:val="Normal"/>
@@ -2827,7 +4939,7 @@
       <w:ind w:left="200"/>
     </w:pPr>
   </w:style>
-  <w:style w:type="paragraph" w:styleId="TDC3">
+  <w:style w:type="paragraph" w:styleId="TOC3">
     <w:name w:val="toc 3"/>
     <w:basedOn w:val="Normal"/>
     <w:next w:val="Normal"/>
@@ -2840,10 +4952,10 @@
       <w:ind w:left="400"/>
     </w:pPr>
   </w:style>
-  <w:style w:type="paragraph" w:styleId="Textodeglobo">
+  <w:style w:type="paragraph" w:styleId="BalloonText">
     <w:name w:val="Balloon Text"/>
     <w:basedOn w:val="Normal"/>
-    <w:link w:val="TextodegloboCar"/>
+    <w:link w:val="BalloonTextChar"/>
     <w:uiPriority w:val="99"/>
     <w:semiHidden/>
     <w:unhideWhenUsed/>
@@ -2857,10 +4969,10 @@
       <w:szCs w:val="16"/>
     </w:rPr>
   </w:style>
-  <w:style w:type="character" w:customStyle="1" w:styleId="TextodegloboCar">
-    <w:name w:val="Texto de globo Car"/>
-    <w:basedOn w:val="Fuentedeprrafopredeter"/>
-    <w:link w:val="Textodeglobo"/>
+  <w:style w:type="character" w:customStyle="1" w:styleId="BalloonTextChar">
+    <w:name w:val="Balloon Text Char"/>
+    <w:basedOn w:val="DefaultParagraphFont"/>
+    <w:link w:val="BalloonText"/>
     <w:uiPriority w:val="99"/>
     <w:semiHidden/>
     <w:rsid w:val="00334524"/>
@@ -2869,6 +4981,331 @@
       <w:sz w:val="16"/>
       <w:szCs w:val="16"/>
     </w:rPr>
+  </w:style>
+  <w:style w:type="paragraph" w:styleId="Header">
+    <w:name w:val="header"/>
+    <w:basedOn w:val="Normal"/>
+    <w:link w:val="HeaderChar"/>
+    <w:uiPriority w:val="99"/>
+    <w:unhideWhenUsed/>
+    <w:rsid w:val="005D1255"/>
+    <w:pPr>
+      <w:tabs>
+        <w:tab w:val="center" w:pos="4252"/>
+        <w:tab w:val="right" w:pos="8504"/>
+      </w:tabs>
+      <w:spacing w:after="0" w:line="240" w:lineRule="auto"/>
+    </w:pPr>
+  </w:style>
+  <w:style w:type="character" w:customStyle="1" w:styleId="HeaderChar">
+    <w:name w:val="Header Char"/>
+    <w:basedOn w:val="DefaultParagraphFont"/>
+    <w:link w:val="Header"/>
+    <w:uiPriority w:val="99"/>
+    <w:rsid w:val="005D1255"/>
+  </w:style>
+  <w:style w:type="paragraph" w:styleId="Footer">
+    <w:name w:val="footer"/>
+    <w:basedOn w:val="Normal"/>
+    <w:link w:val="FooterChar"/>
+    <w:uiPriority w:val="99"/>
+    <w:unhideWhenUsed/>
+    <w:rsid w:val="005D1255"/>
+    <w:pPr>
+      <w:tabs>
+        <w:tab w:val="center" w:pos="4252"/>
+        <w:tab w:val="right" w:pos="8504"/>
+      </w:tabs>
+      <w:spacing w:after="0" w:line="240" w:lineRule="auto"/>
+    </w:pPr>
+  </w:style>
+  <w:style w:type="character" w:customStyle="1" w:styleId="FooterChar">
+    <w:name w:val="Footer Char"/>
+    <w:basedOn w:val="DefaultParagraphFont"/>
+    <w:link w:val="Footer"/>
+    <w:uiPriority w:val="99"/>
+    <w:rsid w:val="005D1255"/>
+  </w:style>
+  <w:style w:type="table" w:styleId="TableGrid">
+    <w:name w:val="Table Grid"/>
+    <w:basedOn w:val="TableNormal"/>
+    <w:uiPriority w:val="59"/>
+    <w:rsid w:val="000C6E45"/>
+    <w:pPr>
+      <w:spacing w:after="0" w:line="240" w:lineRule="auto"/>
+      <w:jc w:val="left"/>
+    </w:pPr>
+    <w:rPr>
+      <w:rFonts w:eastAsiaTheme="minorHAnsi"/>
+      <w:sz w:val="22"/>
+      <w:szCs w:val="22"/>
+      <w:lang w:bidi="ar-SA"/>
+    </w:rPr>
+    <w:tblPr>
+      <w:tblInd w:w="0" w:type="dxa"/>
+      <w:tblBorders>
+        <w:top w:val="single" w:sz="4" w:space="0" w:color="000000" w:themeColor="text1"/>
+        <w:left w:val="single" w:sz="4" w:space="0" w:color="000000" w:themeColor="text1"/>
+        <w:bottom w:val="single" w:sz="4" w:space="0" w:color="000000" w:themeColor="text1"/>
+        <w:right w:val="single" w:sz="4" w:space="0" w:color="000000" w:themeColor="text1"/>
+        <w:insideH w:val="single" w:sz="4" w:space="0" w:color="000000" w:themeColor="text1"/>
+        <w:insideV w:val="single" w:sz="4" w:space="0" w:color="000000" w:themeColor="text1"/>
+      </w:tblBorders>
+      <w:tblCellMar>
+        <w:top w:w="0" w:type="dxa"/>
+        <w:left w:w="108" w:type="dxa"/>
+        <w:bottom w:w="0" w:type="dxa"/>
+        <w:right w:w="108" w:type="dxa"/>
+      </w:tblCellMar>
+    </w:tblPr>
+  </w:style>
+  <w:style w:type="character" w:styleId="CommentReference">
+    <w:name w:val="annotation reference"/>
+    <w:basedOn w:val="DefaultParagraphFont"/>
+    <w:uiPriority w:val="99"/>
+    <w:semiHidden/>
+    <w:unhideWhenUsed/>
+    <w:rsid w:val="00004F60"/>
+    <w:rPr>
+      <w:sz w:val="16"/>
+      <w:szCs w:val="16"/>
+    </w:rPr>
+  </w:style>
+  <w:style w:type="paragraph" w:styleId="CommentText">
+    <w:name w:val="annotation text"/>
+    <w:basedOn w:val="Normal"/>
+    <w:link w:val="CommentTextChar"/>
+    <w:uiPriority w:val="99"/>
+    <w:semiHidden/>
+    <w:unhideWhenUsed/>
+    <w:rsid w:val="00004F60"/>
+    <w:pPr>
+      <w:spacing w:line="240" w:lineRule="auto"/>
+    </w:pPr>
+  </w:style>
+  <w:style w:type="character" w:customStyle="1" w:styleId="CommentTextChar">
+    <w:name w:val="Comment Text Char"/>
+    <w:basedOn w:val="DefaultParagraphFont"/>
+    <w:link w:val="CommentText"/>
+    <w:uiPriority w:val="99"/>
+    <w:semiHidden/>
+    <w:rsid w:val="00004F60"/>
+  </w:style>
+  <w:style w:type="paragraph" w:styleId="CommentSubject">
+    <w:name w:val="annotation subject"/>
+    <w:basedOn w:val="CommentText"/>
+    <w:next w:val="CommentText"/>
+    <w:link w:val="CommentSubjectChar"/>
+    <w:uiPriority w:val="99"/>
+    <w:semiHidden/>
+    <w:unhideWhenUsed/>
+    <w:rsid w:val="00004F60"/>
+    <w:rPr>
+      <w:b/>
+      <w:bCs/>
+    </w:rPr>
+  </w:style>
+  <w:style w:type="character" w:customStyle="1" w:styleId="CommentSubjectChar">
+    <w:name w:val="Comment Subject Char"/>
+    <w:basedOn w:val="CommentTextChar"/>
+    <w:link w:val="CommentSubject"/>
+    <w:uiPriority w:val="99"/>
+    <w:semiHidden/>
+    <w:rsid w:val="00004F60"/>
+    <w:rPr>
+      <w:b/>
+      <w:bCs/>
+    </w:rPr>
+  </w:style>
+</w:styles>
+</file>
+
+<file path=word/stylesWithEffects.xml><?xml version="1.0" encoding="utf-8"?>
+<w:styles xmlns:wpc="http://schemas.microsoft.com/office/word/2010/wordprocessingCanvas" xmlns:mc="http://schemas.openxmlformats.org/markup-compatibility/2006" xmlns:o="urn:schemas-microsoft-com:office:office" xmlns:r="http://schemas.openxmlformats.org/officeDocument/2006/relationships" xmlns:m="http://schemas.openxmlformats.org/officeDocument/2006/math" xmlns:v="urn:schemas-microsoft-com:vml" xmlns:wp14="http://schemas.microsoft.com/office/word/2010/wordprocessingDrawing" xmlns:wp="http://schemas.openxmlformats.org/drawingml/2006/wordprocessingDrawing" xmlns:w10="urn:schemas-microsoft-com:office:word" xmlns:w="http://schemas.openxmlformats.org/wordprocessingml/2006/main" xmlns:w14="http://schemas.microsoft.com/office/word/2010/wordml" xmlns:wpg="http://schemas.microsoft.com/office/word/2010/wordprocessingGroup" xmlns:wpi="http://schemas.microsoft.com/office/word/2010/wordprocessingInk" xmlns:wne="http://schemas.microsoft.com/office/word/2006/wordml" xmlns:wps="http://schemas.microsoft.com/office/word/2010/wordprocessingShape" mc:Ignorable="w14 wp14">
+  <w:docDefaults>
+    <w:rPrDefault>
+      <w:rPr>
+        <w:rFonts w:asciiTheme="minorHAnsi" w:eastAsiaTheme="minorEastAsia" w:hAnsiTheme="minorHAnsi" w:cstheme="minorBidi"/>
+        <w:sz w:val="22"/>
+        <w:szCs w:val="22"/>
+        <w:lang w:val="es-ES" w:eastAsia="es-ES" w:bidi="ar-SA"/>
+      </w:rPr>
+    </w:rPrDefault>
+    <w:pPrDefault>
+      <w:pPr>
+        <w:spacing w:after="200" w:line="276" w:lineRule="auto"/>
+      </w:pPr>
+    </w:pPrDefault>
+  </w:docDefaults>
+  <w:latentStyles w:defLockedState="0" w:defUIPriority="99" w:defSemiHidden="1" w:defUnhideWhenUsed="1" w:defQFormat="0" w:count="267">
+    <w:lsdException w:name="Normal" w:semiHidden="0" w:uiPriority="0" w:unhideWhenUsed="0" w:qFormat="1"/>
+    <w:lsdException w:name="heading 1" w:semiHidden="0" w:uiPriority="9" w:unhideWhenUsed="0" w:qFormat="1"/>
+    <w:lsdException w:name="heading 2" w:uiPriority="9" w:qFormat="1"/>
+    <w:lsdException w:name="heading 3" w:uiPriority="9" w:qFormat="1"/>
+    <w:lsdException w:name="heading 4" w:uiPriority="9" w:qFormat="1"/>
+    <w:lsdException w:name="heading 5" w:uiPriority="9" w:qFormat="1"/>
+    <w:lsdException w:name="heading 6" w:uiPriority="9" w:qFormat="1"/>
+    <w:lsdException w:name="heading 7" w:uiPriority="9" w:qFormat="1"/>
+    <w:lsdException w:name="heading 8" w:uiPriority="9" w:qFormat="1"/>
+    <w:lsdException w:name="heading 9" w:uiPriority="9" w:qFormat="1"/>
+    <w:lsdException w:name="toc 1" w:uiPriority="39"/>
+    <w:lsdException w:name="toc 2" w:uiPriority="39"/>
+    <w:lsdException w:name="toc 3" w:uiPriority="39"/>
+    <w:lsdException w:name="toc 4" w:uiPriority="39"/>
+    <w:lsdException w:name="toc 5" w:uiPriority="39"/>
+    <w:lsdException w:name="toc 6" w:uiPriority="39"/>
+    <w:lsdException w:name="toc 7" w:uiPriority="39"/>
+    <w:lsdException w:name="toc 8" w:uiPriority="39"/>
+    <w:lsdException w:name="toc 9" w:uiPriority="39"/>
+    <w:lsdException w:name="caption" w:uiPriority="35" w:qFormat="1"/>
+    <w:lsdException w:name="Title" w:semiHidden="0" w:uiPriority="10" w:unhideWhenUsed="0" w:qFormat="1"/>
+    <w:lsdException w:name="Default Paragraph Font" w:uiPriority="1"/>
+    <w:lsdException w:name="Subtitle" w:semiHidden="0" w:uiPriority="11" w:unhideWhenUsed="0" w:qFormat="1"/>
+    <w:lsdException w:name="Strong" w:semiHidden="0" w:uiPriority="22" w:unhideWhenUsed="0" w:qFormat="1"/>
+    <w:lsdException w:name="Emphasis" w:semiHidden="0" w:uiPriority="20" w:unhideWhenUsed="0" w:qFormat="1"/>
+    <w:lsdException w:name="Table Grid" w:semiHidden="0" w:uiPriority="59" w:unhideWhenUsed="0"/>
+    <w:lsdException w:name="Placeholder Text" w:unhideWhenUsed="0"/>
+    <w:lsdException w:name="No Spacing" w:semiHidden="0" w:uiPriority="1" w:unhideWhenUsed="0" w:qFormat="1"/>
+    <w:lsdException w:name="Light Shading" w:semiHidden="0" w:uiPriority="60" w:unhideWhenUsed="0"/>
+    <w:lsdException w:name="Light List" w:semiHidden="0" w:uiPriority="61" w:unhideWhenUsed="0"/>
+    <w:lsdException w:name="Light Grid" w:semiHidden="0" w:uiPriority="62" w:unhideWhenUsed="0"/>
+    <w:lsdException w:name="Medium Shading 1" w:semiHidden="0" w:uiPriority="63" w:unhideWhenUsed="0"/>
+    <w:lsdException w:name="Medium Shading 2" w:semiHidden="0" w:uiPriority="64" w:unhideWhenUsed="0"/>
+    <w:lsdException w:name="Medium List 1" w:semiHidden="0" w:uiPriority="65" w:unhideWhenUsed="0"/>
+    <w:lsdException w:name="Medium List 2" w:semiHidden="0" w:uiPriority="66" w:unhideWhenUsed="0"/>
+    <w:lsdException w:name="Medium Grid 1" w:semiHidden="0" w:uiPriority="67" w:unhideWhenUsed="0"/>
+    <w:lsdException w:name="Medium Grid 2" w:semiHidden="0" w:uiPriority="68" w:unhideWhenUsed="0"/>
+    <w:lsdException w:name="Medium Grid 3" w:semiHidden="0" w:uiPriority="69" w:unhideWhenUsed="0"/>
+    <w:lsdException w:name="Dark List" w:semiHidden="0" w:uiPriority="70" w:unhideWhenUsed="0"/>
+    <w:lsdException w:name="Colorful Shading" w:semiHidden="0" w:uiPriority="71" w:unhideWhenUsed="0"/>
+    <w:lsdException w:name="Colorful List" w:semiHidden="0" w:uiPriority="72" w:unhideWhenUsed="0"/>
+    <w:lsdException w:name="Colorful Grid" w:semiHidden="0" w:uiPriority="73" w:unhideWhenUsed="0"/>
+    <w:lsdException w:name="Light Shading Accent 1" w:semiHidden="0" w:uiPriority="60" w:unhideWhenUsed="0"/>
+    <w:lsdException w:name="Light List Accent 1" w:semiHidden="0" w:uiPriority="61" w:unhideWhenUsed="0"/>
+    <w:lsdException w:name="Light Grid Accent 1" w:semiHidden="0" w:uiPriority="62" w:unhideWhenUsed="0"/>
+    <w:lsdException w:name="Medium Shading 1 Accent 1" w:semiHidden="0" w:uiPriority="63" w:unhideWhenUsed="0"/>
+    <w:lsdException w:name="Medium Shading 2 Accent 1" w:semiHidden="0" w:uiPriority="64" w:unhideWhenUsed="0"/>
+    <w:lsdException w:name="Medium List 1 Accent 1" w:semiHidden="0" w:uiPriority="65" w:unhideWhenUsed="0"/>
+    <w:lsdException w:name="Revision" w:unhideWhenUsed="0"/>
+    <w:lsdException w:name="List Paragraph" w:semiHidden="0" w:uiPriority="34" w:unhideWhenUsed="0" w:qFormat="1"/>
+    <w:lsdException w:name="Quote" w:semiHidden="0" w:uiPriority="29" w:unhideWhenUsed="0" w:qFormat="1"/>
+    <w:lsdException w:name="Intense Quote" w:semiHidden="0" w:uiPriority="30" w:unhideWhenUsed="0" w:qFormat="1"/>
+    <w:lsdException w:name="Medium List 2 Accent 1" w:semiHidden="0" w:uiPriority="66" w:unhideWhenUsed="0"/>
+    <w:lsdException w:name="Medium Grid 1 Accent 1" w:semiHidden="0" w:uiPriority="67" w:unhideWhenUsed="0"/>
+    <w:lsdException w:name="Medium Grid 2 Accent 1" w:semiHidden="0" w:uiPriority="68" w:unhideWhenUsed="0"/>
+    <w:lsdException w:name="Medium Grid 3 Accent 1" w:semiHidden="0" w:uiPriority="69" w:unhideWhenUsed="0"/>
+    <w:lsdException w:name="Dark List Accent 1" w:semiHidden="0" w:uiPriority="70" w:unhideWhenUsed="0"/>
+    <w:lsdException w:name="Colorful Shading Accent 1" w:semiHidden="0" w:uiPriority="71" w:unhideWhenUsed="0"/>
+    <w:lsdException w:name="Colorful List Accent 1" w:semiHidden="0" w:uiPriority="72" w:unhideWhenUsed="0"/>
+    <w:lsdException w:name="Colorful Grid Accent 1" w:semiHidden="0" w:uiPriority="73" w:unhideWhenUsed="0"/>
+    <w:lsdException w:name="Light Shading Accent 2" w:semiHidden="0" w:uiPriority="60" w:unhideWhenUsed="0"/>
+    <w:lsdException w:name="Light List Accent 2" w:semiHidden="0" w:uiPriority="61" w:unhideWhenUsed="0"/>
+    <w:lsdException w:name="Light Grid Accent 2" w:semiHidden="0" w:uiPriority="62" w:unhideWhenUsed="0"/>
+    <w:lsdException w:name="Medium Shading 1 Accent 2" w:semiHidden="0" w:uiPriority="63" w:unhideWhenUsed="0"/>
+    <w:lsdException w:name="Medium Shading 2 Accent 2" w:semiHidden="0" w:uiPriority="64" w:unhideWhenUsed="0"/>
+    <w:lsdException w:name="Medium List 1 Accent 2" w:semiHidden="0" w:uiPriority="65" w:unhideWhenUsed="0"/>
+    <w:lsdException w:name="Medium List 2 Accent 2" w:semiHidden="0" w:uiPriority="66" w:unhideWhenUsed="0"/>
+    <w:lsdException w:name="Medium Grid 1 Accent 2" w:semiHidden="0" w:uiPriority="67" w:unhideWhenUsed="0"/>
+    <w:lsdException w:name="Medium Grid 2 Accent 2" w:semiHidden="0" w:uiPriority="68" w:unhideWhenUsed="0"/>
+    <w:lsdException w:name="Medium Grid 3 Accent 2" w:semiHidden="0" w:uiPriority="69" w:unhideWhenUsed="0"/>
+    <w:lsdException w:name="Dark List Accent 2" w:semiHidden="0" w:uiPriority="70" w:unhideWhenUsed="0"/>
+    <w:lsdException w:name="Colorful Shading Accent 2" w:semiHidden="0" w:uiPriority="71" w:unhideWhenUsed="0"/>
+    <w:lsdException w:name="Colorful List Accent 2" w:semiHidden="0" w:uiPriority="72" w:unhideWhenUsed="0"/>
+    <w:lsdException w:name="Colorful Grid Accent 2" w:semiHidden="0" w:uiPriority="73" w:unhideWhenUsed="0"/>
+    <w:lsdException w:name="Light Shading Accent 3" w:semiHidden="0" w:uiPriority="60" w:unhideWhenUsed="0"/>
+    <w:lsdException w:name="Light List Accent 3" w:semiHidden="0" w:uiPriority="61" w:unhideWhenUsed="0"/>
+    <w:lsdException w:name="Light Grid Accent 3" w:semiHidden="0" w:uiPriority="62" w:unhideWhenUsed="0"/>
+    <w:lsdException w:name="Medium Shading 1 Accent 3" w:semiHidden="0" w:uiPriority="63" w:unhideWhenUsed="0"/>
+    <w:lsdException w:name="Medium Shading 2 Accent 3" w:semiHidden="0" w:uiPriority="64" w:unhideWhenUsed="0"/>
+    <w:lsdException w:name="Medium List 1 Accent 3" w:semiHidden="0" w:uiPriority="65" w:unhideWhenUsed="0"/>
+    <w:lsdException w:name="Medium List 2 Accent 3" w:semiHidden="0" w:uiPriority="66" w:unhideWhenUsed="0"/>
+    <w:lsdException w:name="Medium Grid 1 Accent 3" w:semiHidden="0" w:uiPriority="67" w:unhideWhenUsed="0"/>
+    <w:lsdException w:name="Medium Grid 2 Accent 3" w:semiHidden="0" w:uiPriority="68" w:unhideWhenUsed="0"/>
+    <w:lsdException w:name="Medium Grid 3 Accent 3" w:semiHidden="0" w:uiPriority="69" w:unhideWhenUsed="0"/>
+    <w:lsdException w:name="Dark List Accent 3" w:semiHidden="0" w:uiPriority="70" w:unhideWhenUsed="0"/>
+    <w:lsdException w:name="Colorful Shading Accent 3" w:semiHidden="0" w:uiPriority="71" w:unhideWhenUsed="0"/>
+    <w:lsdException w:name="Colorful List Accent 3" w:semiHidden="0" w:uiPriority="72" w:unhideWhenUsed="0"/>
+    <w:lsdException w:name="Colorful Grid Accent 3" w:semiHidden="0" w:uiPriority="73" w:unhideWhenUsed="0"/>
+    <w:lsdException w:name="Light Shading Accent 4" w:semiHidden="0" w:uiPriority="60" w:unhideWhenUsed="0"/>
+    <w:lsdException w:name="Light List Accent 4" w:semiHidden="0" w:uiPriority="61" w:unhideWhenUsed="0"/>
+    <w:lsdException w:name="Light Grid Accent 4" w:semiHidden="0" w:uiPriority="62" w:unhideWhenUsed="0"/>
+    <w:lsdException w:name="Medium Shading 1 Accent 4" w:semiHidden="0" w:uiPriority="63" w:unhideWhenUsed="0"/>
+    <w:lsdException w:name="Medium Shading 2 Accent 4" w:semiHidden="0" w:uiPriority="64" w:unhideWhenUsed="0"/>
+    <w:lsdException w:name="Medium List 1 Accent 4" w:semiHidden="0" w:uiPriority="65" w:unhideWhenUsed="0"/>
+    <w:lsdException w:name="Medium List 2 Accent 4" w:semiHidden="0" w:uiPriority="66" w:unhideWhenUsed="0"/>
+    <w:lsdException w:name="Medium Grid 1 Accent 4" w:semiHidden="0" w:uiPriority="67" w:unhideWhenUsed="0"/>
+    <w:lsdException w:name="Medium Grid 2 Accent 4" w:semiHidden="0" w:uiPriority="68" w:unhideWhenUsed="0"/>
+    <w:lsdException w:name="Medium Grid 3 Accent 4" w:semiHidden="0" w:uiPriority="69" w:unhideWhenUsed="0"/>
+    <w:lsdException w:name="Dark List Accent 4" w:semiHidden="0" w:uiPriority="70" w:unhideWhenUsed="0"/>
+    <w:lsdException w:name="Colorful Shading Accent 4" w:semiHidden="0" w:uiPriority="71" w:unhideWhenUsed="0"/>
+    <w:lsdException w:name="Colorful List Accent 4" w:semiHidden="0" w:uiPriority="72" w:unhideWhenUsed="0"/>
+    <w:lsdException w:name="Colorful Grid Accent 4" w:semiHidden="0" w:uiPriority="73" w:unhideWhenUsed="0"/>
+    <w:lsdException w:name="Light Shading Accent 5" w:semiHidden="0" w:uiPriority="60" w:unhideWhenUsed="0"/>
+    <w:lsdException w:name="Light List Accent 5" w:semiHidden="0" w:uiPriority="61" w:unhideWhenUsed="0"/>
+    <w:lsdException w:name="Light Grid Accent 5" w:semiHidden="0" w:uiPriority="62" w:unhideWhenUsed="0"/>
+    <w:lsdException w:name="Medium Shading 1 Accent 5" w:semiHidden="0" w:uiPriority="63" w:unhideWhenUsed="0"/>
+    <w:lsdException w:name="Medium Shading 2 Accent 5" w:semiHidden="0" w:uiPriority="64" w:unhideWhenUsed="0"/>
+    <w:lsdException w:name="Medium List 1 Accent 5" w:semiHidden="0" w:uiPriority="65" w:unhideWhenUsed="0"/>
+    <w:lsdException w:name="Medium List 2 Accent 5" w:semiHidden="0" w:uiPriority="66" w:unhideWhenUsed="0"/>
+    <w:lsdException w:name="Medium Grid 1 Accent 5" w:semiHidden="0" w:uiPriority="67" w:unhideWhenUsed="0"/>
+    <w:lsdException w:name="Medium Grid 2 Accent 5" w:semiHidden="0" w:uiPriority="68" w:unhideWhenUsed="0"/>
+    <w:lsdException w:name="Medium Grid 3 Accent 5" w:semiHidden="0" w:uiPriority="69" w:unhideWhenUsed="0"/>
+    <w:lsdException w:name="Dark List Accent 5" w:semiHidden="0" w:uiPriority="70" w:unhideWhenUsed="0"/>
+    <w:lsdException w:name="Colorful Shading Accent 5" w:semiHidden="0" w:uiPriority="71" w:unhideWhenUsed="0"/>
+    <w:lsdException w:name="Colorful List Accent 5" w:semiHidden="0" w:uiPriority="72" w:unhideWhenUsed="0"/>
+    <w:lsdException w:name="Colorful Grid Accent 5" w:semiHidden="0" w:uiPriority="73" w:unhideWhenUsed="0"/>
+    <w:lsdException w:name="Light Shading Accent 6" w:semiHidden="0" w:uiPriority="60" w:unhideWhenUsed="0"/>
+    <w:lsdException w:name="Light List Accent 6" w:semiHidden="0" w:uiPriority="61" w:unhideWhenUsed="0"/>
+    <w:lsdException w:name="Light Grid Accent 6" w:semiHidden="0" w:uiPriority="62" w:unhideWhenUsed="0"/>
+    <w:lsdException w:name="Medium Shading 1 Accent 6" w:semiHidden="0" w:uiPriority="63" w:unhideWhenUsed="0"/>
+    <w:lsdException w:name="Medium Shading 2 Accent 6" w:semiHidden="0" w:uiPriority="64" w:unhideWhenUsed="0"/>
+    <w:lsdException w:name="Medium List 1 Accent 6" w:semiHidden="0" w:uiPriority="65" w:unhideWhenUsed="0"/>
+    <w:lsdException w:name="Medium List 2 Accent 6" w:semiHidden="0" w:uiPriority="66" w:unhideWhenUsed="0"/>
+    <w:lsdException w:name="Medium Grid 1 Accent 6" w:semiHidden="0" w:uiPriority="67" w:unhideWhenUsed="0"/>
+    <w:lsdException w:name="Medium Grid 2 Accent 6" w:semiHidden="0" w:uiPriority="68" w:unhideWhenUsed="0"/>
+    <w:lsdException w:name="Medium Grid 3 Accent 6" w:semiHidden="0" w:uiPriority="69" w:unhideWhenUsed="0"/>
+    <w:lsdException w:name="Dark List Accent 6" w:semiHidden="0" w:uiPriority="70" w:unhideWhenUsed="0"/>
+    <w:lsdException w:name="Colorful Shading Accent 6" w:semiHidden="0" w:uiPriority="71" w:unhideWhenUsed="0"/>
+    <w:lsdException w:name="Colorful List Accent 6" w:semiHidden="0" w:uiPriority="72" w:unhideWhenUsed="0"/>
+    <w:lsdException w:name="Colorful Grid Accent 6" w:semiHidden="0" w:uiPriority="73" w:unhideWhenUsed="0"/>
+    <w:lsdException w:name="Subtle Emphasis" w:semiHidden="0" w:uiPriority="19" w:unhideWhenUsed="0" w:qFormat="1"/>
+    <w:lsdException w:name="Intense Emphasis" w:semiHidden="0" w:uiPriority="21" w:unhideWhenUsed="0" w:qFormat="1"/>
+    <w:lsdException w:name="Subtle Reference" w:semiHidden="0" w:uiPriority="31" w:unhideWhenUsed="0" w:qFormat="1"/>
+    <w:lsdException w:name="Intense Reference" w:semiHidden="0" w:uiPriority="32" w:unhideWhenUsed="0" w:qFormat="1"/>
+    <w:lsdException w:name="Book Title" w:semiHidden="0" w:uiPriority="33" w:unhideWhenUsed="0" w:qFormat="1"/>
+    <w:lsdException w:name="Bibliography" w:uiPriority="37"/>
+    <w:lsdException w:name="TOC Heading" w:uiPriority="39" w:qFormat="1"/>
+  </w:latentStyles>
+  <w:style w:type="paragraph" w:default="1" w:styleId="Normal">
+    <w:name w:val="Normal"/>
+    <w:qFormat/>
+  </w:style>
+  <w:style w:type="character" w:default="1" w:styleId="DefaultParagraphFont">
+    <w:name w:val="Default Paragraph Font"/>
+    <w:uiPriority w:val="1"/>
+    <w:semiHidden/>
+    <w:unhideWhenUsed/>
+  </w:style>
+  <w:style w:type="table" w:default="1" w:styleId="TableNormal">
+    <w:name w:val="Normal Table"/>
+    <w:uiPriority w:val="99"/>
+    <w:semiHidden/>
+    <w:unhideWhenUsed/>
+    <w:tblPr>
+      <w:tblInd w:w="0" w:type="dxa"/>
+      <w:tblCellMar>
+        <w:top w:w="0" w:type="dxa"/>
+        <w:left w:w="108" w:type="dxa"/>
+        <w:bottom w:w="0" w:type="dxa"/>
+        <w:right w:w="108" w:type="dxa"/>
+      </w:tblCellMar>
+    </w:tblPr>
+  </w:style>
+  <w:style w:type="numbering" w:default="1" w:styleId="NoList">
+    <w:name w:val="No List"/>
+    <w:uiPriority w:val="99"/>
+    <w:semiHidden/>
+    <w:unhideWhenUsed/>
   </w:style>
 </w:styles>
 </file>
@@ -3161,7 +5598,7 @@
 </file>
 
 <file path=customXml/itemProps1.xml><?xml version="1.0" encoding="utf-8"?>
-<ds:datastoreItem xmlns:ds="http://schemas.openxmlformats.org/officeDocument/2006/customXml" ds:itemID="{2CD7DDED-DED0-4696-859E-D131BBA7AA11}">
+<ds:datastoreItem xmlns:ds="http://schemas.openxmlformats.org/officeDocument/2006/customXml" ds:itemID="{A40168D9-E3AE-47E2-AB24-76A781955272}">
   <ds:schemaRefs>
     <ds:schemaRef ds:uri="http://schemas.openxmlformats.org/officeDocument/2006/bibliography"/>
   </ds:schemaRefs>

</xml_diff>

<commit_message>
- Updated User manual and Installation manual. - Updated project to OpenDDS support.
</commit_message>
<xml_diff>
--- a/doc/InstallationManual.docx
+++ b/doc/InstallationManual.docx
@@ -825,6 +825,14 @@
     </w:p>
     <w:sdt>
       <w:sdtPr>
+        <w:rPr>
+          <w:rFonts w:asciiTheme="minorHAnsi" w:eastAsiaTheme="minorEastAsia" w:hAnsiTheme="minorHAnsi"/>
+          <w:b w:val="0"/>
+          <w:bCs w:val="0"/>
+          <w:kern w:val="0"/>
+          <w:sz w:val="24"/>
+          <w:szCs w:val="24"/>
+        </w:rPr>
         <w:id w:val="1128358651"/>
         <w:docPartObj>
           <w:docPartGallery w:val="Table of Contents"/>
@@ -833,11 +841,7 @@
       </w:sdtPr>
       <w:sdtEndPr>
         <w:rPr>
-          <w:rFonts w:asciiTheme="minorHAnsi" w:eastAsiaTheme="minorEastAsia" w:hAnsiTheme="minorHAnsi"/>
           <w:noProof/>
-          <w:kern w:val="0"/>
-          <w:sz w:val="24"/>
-          <w:szCs w:val="24"/>
         </w:rPr>
       </w:sdtEndPr>
       <w:sdtContent>
@@ -1877,9 +1881,9 @@
           <w:szCs w:val="32"/>
         </w:rPr>
       </w:pPr>
-      <w:bookmarkStart w:id="7" w:name="_Toc340750727"/>
-      <w:bookmarkStart w:id="8" w:name="_Toc341705934"/>
-      <w:bookmarkStart w:id="9" w:name="_Toc341706133"/>
+      <w:bookmarkStart w:id="7" w:name="_Toc341705934"/>
+      <w:bookmarkStart w:id="8" w:name="_Toc341706133"/>
+      <w:bookmarkStart w:id="9" w:name="_Toc340750727"/>
       <w:r>
         <w:br w:type="page"/>
       </w:r>
@@ -1897,11 +1901,9 @@
         <w:lastRenderedPageBreak/>
         <w:t>Basic Requirements</w:t>
       </w:r>
-      <w:bookmarkStart w:id="11" w:name="_GoBack"/>
+      <w:bookmarkEnd w:id="7"/>
       <w:bookmarkEnd w:id="8"/>
-      <w:bookmarkEnd w:id="9"/>
       <w:bookmarkEnd w:id="10"/>
-      <w:bookmarkEnd w:id="11"/>
     </w:p>
     <w:p>
       <w:pPr>
@@ -1952,16 +1954,16 @@
       <w:pPr>
         <w:pStyle w:val="Heading1"/>
       </w:pPr>
-      <w:bookmarkStart w:id="12" w:name="_Toc341705935"/>
-      <w:bookmarkStart w:id="13" w:name="_Toc341706134"/>
-      <w:bookmarkStart w:id="14" w:name="_Toc341707643"/>
+      <w:bookmarkStart w:id="11" w:name="_Toc341705935"/>
+      <w:bookmarkStart w:id="12" w:name="_Toc341706134"/>
+      <w:bookmarkStart w:id="13" w:name="_Toc341707643"/>
       <w:r>
         <w:t>Installation</w:t>
       </w:r>
-      <w:bookmarkEnd w:id="7"/>
+      <w:bookmarkEnd w:id="9"/>
+      <w:bookmarkEnd w:id="11"/>
       <w:bookmarkEnd w:id="12"/>
       <w:bookmarkEnd w:id="13"/>
-      <w:bookmarkEnd w:id="14"/>
     </w:p>
     <w:p>
       <w:pPr>
@@ -2018,9 +2020,9 @@
           <w:szCs w:val="28"/>
         </w:rPr>
       </w:pPr>
-      <w:bookmarkStart w:id="15" w:name="_Toc340750728"/>
-      <w:bookmarkStart w:id="16" w:name="_Toc341705936"/>
-      <w:bookmarkStart w:id="17" w:name="_Toc341706135"/>
+      <w:bookmarkStart w:id="14" w:name="_Toc340750728"/>
+      <w:bookmarkStart w:id="15" w:name="_Toc341705936"/>
+      <w:bookmarkStart w:id="16" w:name="_Toc341706135"/>
       <w:r>
         <w:br w:type="page"/>
       </w:r>
@@ -2029,7 +2031,7 @@
       <w:pPr>
         <w:pStyle w:val="Heading2"/>
       </w:pPr>
-      <w:bookmarkStart w:id="18" w:name="_Toc341707644"/>
+      <w:bookmarkStart w:id="17" w:name="_Toc341707644"/>
       <w:r>
         <w:lastRenderedPageBreak/>
         <w:t xml:space="preserve">Windows </w:t>
@@ -2040,43 +2042,43 @@
       <w:r>
         <w:t>32-bits</w:t>
       </w:r>
+      <w:bookmarkEnd w:id="14"/>
       <w:bookmarkEnd w:id="15"/>
       <w:bookmarkEnd w:id="16"/>
       <w:bookmarkEnd w:id="17"/>
+    </w:p>
+    <w:p>
+      <w:pPr>
+        <w:pStyle w:val="Heading3"/>
+      </w:pPr>
+      <w:bookmarkStart w:id="18" w:name="_Toc340750729"/>
+      <w:bookmarkStart w:id="19" w:name="_Toc341705937"/>
+      <w:bookmarkStart w:id="20" w:name="_Toc341706136"/>
+      <w:bookmarkStart w:id="21" w:name="_Toc341707645"/>
+      <w:r>
+        <w:t xml:space="preserve">RTI </w:t>
+      </w:r>
+      <w:proofErr w:type="spellStart"/>
+      <w:r>
+        <w:t>Connext</w:t>
+      </w:r>
+      <w:proofErr w:type="spellEnd"/>
+      <w:r>
+        <w:t xml:space="preserve"> </w:t>
+      </w:r>
+      <w:r>
+        <w:t xml:space="preserve">DDS </w:t>
+      </w:r>
+      <w:r>
+        <w:t xml:space="preserve">5.0 </w:t>
+      </w:r>
+      <w:r>
+        <w:t>installation</w:t>
+      </w:r>
       <w:bookmarkEnd w:id="18"/>
-    </w:p>
-    <w:p>
-      <w:pPr>
-        <w:pStyle w:val="Heading3"/>
-      </w:pPr>
-      <w:bookmarkStart w:id="19" w:name="_Toc340750729"/>
-      <w:bookmarkStart w:id="20" w:name="_Toc341705937"/>
-      <w:bookmarkStart w:id="21" w:name="_Toc341706136"/>
-      <w:bookmarkStart w:id="22" w:name="_Toc341707645"/>
-      <w:r>
-        <w:t xml:space="preserve">RTI </w:t>
-      </w:r>
-      <w:proofErr w:type="spellStart"/>
-      <w:r>
-        <w:t>Connext</w:t>
-      </w:r>
-      <w:proofErr w:type="spellEnd"/>
-      <w:r>
-        <w:t xml:space="preserve"> </w:t>
-      </w:r>
-      <w:r>
-        <w:t xml:space="preserve">DDS </w:t>
-      </w:r>
-      <w:r>
-        <w:t xml:space="preserve">5.0 </w:t>
-      </w:r>
-      <w:r>
-        <w:t>installation</w:t>
-      </w:r>
       <w:bookmarkEnd w:id="19"/>
       <w:bookmarkEnd w:id="20"/>
       <w:bookmarkEnd w:id="21"/>
-      <w:bookmarkEnd w:id="22"/>
     </w:p>
     <w:p>
       <w:pPr>
@@ -2170,7 +2172,7 @@
             <v:stroke joinstyle="miter"/>
             <v:path gradientshapeok="t" o:connecttype="rect"/>
           </v:shapetype>
-          <v:shape id="_x0000_s1035" type="#_x0000_t202" style="width:257.4pt;height:19.1pt;mso-left-percent:-10001;mso-top-percent:-10001;mso-position-horizontal:absolute;mso-position-horizontal-relative:char;mso-position-vertical:absolute;mso-position-vertical-relative:line;mso-left-percent:-10001;mso-top-percent:-10001;mso-width-relative:margin;mso-height-relative:margin">
+          <v:shape id="_x0000_s1037" type="#_x0000_t202" style="width:257.4pt;height:19.1pt;mso-left-percent:-10001;mso-top-percent:-10001;mso-position-horizontal:absolute;mso-position-horizontal-relative:char;mso-position-vertical:absolute;mso-position-vertical-relative:line;mso-left-percent:-10001;mso-top-percent:-10001;mso-width-relative:margin;mso-height-relative:margin">
             <v:textbox>
               <w:txbxContent>
                 <w:p>
@@ -2256,7 +2258,7 @@
       </w:pPr>
       <w:r>
         <w:pict>
-          <v:shape id="_x0000_s1034" type="#_x0000_t202" style="width:233.5pt;height:19.1pt;mso-left-percent:-10001;mso-top-percent:-10001;mso-position-horizontal:absolute;mso-position-horizontal-relative:char;mso-position-vertical:absolute;mso-position-vertical-relative:line;mso-left-percent:-10001;mso-top-percent:-10001;mso-width-relative:margin;mso-height-relative:margin">
+          <v:shape id="_x0000_s1036" type="#_x0000_t202" style="width:233.5pt;height:19.1pt;mso-left-percent:-10001;mso-top-percent:-10001;mso-position-horizontal:absolute;mso-position-horizontal-relative:char;mso-position-vertical:absolute;mso-position-vertical-relative:line;mso-left-percent:-10001;mso-top-percent:-10001;mso-width-relative:margin;mso-height-relative:margin">
             <v:textbox>
               <w:txbxContent>
                 <w:p>
@@ -2298,10 +2300,10 @@
       <w:pPr>
         <w:pStyle w:val="Heading3"/>
       </w:pPr>
-      <w:bookmarkStart w:id="23" w:name="_Toc340750731"/>
-      <w:bookmarkStart w:id="24" w:name="_Toc341705938"/>
-      <w:bookmarkStart w:id="25" w:name="_Toc341706137"/>
-      <w:bookmarkStart w:id="26" w:name="_Toc341707646"/>
+      <w:bookmarkStart w:id="22" w:name="_Toc340750731"/>
+      <w:bookmarkStart w:id="23" w:name="_Toc341705938"/>
+      <w:bookmarkStart w:id="24" w:name="_Toc341706137"/>
+      <w:bookmarkStart w:id="25" w:name="_Toc341707646"/>
       <w:proofErr w:type="spellStart"/>
       <w:proofErr w:type="gramStart"/>
       <w:r>
@@ -2321,10 +2323,10 @@
       <w:r>
         <w:t>DDS installation</w:t>
       </w:r>
+      <w:bookmarkEnd w:id="22"/>
       <w:bookmarkEnd w:id="23"/>
       <w:bookmarkEnd w:id="24"/>
       <w:bookmarkEnd w:id="25"/>
-      <w:bookmarkEnd w:id="26"/>
     </w:p>
     <w:p/>
     <w:p>
@@ -2346,18 +2348,23 @@
       </w:pPr>
       <w:r>
         <w:pict>
-          <v:shape id="_x0000_s1033" type="#_x0000_t202" style="width:361pt;height:22.55pt;mso-left-percent:-10001;mso-top-percent:-10001;mso-position-horizontal:absolute;mso-position-horizontal-relative:char;mso-position-vertical:absolute;mso-position-vertical-relative:line;mso-left-percent:-10001;mso-top-percent:-10001;mso-width-relative:margin;mso-height-relative:margin">
+          <v:shape id="_x0000_s1035" type="#_x0000_t202" style="width:361pt;height:22.55pt;mso-left-percent:-10001;mso-top-percent:-10001;mso-position-horizontal:absolute;mso-position-horizontal-relative:char;mso-position-vertical:absolute;mso-position-vertical-relative:line;mso-left-percent:-10001;mso-top-percent:-10001;mso-width-relative:margin;mso-height-relative:margin">
             <v:textbox>
               <w:txbxContent>
                 <w:p>
                   <w:pPr>
                     <w:jc w:val="center"/>
+                    <w:rPr>
+                      <w:lang w:val="es-ES"/>
+                    </w:rPr>
                   </w:pPr>
+                  <w:proofErr w:type="gramStart"/>
                   <w:r>
                     <w:rPr>
                       <w:rFonts w:ascii="Bitstream Vera Sans Mono" w:hAnsi="Bitstream Vera Sans Mono"/>
                       <w:sz w:val="16"/>
                       <w:szCs w:val="16"/>
+                      <w:lang w:val="es-ES"/>
                     </w:rPr>
                     <w:t>eProsima_</w:t>
                   </w:r>
@@ -2366,6 +2373,7 @@
                       <w:rFonts w:ascii="Bitstream Vera Sans Mono" w:hAnsi="Bitstream Vera Sans Mono"/>
                       <w:sz w:val="16"/>
                       <w:szCs w:val="16"/>
+                      <w:lang w:val="es-ES"/>
                     </w:rPr>
                     <w:t>RPCDDS</w:t>
                   </w:r>
@@ -2374,22 +2382,16 @@
                       <w:rFonts w:ascii="Bitstream Vera Sans Mono" w:hAnsi="Bitstream Vera Sans Mono"/>
                       <w:sz w:val="16"/>
                       <w:szCs w:val="16"/>
+                      <w:lang w:val="es-ES"/>
                     </w:rPr>
-                    <w:t>-0.1.rc1-</w:t>
+                    <w:t>-0.1.rc1</w:t>
                   </w:r>
                   <w:r>
                     <w:rPr>
                       <w:rFonts w:ascii="Bitstream Vera Sans Mono" w:hAnsi="Bitstream Vera Sans Mono"/>
                       <w:sz w:val="16"/>
                       <w:szCs w:val="16"/>
-                    </w:rPr>
-                    <w:t>i86Win32VS2010</w:t>
-                  </w:r>
-                  <w:r>
-                    <w:rPr>
-                      <w:rFonts w:ascii="Bitstream Vera Sans Mono" w:hAnsi="Bitstream Vera Sans Mono"/>
-                      <w:sz w:val="16"/>
-                      <w:szCs w:val="16"/>
+                      <w:lang w:val="es-ES"/>
                     </w:rPr>
                     <w:t>-</w:t>
                   </w:r>
@@ -2398,6 +2400,7 @@
                       <w:rFonts w:ascii="Bitstream Vera Sans Mono" w:hAnsi="Bitstream Vera Sans Mono"/>
                       <w:sz w:val="16"/>
                       <w:szCs w:val="16"/>
+                      <w:lang w:val="es-ES"/>
                     </w:rPr>
                     <w:t>RTIDDS-5.0.0</w:t>
                   </w:r>
@@ -2406,172 +2409,18 @@
                       <w:rFonts w:ascii="Bitstream Vera Sans Mono" w:hAnsi="Bitstream Vera Sans Mono"/>
                       <w:sz w:val="16"/>
                       <w:szCs w:val="16"/>
+                      <w:lang w:val="es-ES"/>
                     </w:rPr>
-                    <w:t>.zip</w:t>
+                    <w:t>.exe</w:t>
                   </w:r>
+                  <w:proofErr w:type="gramEnd"/>
                 </w:p>
-                <w:p/>
-              </w:txbxContent>
-            </v:textbox>
-            <w10:wrap type="none"/>
-            <w10:anchorlock/>
-          </v:shape>
-        </w:pict>
-      </w:r>
-    </w:p>
-    <w:p>
-      <w:pPr>
-        <w:jc w:val="center"/>
-      </w:pPr>
-    </w:p>
-    <w:p>
-      <w:pPr>
-        <w:pStyle w:val="ListParagraph"/>
-        <w:numPr>
-          <w:ilvl w:val="0"/>
-          <w:numId w:val="7"/>
-        </w:numPr>
-        <w:jc w:val="both"/>
-      </w:pPr>
-      <w:r>
-        <w:t>E</w:t>
-      </w:r>
-      <w:r>
-        <w:t>xtract the content</w:t>
-      </w:r>
-      <w:r>
-        <w:t xml:space="preserve"> of the ZIP file in</w:t>
-      </w:r>
-      <w:r>
-        <w:t xml:space="preserve"> the RTI </w:t>
-      </w:r>
-      <w:proofErr w:type="spellStart"/>
-      <w:r>
-        <w:t>Connext</w:t>
-      </w:r>
-      <w:proofErr w:type="spellEnd"/>
-      <w:r>
-        <w:t xml:space="preserve"> DDS 5.0.0</w:t>
-      </w:r>
-      <w:r>
-        <w:t xml:space="preserve"> installation folder. </w:t>
-      </w:r>
-    </w:p>
-    <w:p>
-      <w:pPr>
-        <w:jc w:val="both"/>
-      </w:pPr>
-    </w:p>
-    <w:p>
-      <w:pPr>
-        <w:pStyle w:val="ListParagraph"/>
-        <w:numPr>
-          <w:ilvl w:val="0"/>
-          <w:numId w:val="7"/>
-        </w:numPr>
-        <w:jc w:val="both"/>
-      </w:pPr>
-      <w:proofErr w:type="spellStart"/>
-      <w:proofErr w:type="gramStart"/>
-      <w:r>
-        <w:t>eProsima</w:t>
-      </w:r>
-      <w:proofErr w:type="spellEnd"/>
-      <w:proofErr w:type="gramEnd"/>
-      <w:r>
-        <w:t xml:space="preserve"> </w:t>
-      </w:r>
-      <w:r>
-        <w:t>RPC</w:t>
-      </w:r>
-      <w:r>
-        <w:t xml:space="preserve"> over </w:t>
-      </w:r>
-      <w:r>
-        <w:t xml:space="preserve">DDS library has to be accessible for your system. Include in the environment variable PATH the location of the </w:t>
-      </w:r>
-      <w:proofErr w:type="spellStart"/>
-      <w:r>
-        <w:t>eProsima</w:t>
-      </w:r>
-      <w:proofErr w:type="spellEnd"/>
-      <w:r>
-        <w:t xml:space="preserve"> </w:t>
-      </w:r>
-      <w:r>
-        <w:t>RPC</w:t>
-      </w:r>
-      <w:r>
-        <w:t xml:space="preserve"> over </w:t>
-      </w:r>
-      <w:r>
-        <w:t xml:space="preserve">DDS libraries for platform </w:t>
-      </w:r>
-      <w:r>
-        <w:rPr>
-          <w:i/>
-        </w:rPr>
-        <w:t>i86Win32VS2010</w:t>
-      </w:r>
-      <w:r>
-        <w:t>.</w:t>
-      </w:r>
-    </w:p>
-    <w:p/>
-    <w:p>
-      <w:pPr>
-        <w:jc w:val="center"/>
-      </w:pPr>
-      <w:r>
-        <w:pict>
-          <v:shape id="_x0000_s1032" type="#_x0000_t202" style="width:279.4pt;height:21.95pt;mso-left-percent:-10001;mso-top-percent:-10001;mso-position-horizontal:absolute;mso-position-horizontal-relative:char;mso-position-vertical:absolute;mso-position-vertical-relative:line;mso-left-percent:-10001;mso-top-percent:-10001;mso-width-relative:margin;mso-height-relative:margin">
-            <v:textbox>
-              <w:txbxContent>
                 <w:p>
                   <w:pPr>
-                    <w:jc w:val="center"/>
                     <w:rPr>
-                      <w:rFonts w:ascii="Bitstream Vera Sans Mono" w:hAnsi="Bitstream Vera Sans Mono"/>
-                      <w:sz w:val="16"/>
-                      <w:szCs w:val="16"/>
+                      <w:lang w:val="es-ES"/>
                     </w:rPr>
                   </w:pPr>
-                  <w:proofErr w:type="gramStart"/>
-                  <w:r>
-                    <w:rPr>
-                      <w:rFonts w:ascii="Bitstream Vera Sans Mono" w:hAnsi="Bitstream Vera Sans Mono"/>
-                      <w:sz w:val="16"/>
-                      <w:szCs w:val="16"/>
-                    </w:rPr>
-                    <w:t>set</w:t>
-                  </w:r>
-                  <w:proofErr w:type="gramEnd"/>
-                  <w:r>
-                    <w:rPr>
-                      <w:rFonts w:ascii="Bitstream Vera Sans Mono" w:hAnsi="Bitstream Vera Sans Mono"/>
-                      <w:sz w:val="16"/>
-                      <w:szCs w:val="16"/>
-                    </w:rPr>
-                    <w:t xml:space="preserve"> PATH=%PATH%;%NDDSHOME%\</w:t>
-                  </w:r>
-                  <w:proofErr w:type="spellStart"/>
-                  <w:r>
-                    <w:rPr>
-                      <w:rFonts w:ascii="Bitstream Vera Sans Mono" w:hAnsi="Bitstream Vera Sans Mono"/>
-                      <w:sz w:val="16"/>
-                      <w:szCs w:val="16"/>
-                    </w:rPr>
-                    <w:t>rpcdds</w:t>
-                  </w:r>
-                  <w:proofErr w:type="spellEnd"/>
-                  <w:r>
-                    <w:rPr>
-                      <w:rFonts w:ascii="Bitstream Vera Sans Mono" w:hAnsi="Bitstream Vera Sans Mono"/>
-                      <w:sz w:val="16"/>
-                      <w:szCs w:val="16"/>
-                    </w:rPr>
-                    <w:t>\lib\i86Win32VS2010</w:t>
-                  </w:r>
                 </w:p>
               </w:txbxContent>
             </v:textbox>
@@ -2581,6 +2430,72 @@
         </w:pict>
       </w:r>
     </w:p>
+    <w:p>
+      <w:pPr>
+        <w:jc w:val="center"/>
+      </w:pPr>
+    </w:p>
+    <w:p>
+      <w:pPr>
+        <w:pStyle w:val="ListParagraph"/>
+        <w:numPr>
+          <w:ilvl w:val="0"/>
+          <w:numId w:val="7"/>
+        </w:numPr>
+        <w:jc w:val="both"/>
+      </w:pPr>
+      <w:r>
+        <w:t>Execute the installer and follow the instructions. You should make sure that i86 libraries are selected.</w:t>
+      </w:r>
+    </w:p>
+    <w:p>
+      <w:pPr>
+        <w:jc w:val="both"/>
+      </w:pPr>
+    </w:p>
+    <w:p>
+      <w:pPr>
+        <w:pStyle w:val="ListParagraph"/>
+        <w:numPr>
+          <w:ilvl w:val="0"/>
+          <w:numId w:val="7"/>
+        </w:numPr>
+        <w:jc w:val="both"/>
+      </w:pPr>
+      <w:proofErr w:type="spellStart"/>
+      <w:proofErr w:type="gramStart"/>
+      <w:r>
+        <w:t>eProsima</w:t>
+      </w:r>
+      <w:proofErr w:type="spellEnd"/>
+      <w:proofErr w:type="gramEnd"/>
+      <w:r>
+        <w:t xml:space="preserve"> </w:t>
+      </w:r>
+      <w:r>
+        <w:t>RPC</w:t>
+      </w:r>
+      <w:r>
+        <w:t xml:space="preserve"> over </w:t>
+      </w:r>
+      <w:r>
+        <w:t xml:space="preserve">DDS library has to be accessible for your system. </w:t>
+      </w:r>
+      <w:r>
+        <w:t xml:space="preserve">The installer offers the possibility of setting the location of the </w:t>
+      </w:r>
+      <w:proofErr w:type="spellStart"/>
+      <w:r>
+        <w:t>eProsima</w:t>
+      </w:r>
+      <w:proofErr w:type="spellEnd"/>
+      <w:r>
+        <w:t xml:space="preserve"> RPC over DDS i86 libraries in the environment variable PATH. </w:t>
+      </w:r>
+      <w:r>
+        <w:t>Make sure that this option is selected.</w:t>
+      </w:r>
+    </w:p>
     <w:p/>
     <w:p>
       <w:pPr>
@@ -2595,93 +2510,44 @@
       </w:r>
       <w:proofErr w:type="spellStart"/>
       <w:r>
+        <w:t>rp</w:t>
+      </w:r>
+      <w:r>
+        <w:t>cddsgen</w:t>
+      </w:r>
+      <w:proofErr w:type="spellEnd"/>
+      <w:r>
+        <w:t xml:space="preserve"> tool folder to the PATH.</w:t>
+      </w:r>
+      <w:r>
+        <w:t xml:space="preserve"> </w:t>
+      </w:r>
+      <w:r>
+        <w:t xml:space="preserve">The installer </w:t>
+      </w:r>
+      <w:r>
+        <w:t xml:space="preserve">also </w:t>
+      </w:r>
+      <w:r>
+        <w:t xml:space="preserve">offers the possibility of setting the location of the </w:t>
+      </w:r>
+      <w:proofErr w:type="spellStart"/>
+      <w:r>
         <w:t>rpcddsgen</w:t>
       </w:r>
       <w:proofErr w:type="spellEnd"/>
       <w:r>
-        <w:t xml:space="preserve"> tool folder to the PATH:</w:t>
-      </w:r>
-    </w:p>
-    <w:p/>
-    <w:p>
-      <w:pPr>
-        <w:jc w:val="center"/>
-      </w:pPr>
-      <w:r>
-        <w:pict>
-          <v:shape id="_x0000_s1037" type="#_x0000_t202" style="width:279.4pt;height:21.95pt;mso-left-percent:-10001;mso-top-percent:-10001;mso-position-horizontal:absolute;mso-position-horizontal-relative:char;mso-position-vertical:absolute;mso-position-vertical-relative:line;mso-left-percent:-10001;mso-top-percent:-10001;mso-width-relative:margin;mso-height-relative:margin">
-            <v:textbox>
-              <w:txbxContent>
-                <w:p>
-                  <w:pPr>
-                    <w:jc w:val="center"/>
-                    <w:rPr>
-                      <w:rFonts w:ascii="Bitstream Vera Sans Mono" w:hAnsi="Bitstream Vera Sans Mono"/>
-                      <w:sz w:val="16"/>
-                      <w:szCs w:val="16"/>
-                    </w:rPr>
-                  </w:pPr>
-                  <w:proofErr w:type="gramStart"/>
-                  <w:r>
-                    <w:rPr>
-                      <w:rFonts w:ascii="Bitstream Vera Sans Mono" w:hAnsi="Bitstream Vera Sans Mono"/>
-                      <w:sz w:val="16"/>
-                      <w:szCs w:val="16"/>
-                    </w:rPr>
-                    <w:t>set</w:t>
-                  </w:r>
-                  <w:proofErr w:type="gramEnd"/>
-                  <w:r>
-                    <w:rPr>
-                      <w:rFonts w:ascii="Bitstream Vera Sans Mono" w:hAnsi="Bitstream Vera Sans Mono"/>
-                      <w:sz w:val="16"/>
-                      <w:szCs w:val="16"/>
-                    </w:rPr>
-                    <w:t xml:space="preserve"> PATH=%PATH%;%NDDSHOME%\</w:t>
-                  </w:r>
-                  <w:proofErr w:type="spellStart"/>
-                  <w:r>
-                    <w:rPr>
-                      <w:rFonts w:ascii="Bitstream Vera Sans Mono" w:hAnsi="Bitstream Vera Sans Mono"/>
-                      <w:sz w:val="16"/>
-                      <w:szCs w:val="16"/>
-                    </w:rPr>
-                    <w:t>rpcdds</w:t>
-                  </w:r>
-                  <w:proofErr w:type="spellEnd"/>
-                  <w:r>
-                    <w:rPr>
-                      <w:rFonts w:ascii="Bitstream Vera Sans Mono" w:hAnsi="Bitstream Vera Sans Mono"/>
-                      <w:sz w:val="16"/>
-                      <w:szCs w:val="16"/>
-                    </w:rPr>
-                    <w:t>\</w:t>
-                  </w:r>
-                  <w:r>
-                    <w:rPr>
-                      <w:rFonts w:ascii="Bitstream Vera Sans Mono" w:hAnsi="Bitstream Vera Sans Mono"/>
-                      <w:sz w:val="16"/>
-                      <w:szCs w:val="16"/>
-                    </w:rPr>
-                    <w:t>scripts</w:t>
-                  </w:r>
-                </w:p>
-              </w:txbxContent>
-            </v:textbox>
-            <w10:wrap type="none"/>
-            <w10:anchorlock/>
-          </v:shape>
-        </w:pict>
+        <w:t xml:space="preserve"> tool in the environment variable PATH. Make sure that this option is selected.</w:t>
       </w:r>
     </w:p>
     <w:p>
       <w:pPr>
         <w:pStyle w:val="Heading3"/>
       </w:pPr>
-      <w:bookmarkStart w:id="27" w:name="_Toc340750732"/>
-      <w:bookmarkStart w:id="28" w:name="_Toc341705939"/>
-      <w:bookmarkStart w:id="29" w:name="_Toc341706138"/>
-      <w:bookmarkStart w:id="30" w:name="_Toc341707647"/>
+      <w:bookmarkStart w:id="26" w:name="_Toc340750732"/>
+      <w:bookmarkStart w:id="27" w:name="_Toc341705939"/>
+      <w:bookmarkStart w:id="28" w:name="_Toc341706138"/>
+      <w:bookmarkStart w:id="29" w:name="_Toc341707647"/>
       <w:r>
         <w:t xml:space="preserve">Visual C++ 2010 </w:t>
       </w:r>
@@ -2700,10 +2566,10 @@
       <w:r>
         <w:t>installation</w:t>
       </w:r>
+      <w:bookmarkEnd w:id="26"/>
       <w:bookmarkEnd w:id="27"/>
       <w:bookmarkEnd w:id="28"/>
       <w:bookmarkEnd w:id="29"/>
-      <w:bookmarkEnd w:id="30"/>
     </w:p>
     <w:p/>
     <w:p>
@@ -2747,7 +2613,7 @@
       </w:pPr>
       <w:r>
         <w:pict>
-          <v:shape id="_x0000_s1031" type="#_x0000_t202" style="width:340.55pt;height:22.55pt;mso-left-percent:-10001;mso-top-percent:-10001;mso-position-horizontal:absolute;mso-position-horizontal-relative:char;mso-position-vertical:absolute;mso-position-vertical-relative:line;mso-left-percent:-10001;mso-top-percent:-10001;mso-width-relative:margin;mso-height-relative:margin">
+          <v:shape id="_x0000_s1032" type="#_x0000_t202" style="width:340.55pt;height:22.55pt;mso-left-percent:-10001;mso-top-percent:-10001;mso-position-horizontal:absolute;mso-position-horizontal-relative:char;mso-position-vertical:absolute;mso-position-vertical-relative:line;mso-left-percent:-10001;mso-top-percent:-10001;mso-width-relative:margin;mso-height-relative:margin">
             <v:textbox>
               <w:txbxContent>
                 <w:p>
@@ -2806,7 +2672,7 @@
           <w:szCs w:val="28"/>
         </w:rPr>
       </w:pPr>
-      <w:bookmarkStart w:id="31" w:name="_Toc340750733"/>
+      <w:bookmarkStart w:id="30" w:name="_Toc340750733"/>
       <w:r>
         <w:br w:type="page"/>
       </w:r>
@@ -2815,9 +2681,9 @@
       <w:pPr>
         <w:pStyle w:val="Heading2"/>
       </w:pPr>
-      <w:bookmarkStart w:id="32" w:name="_Toc341705940"/>
-      <w:bookmarkStart w:id="33" w:name="_Toc341706139"/>
-      <w:bookmarkStart w:id="34" w:name="_Toc341707648"/>
+      <w:bookmarkStart w:id="31" w:name="_Toc341705940"/>
+      <w:bookmarkStart w:id="32" w:name="_Toc341706139"/>
+      <w:bookmarkStart w:id="33" w:name="_Toc341707648"/>
       <w:r>
         <w:lastRenderedPageBreak/>
         <w:t>Windows</w:t>
@@ -2828,26 +2694,26 @@
       <w:r>
         <w:t xml:space="preserve"> 64-bits</w:t>
       </w:r>
+      <w:bookmarkEnd w:id="30"/>
       <w:bookmarkEnd w:id="31"/>
       <w:bookmarkEnd w:id="32"/>
       <w:bookmarkEnd w:id="33"/>
+    </w:p>
+    <w:p>
+      <w:pPr>
+        <w:pStyle w:val="Heading3"/>
+      </w:pPr>
+      <w:bookmarkStart w:id="34" w:name="_Toc340750734"/>
+      <w:bookmarkStart w:id="35" w:name="_Toc341705941"/>
+      <w:bookmarkStart w:id="36" w:name="_Toc341706140"/>
+      <w:bookmarkStart w:id="37" w:name="_Toc341707649"/>
+      <w:r>
+        <w:t>RTI DDS installation</w:t>
+      </w:r>
       <w:bookmarkEnd w:id="34"/>
-    </w:p>
-    <w:p>
-      <w:pPr>
-        <w:pStyle w:val="Heading3"/>
-      </w:pPr>
-      <w:bookmarkStart w:id="35" w:name="_Toc340750734"/>
-      <w:bookmarkStart w:id="36" w:name="_Toc341705941"/>
-      <w:bookmarkStart w:id="37" w:name="_Toc341706140"/>
-      <w:bookmarkStart w:id="38" w:name="_Toc341707649"/>
-      <w:r>
-        <w:t>RTI DDS installation</w:t>
-      </w:r>
       <w:bookmarkEnd w:id="35"/>
       <w:bookmarkEnd w:id="36"/>
       <w:bookmarkEnd w:id="37"/>
-      <w:bookmarkEnd w:id="38"/>
     </w:p>
     <w:p>
       <w:pPr>
@@ -2922,7 +2788,7 @@
       </w:pPr>
       <w:r>
         <w:pict>
-          <v:shape id="_x0000_s1030" type="#_x0000_t202" style="width:257.4pt;height:19.1pt;mso-left-percent:-10001;mso-top-percent:-10001;mso-position-horizontal:absolute;mso-position-horizontal-relative:char;mso-position-vertical:absolute;mso-position-vertical-relative:line;mso-left-percent:-10001;mso-top-percent:-10001;mso-width-relative:margin;mso-height-relative:margin">
+          <v:shape id="_x0000_s1031" type="#_x0000_t202" style="width:257.4pt;height:19.1pt;mso-left-percent:-10001;mso-top-percent:-10001;mso-position-horizontal:absolute;mso-position-horizontal-relative:char;mso-position-vertical:absolute;mso-position-vertical-relative:line;mso-left-percent:-10001;mso-top-percent:-10001;mso-width-relative:margin;mso-height-relative:margin">
             <v:textbox>
               <w:txbxContent>
                 <w:p>
@@ -3009,7 +2875,7 @@
       </w:pPr>
       <w:r>
         <w:pict>
-          <v:shape id="_x0000_s1029" type="#_x0000_t202" style="width:238pt;height:19.1pt;mso-left-percent:-10001;mso-top-percent:-10001;mso-position-horizontal:absolute;mso-position-horizontal-relative:char;mso-position-vertical:absolute;mso-position-vertical-relative:line;mso-left-percent:-10001;mso-top-percent:-10001;mso-width-relative:margin;mso-height-relative:margin">
+          <v:shape id="_x0000_s1030" type="#_x0000_t202" style="width:238pt;height:19.1pt;mso-left-percent:-10001;mso-top-percent:-10001;mso-position-horizontal:absolute;mso-position-horizontal-relative:char;mso-position-vertical:absolute;mso-position-vertical-relative:line;mso-left-percent:-10001;mso-top-percent:-10001;mso-width-relative:margin;mso-height-relative:margin">
             <v:textbox>
               <w:txbxContent>
                 <w:p>
@@ -3051,43 +2917,38 @@
       <w:pPr>
         <w:pStyle w:val="Heading3"/>
       </w:pPr>
-      <w:bookmarkStart w:id="39" w:name="_Toc340750736"/>
-      <w:bookmarkStart w:id="40" w:name="_Toc341705942"/>
-      <w:bookmarkStart w:id="41" w:name="_Toc341706141"/>
-      <w:bookmarkStart w:id="42" w:name="_Toc341707650"/>
+      <w:bookmarkStart w:id="38" w:name="_Toc340750736"/>
+      <w:bookmarkStart w:id="39" w:name="_Toc341705942"/>
+      <w:bookmarkStart w:id="40" w:name="_Toc341706141"/>
+      <w:bookmarkStart w:id="41" w:name="_Toc341707650"/>
       <w:r>
         <w:t>RPCDDS installation</w:t>
       </w:r>
+      <w:bookmarkEnd w:id="38"/>
       <w:bookmarkEnd w:id="39"/>
       <w:bookmarkEnd w:id="40"/>
       <w:bookmarkEnd w:id="41"/>
-      <w:bookmarkEnd w:id="42"/>
-    </w:p>
-    <w:p/>
+    </w:p>
     <w:p>
       <w:pPr>
         <w:pStyle w:val="ListParagraph"/>
         <w:numPr>
           <w:ilvl w:val="0"/>
-          <w:numId w:val="9"/>
+          <w:numId w:val="7"/>
         </w:numPr>
       </w:pPr>
       <w:r>
         <w:t>Download the installation package for your system.</w:t>
       </w:r>
     </w:p>
+    <w:p/>
     <w:p>
       <w:pPr>
         <w:jc w:val="center"/>
       </w:pPr>
-    </w:p>
-    <w:p>
-      <w:pPr>
-        <w:jc w:val="center"/>
-      </w:pPr>
       <w:r>
         <w:pict>
-          <v:shape id="_x0000_s1028" type="#_x0000_t202" style="width:315.8pt;height:22.55pt;mso-left-percent:-10001;mso-top-percent:-10001;mso-position-horizontal:absolute;mso-position-horizontal-relative:char;mso-position-vertical:absolute;mso-position-vertical-relative:line;mso-left-percent:-10001;mso-top-percent:-10001;mso-width-relative:margin;mso-height-relative:margin">
+          <v:shape id="_x0000_s1039" type="#_x0000_t202" style="width:361pt;height:22.55pt;mso-left-percent:-10001;mso-top-percent:-10001;mso-position-horizontal:absolute;mso-position-horizontal-relative:char;mso-position-vertical:absolute;mso-position-vertical-relative:line;mso-left-percent:-10001;mso-top-percent:-10001;mso-width-relative:margin;mso-height-relative:margin">
             <v:textbox>
               <w:txbxContent>
                 <w:p>
@@ -3105,51 +2966,7 @@
                       <w:szCs w:val="16"/>
                       <w:lang w:val="es-ES"/>
                     </w:rPr>
-                    <w:t>eProsima_</w:t>
-                  </w:r>
-                  <w:r>
-                    <w:rPr>
-                      <w:rFonts w:ascii="Bitstream Vera Sans Mono" w:hAnsi="Bitstream Vera Sans Mono"/>
-                      <w:sz w:val="16"/>
-                      <w:szCs w:val="16"/>
-                      <w:lang w:val="es-ES"/>
-                    </w:rPr>
-                    <w:t>RPCDDS</w:t>
-                  </w:r>
-                  <w:r>
-                    <w:rPr>
-                      <w:rFonts w:ascii="Bitstream Vera Sans Mono" w:hAnsi="Bitstream Vera Sans Mono"/>
-                      <w:sz w:val="16"/>
-                      <w:szCs w:val="16"/>
-                      <w:lang w:val="es-ES"/>
-                    </w:rPr>
-                    <w:t>-0.1.rc1-</w:t>
-                  </w:r>
-                  <w:r>
-                    <w:rPr>
-                      <w:rFonts w:ascii="Bitstream Vera Sans Mono" w:hAnsi="Bitstream Vera Sans Mono"/>
-                      <w:sz w:val="16"/>
-                      <w:szCs w:val="16"/>
-                    </w:rPr>
-                    <w:t>x64Win64VS2010</w:t>
-                  </w:r>
-                  <w:r>
-                    <w:rPr>
-                      <w:rFonts w:ascii="Bitstream Vera Sans Mono" w:hAnsi="Bitstream Vera Sans Mono"/>
-                      <w:sz w:val="16"/>
-                      <w:szCs w:val="16"/>
-                      <w:lang w:val="es-ES"/>
-                    </w:rPr>
-                    <w:t>_RTIDDS-5.0.0</w:t>
-                  </w:r>
-                  <w:r>
-                    <w:rPr>
-                      <w:rFonts w:ascii="Bitstream Vera Sans Mono" w:hAnsi="Bitstream Vera Sans Mono"/>
-                      <w:sz w:val="16"/>
-                      <w:szCs w:val="16"/>
-                      <w:lang w:val="es-ES"/>
-                    </w:rPr>
-                    <w:t>.zip</w:t>
+                    <w:t>eProsima_RPCDDS-0.1.rc1-RTIDDS-5.0.0.exe</w:t>
                   </w:r>
                   <w:proofErr w:type="gramEnd"/>
                 </w:p>
@@ -3183,15 +3000,13 @@
         <w:jc w:val="both"/>
       </w:pPr>
       <w:r>
-        <w:t xml:space="preserve">Extract the content of the ZIP file in the RTI </w:t>
-      </w:r>
-      <w:proofErr w:type="spellStart"/>
-      <w:r>
-        <w:t>Connext</w:t>
-      </w:r>
-      <w:proofErr w:type="spellEnd"/>
-      <w:r>
-        <w:t xml:space="preserve"> DDS 5.0.0 installation folder. </w:t>
+        <w:t xml:space="preserve">Execute the installer and follow the instructions. You should make sure that </w:t>
+      </w:r>
+      <w:r>
+        <w:t>x64</w:t>
+      </w:r>
+      <w:r>
+        <w:t xml:space="preserve"> libraries are selected.</w:t>
       </w:r>
     </w:p>
     <w:p>
@@ -3216,7 +3031,7 @@
       <w:proofErr w:type="spellEnd"/>
       <w:proofErr w:type="gramEnd"/>
       <w:r>
-        <w:t xml:space="preserve"> RPC over DDS library has to be accessible for your system. Include in the environment variable PATH the location of the </w:t>
+        <w:t xml:space="preserve"> RPC over DDS library has to be accessible for your system. The installer offers the possibility of setting the location of the </w:t>
       </w:r>
       <w:proofErr w:type="spellStart"/>
       <w:r>
@@ -3224,89 +3039,16 @@
       </w:r>
       <w:proofErr w:type="spellEnd"/>
       <w:r>
-        <w:t xml:space="preserve"> RPC over DDS libraries for platform </w:t>
-      </w:r>
-      <w:r>
-        <w:rPr>
-          <w:i/>
-        </w:rPr>
-        <w:t>x64Win64VS2010</w:t>
-      </w:r>
-      <w:r>
-        <w:t>.</w:t>
-      </w:r>
-    </w:p>
-    <w:p>
-      <w:pPr>
-        <w:jc w:val="both"/>
-      </w:pPr>
-    </w:p>
-    <w:p>
-      <w:pPr>
-        <w:jc w:val="center"/>
-      </w:pPr>
-      <w:r>
-        <w:pict>
-          <v:shape id="_x0000_s1027" type="#_x0000_t202" style="width:294.4pt;height:21.95pt;mso-left-percent:-10001;mso-top-percent:-10001;mso-position-horizontal:absolute;mso-position-horizontal-relative:char;mso-position-vertical:absolute;mso-position-vertical-relative:line;mso-left-percent:-10001;mso-top-percent:-10001;mso-width-relative:margin;mso-height-relative:margin">
-            <v:textbox>
-              <w:txbxContent>
-                <w:p>
-                  <w:pPr>
-                    <w:rPr>
-                      <w:rFonts w:ascii="Bitstream Vera Sans Mono" w:hAnsi="Bitstream Vera Sans Mono"/>
-                      <w:sz w:val="16"/>
-                      <w:szCs w:val="16"/>
-                    </w:rPr>
-                  </w:pPr>
-                  <w:proofErr w:type="gramStart"/>
-                  <w:r>
-                    <w:rPr>
-                      <w:rFonts w:ascii="Bitstream Vera Sans Mono" w:hAnsi="Bitstream Vera Sans Mono"/>
-                      <w:sz w:val="16"/>
-                      <w:szCs w:val="16"/>
-                    </w:rPr>
-                    <w:t>set</w:t>
-                  </w:r>
-                  <w:proofErr w:type="gramEnd"/>
-                  <w:r>
-                    <w:rPr>
-                      <w:rFonts w:ascii="Bitstream Vera Sans Mono" w:hAnsi="Bitstream Vera Sans Mono"/>
-                      <w:sz w:val="16"/>
-                      <w:szCs w:val="16"/>
-                    </w:rPr>
-                    <w:t xml:space="preserve"> PATH=%PATH%;%NDDSHOME%\</w:t>
-                  </w:r>
-                  <w:r>
-                    <w:rPr>
-                      <w:rFonts w:ascii="Bitstream Vera Sans Mono" w:hAnsi="Bitstream Vera Sans Mono"/>
-                      <w:sz w:val="16"/>
-                      <w:szCs w:val="16"/>
-                    </w:rPr>
-                    <w:t>RPCDDS</w:t>
-                  </w:r>
-                  <w:r>
-                    <w:rPr>
-                      <w:rFonts w:ascii="Bitstream Vera Sans Mono" w:hAnsi="Bitstream Vera Sans Mono"/>
-                      <w:sz w:val="16"/>
-                      <w:szCs w:val="16"/>
-                    </w:rPr>
-                    <w:t>\lib\x64Win64VS2010</w:t>
-                  </w:r>
-                </w:p>
-              </w:txbxContent>
-            </v:textbox>
-            <w10:wrap type="none"/>
-            <w10:anchorlock/>
-          </v:shape>
-        </w:pict>
-      </w:r>
-    </w:p>
-    <w:p>
-      <w:pPr>
-        <w:pStyle w:val="ListParagraph"/>
-        <w:ind w:left="360"/>
-      </w:pPr>
-    </w:p>
+        <w:t xml:space="preserve"> RPC over DDS </w:t>
+      </w:r>
+      <w:r>
+        <w:t>x64</w:t>
+      </w:r>
+      <w:r>
+        <w:t xml:space="preserve"> libraries in the environment variable PATH. Make sure that this option is selected.</w:t>
+      </w:r>
+    </w:p>
+    <w:p/>
     <w:p>
       <w:pPr>
         <w:pStyle w:val="ListParagraph"/>
@@ -3324,80 +3066,26 @@
       </w:r>
       <w:proofErr w:type="spellEnd"/>
       <w:r>
-        <w:t xml:space="preserve"> tool folder to the PATH:</w:t>
-      </w:r>
-    </w:p>
-    <w:p/>
-    <w:p>
-      <w:pPr>
-        <w:jc w:val="center"/>
-      </w:pPr>
-      <w:r>
-        <w:pict>
-          <v:shape id="_x0000_s1038" type="#_x0000_t202" style="width:279.4pt;height:21.95pt;mso-left-percent:-10001;mso-top-percent:-10001;mso-position-horizontal:absolute;mso-position-horizontal-relative:char;mso-position-vertical:absolute;mso-position-vertical-relative:line;mso-left-percent:-10001;mso-top-percent:-10001;mso-width-relative:margin;mso-height-relative:margin">
-            <v:textbox>
-              <w:txbxContent>
-                <w:p>
-                  <w:pPr>
-                    <w:jc w:val="center"/>
-                    <w:rPr>
-                      <w:rFonts w:ascii="Bitstream Vera Sans Mono" w:hAnsi="Bitstream Vera Sans Mono"/>
-                      <w:sz w:val="16"/>
-                      <w:szCs w:val="16"/>
-                    </w:rPr>
-                  </w:pPr>
-                  <w:proofErr w:type="gramStart"/>
-                  <w:r>
-                    <w:rPr>
-                      <w:rFonts w:ascii="Bitstream Vera Sans Mono" w:hAnsi="Bitstream Vera Sans Mono"/>
-                      <w:sz w:val="16"/>
-                      <w:szCs w:val="16"/>
-                    </w:rPr>
-                    <w:t>set</w:t>
-                  </w:r>
-                  <w:proofErr w:type="gramEnd"/>
-                  <w:r>
-                    <w:rPr>
-                      <w:rFonts w:ascii="Bitstream Vera Sans Mono" w:hAnsi="Bitstream Vera Sans Mono"/>
-                      <w:sz w:val="16"/>
-                      <w:szCs w:val="16"/>
-                    </w:rPr>
-                    <w:t xml:space="preserve"> PATH=%PATH%;%NDDSHOME%\</w:t>
-                  </w:r>
-                  <w:proofErr w:type="spellStart"/>
-                  <w:r>
-                    <w:rPr>
-                      <w:rFonts w:ascii="Bitstream Vera Sans Mono" w:hAnsi="Bitstream Vera Sans Mono"/>
-                      <w:sz w:val="16"/>
-                      <w:szCs w:val="16"/>
-                    </w:rPr>
-                    <w:t>rpcdds</w:t>
-                  </w:r>
-                  <w:proofErr w:type="spellEnd"/>
-                  <w:r>
-                    <w:rPr>
-                      <w:rFonts w:ascii="Bitstream Vera Sans Mono" w:hAnsi="Bitstream Vera Sans Mono"/>
-                      <w:sz w:val="16"/>
-                      <w:szCs w:val="16"/>
-                    </w:rPr>
-                    <w:t>\</w:t>
-                  </w:r>
-                  <w:r>
-                    <w:rPr>
-                      <w:rFonts w:ascii="Bitstream Vera Sans Mono" w:hAnsi="Bitstream Vera Sans Mono"/>
-                      <w:sz w:val="16"/>
-                      <w:szCs w:val="16"/>
-                    </w:rPr>
-                    <w:t>scripts</w:t>
-                  </w:r>
-                </w:p>
-              </w:txbxContent>
-            </v:textbox>
-            <w10:wrap type="none"/>
-            <w10:anchorlock/>
-          </v:shape>
-        </w:pict>
-      </w:r>
+        <w:t xml:space="preserve"> tool folder to the PATH.</w:t>
+      </w:r>
+      <w:r>
+        <w:t xml:space="preserve"> </w:t>
+      </w:r>
+      <w:r>
+        <w:t xml:space="preserve">The installer also offers the possibility of setting the location of the </w:t>
+      </w:r>
+      <w:proofErr w:type="spellStart"/>
+      <w:r>
+        <w:t>rpcddsgen</w:t>
+      </w:r>
+      <w:proofErr w:type="spellEnd"/>
+      <w:r>
+        <w:t xml:space="preserve"> tool in the environment variable PATH. Make sure that this option is selected.</w:t>
+      </w:r>
+    </w:p>
+    <w:p>
+      <w:bookmarkStart w:id="42" w:name="_GoBack"/>
+      <w:bookmarkEnd w:id="42"/>
     </w:p>
     <w:p>
       <w:pPr>
@@ -3550,6 +3238,7 @@
         <w:docPartUnique/>
       </w:docPartObj>
     </w:sdtPr>
+    <w:sdtEndPr/>
     <w:sdtContent>
       <w:p>
         <w:pPr>
@@ -3570,7 +3259,7 @@
             <w:noProof/>
             <w:lang w:val="es-ES"/>
           </w:rPr>
-          <w:t>2</w:t>
+          <w:t>6</w:t>
         </w:r>
         <w:r>
           <w:fldChar w:fldCharType="end"/>
@@ -5762,504 +5451,6 @@
     <w:unhideWhenUsed/>
   </w:style>
 </w:styles>
-</file>
-
-<file path=word/glossary/document.xml><?xml version="1.0" encoding="utf-8"?>
-<w:glossaryDocument xmlns:wpc="http://schemas.microsoft.com/office/word/2010/wordprocessingCanvas" xmlns:mc="http://schemas.openxmlformats.org/markup-compatibility/2006" xmlns:o="urn:schemas-microsoft-com:office:office" xmlns:r="http://schemas.openxmlformats.org/officeDocument/2006/relationships" xmlns:m="http://schemas.openxmlformats.org/officeDocument/2006/math" xmlns:v="urn:schemas-microsoft-com:vml" xmlns:wp14="http://schemas.microsoft.com/office/word/2010/wordprocessingDrawing" xmlns:wp="http://schemas.openxmlformats.org/drawingml/2006/wordprocessingDrawing" xmlns:w10="urn:schemas-microsoft-com:office:word" xmlns:w="http://schemas.openxmlformats.org/wordprocessingml/2006/main" xmlns:w14="http://schemas.microsoft.com/office/word/2010/wordml" xmlns:wpg="http://schemas.microsoft.com/office/word/2010/wordprocessingGroup" xmlns:wpi="http://schemas.microsoft.com/office/word/2010/wordprocessingInk" xmlns:wne="http://schemas.microsoft.com/office/word/2006/wordml" xmlns:wps="http://schemas.microsoft.com/office/word/2010/wordprocessingShape" mc:Ignorable="w14 wp14"/>
-</file>
-
-<file path=word/glossary/fontTable.xml><?xml version="1.0" encoding="utf-8"?>
-<w:fonts xmlns:mc="http://schemas.openxmlformats.org/markup-compatibility/2006" xmlns:r="http://schemas.openxmlformats.org/officeDocument/2006/relationships" xmlns:w="http://schemas.openxmlformats.org/wordprocessingml/2006/main" xmlns:w14="http://schemas.microsoft.com/office/word/2010/wordml" mc:Ignorable="w14">
-  <w:font w:name="Symbol">
-    <w:panose1 w:val="05050102010706020507"/>
-    <w:charset w:val="02"/>
-    <w:family w:val="roman"/>
-    <w:pitch w:val="variable"/>
-    <w:sig w:usb0="00000000" w:usb1="10000000" w:usb2="00000000" w:usb3="00000000" w:csb0="80000000" w:csb1="00000000"/>
-  </w:font>
-  <w:font w:name="Times New Roman">
-    <w:panose1 w:val="02020603050405020304"/>
-    <w:charset w:val="00"/>
-    <w:family w:val="roman"/>
-    <w:pitch w:val="variable"/>
-    <w:sig w:usb0="E0002AFF" w:usb1="C0007841" w:usb2="00000009" w:usb3="00000000" w:csb0="000001FF" w:csb1="00000000"/>
-  </w:font>
-  <w:font w:name="Courier New">
-    <w:panose1 w:val="02070309020205020404"/>
-    <w:charset w:val="00"/>
-    <w:family w:val="modern"/>
-    <w:pitch w:val="fixed"/>
-    <w:sig w:usb0="E0002AFF" w:usb1="C0007843" w:usb2="00000009" w:usb3="00000000" w:csb0="000001FF" w:csb1="00000000"/>
-  </w:font>
-  <w:font w:name="Wingdings">
-    <w:panose1 w:val="05000000000000000000"/>
-    <w:charset w:val="02"/>
-    <w:family w:val="auto"/>
-    <w:pitch w:val="variable"/>
-    <w:sig w:usb0="00000000" w:usb1="10000000" w:usb2="00000000" w:usb3="00000000" w:csb0="80000000" w:csb1="00000000"/>
-  </w:font>
-  <w:font w:name="Calibri">
-    <w:panose1 w:val="020F0502020204030204"/>
-    <w:charset w:val="00"/>
-    <w:family w:val="swiss"/>
-    <w:pitch w:val="variable"/>
-    <w:sig w:usb0="E00002FF" w:usb1="4000ACFF" w:usb2="00000001" w:usb3="00000000" w:csb0="0000019F" w:csb1="00000000"/>
-  </w:font>
-  <w:font w:name="Cambria">
-    <w:panose1 w:val="02040503050406030204"/>
-    <w:charset w:val="00"/>
-    <w:family w:val="roman"/>
-    <w:pitch w:val="variable"/>
-    <w:sig w:usb0="E00002FF" w:usb1="400004FF" w:usb2="00000000" w:usb3="00000000" w:csb0="0000019F" w:csb1="00000000"/>
-  </w:font>
-  <w:font w:name="Tahoma">
-    <w:panose1 w:val="020B0604030504040204"/>
-    <w:charset w:val="00"/>
-    <w:family w:val="swiss"/>
-    <w:pitch w:val="variable"/>
-    <w:sig w:usb0="E1002EFF" w:usb1="C000605B" w:usb2="00000029" w:usb3="00000000" w:csb0="000101FF" w:csb1="00000000"/>
-  </w:font>
-  <w:font w:name="Bitstream Vera Sans Mono">
-    <w:altName w:val="Lucida Console"/>
-    <w:charset w:val="00"/>
-    <w:family w:val="modern"/>
-    <w:pitch w:val="fixed"/>
-    <w:sig w:usb0="00000003" w:usb1="1000204A" w:usb2="00000000" w:usb3="00000000" w:csb0="00000001" w:csb1="00000000"/>
-  </w:font>
-</w:fonts>
-</file>
-
-<file path=word/glossary/settings.xml><?xml version="1.0" encoding="utf-8"?>
-<w:settings xmlns:mc="http://schemas.openxmlformats.org/markup-compatibility/2006" xmlns:o="urn:schemas-microsoft-com:office:office" xmlns:r="http://schemas.openxmlformats.org/officeDocument/2006/relationships" xmlns:m="http://schemas.openxmlformats.org/officeDocument/2006/math" xmlns:v="urn:schemas-microsoft-com:vml" xmlns:w10="urn:schemas-microsoft-com:office:word" xmlns:w="http://schemas.openxmlformats.org/wordprocessingml/2006/main" xmlns:w14="http://schemas.microsoft.com/office/word/2010/wordml" xmlns:sl="http://schemas.openxmlformats.org/schemaLibrary/2006/main" mc:Ignorable="w14">
-  <w:view w:val="normal"/>
-  <w:defaultTabStop w:val="708"/>
-  <w:hyphenationZone w:val="425"/>
-  <w:characterSpacingControl w:val="doNotCompress"/>
-  <w:compat>
-    <w:useFELayout/>
-    <w:compatSetting w:name="compatibilityMode" w:uri="http://schemas.microsoft.com/office/word" w:val="14"/>
-    <w:compatSetting w:name="overrideTableStyleFontSizeAndJustification" w:uri="http://schemas.microsoft.com/office/word" w:val="1"/>
-    <w:compatSetting w:name="enableOpenTypeFeatures" w:uri="http://schemas.microsoft.com/office/word" w:val="1"/>
-    <w:compatSetting w:name="doNotFlipMirrorIndents" w:uri="http://schemas.microsoft.com/office/word" w:val="1"/>
-  </w:compat>
-  <w:rsids>
-    <w:rsidRoot w:val="0090214F"/>
-    <w:rsid w:val="0090214F"/>
-    <w:rsid w:val="00B765C5"/>
-  </w:rsids>
-  <m:mathPr>
-    <m:mathFont m:val="Cambria Math"/>
-    <m:brkBin m:val="before"/>
-    <m:brkBinSub m:val="--"/>
-    <m:smallFrac m:val="0"/>
-    <m:dispDef/>
-    <m:lMargin m:val="0"/>
-    <m:rMargin m:val="0"/>
-    <m:defJc m:val="centerGroup"/>
-    <m:wrapIndent m:val="1440"/>
-    <m:intLim m:val="subSup"/>
-    <m:naryLim m:val="undOvr"/>
-  </m:mathPr>
-  <w:themeFontLang w:val="es-ES"/>
-  <w:clrSchemeMapping w:bg1="light1" w:t1="dark1" w:bg2="light2" w:t2="dark2" w:accent1="accent1" w:accent2="accent2" w:accent3="accent3" w:accent4="accent4" w:accent5="accent5" w:accent6="accent6" w:hyperlink="hyperlink" w:followedHyperlink="followedHyperlink"/>
-  <w:decimalSymbol w:val=","/>
-  <w:listSeparator w:val=";"/>
-</w:settings>
-</file>
-
-<file path=word/glossary/styles.xml><?xml version="1.0" encoding="utf-8"?>
-<w:styles xmlns:mc="http://schemas.openxmlformats.org/markup-compatibility/2006" xmlns:r="http://schemas.openxmlformats.org/officeDocument/2006/relationships" xmlns:w="http://schemas.openxmlformats.org/wordprocessingml/2006/main" xmlns:w14="http://schemas.microsoft.com/office/word/2010/wordml" mc:Ignorable="w14">
-  <w:docDefaults>
-    <w:rPrDefault>
-      <w:rPr>
-        <w:rFonts w:asciiTheme="minorHAnsi" w:eastAsiaTheme="minorEastAsia" w:hAnsiTheme="minorHAnsi" w:cstheme="minorBidi"/>
-        <w:sz w:val="22"/>
-        <w:szCs w:val="22"/>
-        <w:lang w:val="es-ES" w:eastAsia="es-ES" w:bidi="ar-SA"/>
-      </w:rPr>
-    </w:rPrDefault>
-    <w:pPrDefault>
-      <w:pPr>
-        <w:spacing w:after="200" w:line="276" w:lineRule="auto"/>
-      </w:pPr>
-    </w:pPrDefault>
-  </w:docDefaults>
-  <w:latentStyles w:defLockedState="0" w:defUIPriority="99" w:defSemiHidden="1" w:defUnhideWhenUsed="1" w:defQFormat="0" w:count="267">
-    <w:lsdException w:name="Normal" w:semiHidden="0" w:uiPriority="0" w:unhideWhenUsed="0" w:qFormat="1"/>
-    <w:lsdException w:name="heading 1" w:semiHidden="0" w:uiPriority="9" w:unhideWhenUsed="0" w:qFormat="1"/>
-    <w:lsdException w:name="heading 2" w:uiPriority="9" w:qFormat="1"/>
-    <w:lsdException w:name="heading 3" w:uiPriority="9" w:qFormat="1"/>
-    <w:lsdException w:name="heading 4" w:uiPriority="9" w:qFormat="1"/>
-    <w:lsdException w:name="heading 5" w:uiPriority="9" w:qFormat="1"/>
-    <w:lsdException w:name="heading 6" w:uiPriority="9" w:qFormat="1"/>
-    <w:lsdException w:name="heading 7" w:uiPriority="9" w:qFormat="1"/>
-    <w:lsdException w:name="heading 8" w:uiPriority="9" w:qFormat="1"/>
-    <w:lsdException w:name="heading 9" w:uiPriority="9" w:qFormat="1"/>
-    <w:lsdException w:name="toc 1" w:uiPriority="39"/>
-    <w:lsdException w:name="toc 2" w:uiPriority="39"/>
-    <w:lsdException w:name="toc 3" w:uiPriority="39"/>
-    <w:lsdException w:name="toc 4" w:uiPriority="39"/>
-    <w:lsdException w:name="toc 5" w:uiPriority="39"/>
-    <w:lsdException w:name="toc 6" w:uiPriority="39"/>
-    <w:lsdException w:name="toc 7" w:uiPriority="39"/>
-    <w:lsdException w:name="toc 8" w:uiPriority="39"/>
-    <w:lsdException w:name="toc 9" w:uiPriority="39"/>
-    <w:lsdException w:name="caption" w:uiPriority="35" w:qFormat="1"/>
-    <w:lsdException w:name="Title" w:semiHidden="0" w:uiPriority="10" w:unhideWhenUsed="0" w:qFormat="1"/>
-    <w:lsdException w:name="Default Paragraph Font" w:uiPriority="1"/>
-    <w:lsdException w:name="Subtitle" w:semiHidden="0" w:uiPriority="11" w:unhideWhenUsed="0" w:qFormat="1"/>
-    <w:lsdException w:name="Strong" w:semiHidden="0" w:uiPriority="22" w:unhideWhenUsed="0" w:qFormat="1"/>
-    <w:lsdException w:name="Emphasis" w:semiHidden="0" w:uiPriority="20" w:unhideWhenUsed="0" w:qFormat="1"/>
-    <w:lsdException w:name="Table Grid" w:semiHidden="0" w:uiPriority="59" w:unhideWhenUsed="0"/>
-    <w:lsdException w:name="Placeholder Text" w:unhideWhenUsed="0"/>
-    <w:lsdException w:name="No Spacing" w:semiHidden="0" w:uiPriority="1" w:unhideWhenUsed="0" w:qFormat="1"/>
-    <w:lsdException w:name="Light Shading" w:semiHidden="0" w:uiPriority="60" w:unhideWhenUsed="0"/>
-    <w:lsdException w:name="Light List" w:semiHidden="0" w:uiPriority="61" w:unhideWhenUsed="0"/>
-    <w:lsdException w:name="Light Grid" w:semiHidden="0" w:uiPriority="62" w:unhideWhenUsed="0"/>
-    <w:lsdException w:name="Medium Shading 1" w:semiHidden="0" w:uiPriority="63" w:unhideWhenUsed="0"/>
-    <w:lsdException w:name="Medium Shading 2" w:semiHidden="0" w:uiPriority="64" w:unhideWhenUsed="0"/>
-    <w:lsdException w:name="Medium List 1" w:semiHidden="0" w:uiPriority="65" w:unhideWhenUsed="0"/>
-    <w:lsdException w:name="Medium List 2" w:semiHidden="0" w:uiPriority="66" w:unhideWhenUsed="0"/>
-    <w:lsdException w:name="Medium Grid 1" w:semiHidden="0" w:uiPriority="67" w:unhideWhenUsed="0"/>
-    <w:lsdException w:name="Medium Grid 2" w:semiHidden="0" w:uiPriority="68" w:unhideWhenUsed="0"/>
-    <w:lsdException w:name="Medium Grid 3" w:semiHidden="0" w:uiPriority="69" w:unhideWhenUsed="0"/>
-    <w:lsdException w:name="Dark List" w:semiHidden="0" w:uiPriority="70" w:unhideWhenUsed="0"/>
-    <w:lsdException w:name="Colorful Shading" w:semiHidden="0" w:uiPriority="71" w:unhideWhenUsed="0"/>
-    <w:lsdException w:name="Colorful List" w:semiHidden="0" w:uiPriority="72" w:unhideWhenUsed="0"/>
-    <w:lsdException w:name="Colorful Grid" w:semiHidden="0" w:uiPriority="73" w:unhideWhenUsed="0"/>
-    <w:lsdException w:name="Light Shading Accent 1" w:semiHidden="0" w:uiPriority="60" w:unhideWhenUsed="0"/>
-    <w:lsdException w:name="Light List Accent 1" w:semiHidden="0" w:uiPriority="61" w:unhideWhenUsed="0"/>
-    <w:lsdException w:name="Light Grid Accent 1" w:semiHidden="0" w:uiPriority="62" w:unhideWhenUsed="0"/>
-    <w:lsdException w:name="Medium Shading 1 Accent 1" w:semiHidden="0" w:uiPriority="63" w:unhideWhenUsed="0"/>
-    <w:lsdException w:name="Medium Shading 2 Accent 1" w:semiHidden="0" w:uiPriority="64" w:unhideWhenUsed="0"/>
-    <w:lsdException w:name="Medium List 1 Accent 1" w:semiHidden="0" w:uiPriority="65" w:unhideWhenUsed="0"/>
-    <w:lsdException w:name="Revision" w:unhideWhenUsed="0"/>
-    <w:lsdException w:name="List Paragraph" w:semiHidden="0" w:uiPriority="34" w:unhideWhenUsed="0" w:qFormat="1"/>
-    <w:lsdException w:name="Quote" w:semiHidden="0" w:uiPriority="29" w:unhideWhenUsed="0" w:qFormat="1"/>
-    <w:lsdException w:name="Intense Quote" w:semiHidden="0" w:uiPriority="30" w:unhideWhenUsed="0" w:qFormat="1"/>
-    <w:lsdException w:name="Medium List 2 Accent 1" w:semiHidden="0" w:uiPriority="66" w:unhideWhenUsed="0"/>
-    <w:lsdException w:name="Medium Grid 1 Accent 1" w:semiHidden="0" w:uiPriority="67" w:unhideWhenUsed="0"/>
-    <w:lsdException w:name="Medium Grid 2 Accent 1" w:semiHidden="0" w:uiPriority="68" w:unhideWhenUsed="0"/>
-    <w:lsdException w:name="Medium Grid 3 Accent 1" w:semiHidden="0" w:uiPriority="69" w:unhideWhenUsed="0"/>
-    <w:lsdException w:name="Dark List Accent 1" w:semiHidden="0" w:uiPriority="70" w:unhideWhenUsed="0"/>
-    <w:lsdException w:name="Colorful Shading Accent 1" w:semiHidden="0" w:uiPriority="71" w:unhideWhenUsed="0"/>
-    <w:lsdException w:name="Colorful List Accent 1" w:semiHidden="0" w:uiPriority="72" w:unhideWhenUsed="0"/>
-    <w:lsdException w:name="Colorful Grid Accent 1" w:semiHidden="0" w:uiPriority="73" w:unhideWhenUsed="0"/>
-    <w:lsdException w:name="Light Shading Accent 2" w:semiHidden="0" w:uiPriority="60" w:unhideWhenUsed="0"/>
-    <w:lsdException w:name="Light List Accent 2" w:semiHidden="0" w:uiPriority="61" w:unhideWhenUsed="0"/>
-    <w:lsdException w:name="Light Grid Accent 2" w:semiHidden="0" w:uiPriority="62" w:unhideWhenUsed="0"/>
-    <w:lsdException w:name="Medium Shading 1 Accent 2" w:semiHidden="0" w:uiPriority="63" w:unhideWhenUsed="0"/>
-    <w:lsdException w:name="Medium Shading 2 Accent 2" w:semiHidden="0" w:uiPriority="64" w:unhideWhenUsed="0"/>
-    <w:lsdException w:name="Medium List 1 Accent 2" w:semiHidden="0" w:uiPriority="65" w:unhideWhenUsed="0"/>
-    <w:lsdException w:name="Medium List 2 Accent 2" w:semiHidden="0" w:uiPriority="66" w:unhideWhenUsed="0"/>
-    <w:lsdException w:name="Medium Grid 1 Accent 2" w:semiHidden="0" w:uiPriority="67" w:unhideWhenUsed="0"/>
-    <w:lsdException w:name="Medium Grid 2 Accent 2" w:semiHidden="0" w:uiPriority="68" w:unhideWhenUsed="0"/>
-    <w:lsdException w:name="Medium Grid 3 Accent 2" w:semiHidden="0" w:uiPriority="69" w:unhideWhenUsed="0"/>
-    <w:lsdException w:name="Dark List Accent 2" w:semiHidden="0" w:uiPriority="70" w:unhideWhenUsed="0"/>
-    <w:lsdException w:name="Colorful Shading Accent 2" w:semiHidden="0" w:uiPriority="71" w:unhideWhenUsed="0"/>
-    <w:lsdException w:name="Colorful List Accent 2" w:semiHidden="0" w:uiPriority="72" w:unhideWhenUsed="0"/>
-    <w:lsdException w:name="Colorful Grid Accent 2" w:semiHidden="0" w:uiPriority="73" w:unhideWhenUsed="0"/>
-    <w:lsdException w:name="Light Shading Accent 3" w:semiHidden="0" w:uiPriority="60" w:unhideWhenUsed="0"/>
-    <w:lsdException w:name="Light List Accent 3" w:semiHidden="0" w:uiPriority="61" w:unhideWhenUsed="0"/>
-    <w:lsdException w:name="Light Grid Accent 3" w:semiHidden="0" w:uiPriority="62" w:unhideWhenUsed="0"/>
-    <w:lsdException w:name="Medium Shading 1 Accent 3" w:semiHidden="0" w:uiPriority="63" w:unhideWhenUsed="0"/>
-    <w:lsdException w:name="Medium Shading 2 Accent 3" w:semiHidden="0" w:uiPriority="64" w:unhideWhenUsed="0"/>
-    <w:lsdException w:name="Medium List 1 Accent 3" w:semiHidden="0" w:uiPriority="65" w:unhideWhenUsed="0"/>
-    <w:lsdException w:name="Medium List 2 Accent 3" w:semiHidden="0" w:uiPriority="66" w:unhideWhenUsed="0"/>
-    <w:lsdException w:name="Medium Grid 1 Accent 3" w:semiHidden="0" w:uiPriority="67" w:unhideWhenUsed="0"/>
-    <w:lsdException w:name="Medium Grid 2 Accent 3" w:semiHidden="0" w:uiPriority="68" w:unhideWhenUsed="0"/>
-    <w:lsdException w:name="Medium Grid 3 Accent 3" w:semiHidden="0" w:uiPriority="69" w:unhideWhenUsed="0"/>
-    <w:lsdException w:name="Dark List Accent 3" w:semiHidden="0" w:uiPriority="70" w:unhideWhenUsed="0"/>
-    <w:lsdException w:name="Colorful Shading Accent 3" w:semiHidden="0" w:uiPriority="71" w:unhideWhenUsed="0"/>
-    <w:lsdException w:name="Colorful List Accent 3" w:semiHidden="0" w:uiPriority="72" w:unhideWhenUsed="0"/>
-    <w:lsdException w:name="Colorful Grid Accent 3" w:semiHidden="0" w:uiPriority="73" w:unhideWhenUsed="0"/>
-    <w:lsdException w:name="Light Shading Accent 4" w:semiHidden="0" w:uiPriority="60" w:unhideWhenUsed="0"/>
-    <w:lsdException w:name="Light List Accent 4" w:semiHidden="0" w:uiPriority="61" w:unhideWhenUsed="0"/>
-    <w:lsdException w:name="Light Grid Accent 4" w:semiHidden="0" w:uiPriority="62" w:unhideWhenUsed="0"/>
-    <w:lsdException w:name="Medium Shading 1 Accent 4" w:semiHidden="0" w:uiPriority="63" w:unhideWhenUsed="0"/>
-    <w:lsdException w:name="Medium Shading 2 Accent 4" w:semiHidden="0" w:uiPriority="64" w:unhideWhenUsed="0"/>
-    <w:lsdException w:name="Medium List 1 Accent 4" w:semiHidden="0" w:uiPriority="65" w:unhideWhenUsed="0"/>
-    <w:lsdException w:name="Medium List 2 Accent 4" w:semiHidden="0" w:uiPriority="66" w:unhideWhenUsed="0"/>
-    <w:lsdException w:name="Medium Grid 1 Accent 4" w:semiHidden="0" w:uiPriority="67" w:unhideWhenUsed="0"/>
-    <w:lsdException w:name="Medium Grid 2 Accent 4" w:semiHidden="0" w:uiPriority="68" w:unhideWhenUsed="0"/>
-    <w:lsdException w:name="Medium Grid 3 Accent 4" w:semiHidden="0" w:uiPriority="69" w:unhideWhenUsed="0"/>
-    <w:lsdException w:name="Dark List Accent 4" w:semiHidden="0" w:uiPriority="70" w:unhideWhenUsed="0"/>
-    <w:lsdException w:name="Colorful Shading Accent 4" w:semiHidden="0" w:uiPriority="71" w:unhideWhenUsed="0"/>
-    <w:lsdException w:name="Colorful List Accent 4" w:semiHidden="0" w:uiPriority="72" w:unhideWhenUsed="0"/>
-    <w:lsdException w:name="Colorful Grid Accent 4" w:semiHidden="0" w:uiPriority="73" w:unhideWhenUsed="0"/>
-    <w:lsdException w:name="Light Shading Accent 5" w:semiHidden="0" w:uiPriority="60" w:unhideWhenUsed="0"/>
-    <w:lsdException w:name="Light List Accent 5" w:semiHidden="0" w:uiPriority="61" w:unhideWhenUsed="0"/>
-    <w:lsdException w:name="Light Grid Accent 5" w:semiHidden="0" w:uiPriority="62" w:unhideWhenUsed="0"/>
-    <w:lsdException w:name="Medium Shading 1 Accent 5" w:semiHidden="0" w:uiPriority="63" w:unhideWhenUsed="0"/>
-    <w:lsdException w:name="Medium Shading 2 Accent 5" w:semiHidden="0" w:uiPriority="64" w:unhideWhenUsed="0"/>
-    <w:lsdException w:name="Medium List 1 Accent 5" w:semiHidden="0" w:uiPriority="65" w:unhideWhenUsed="0"/>
-    <w:lsdException w:name="Medium List 2 Accent 5" w:semiHidden="0" w:uiPriority="66" w:unhideWhenUsed="0"/>
-    <w:lsdException w:name="Medium Grid 1 Accent 5" w:semiHidden="0" w:uiPriority="67" w:unhideWhenUsed="0"/>
-    <w:lsdException w:name="Medium Grid 2 Accent 5" w:semiHidden="0" w:uiPriority="68" w:unhideWhenUsed="0"/>
-    <w:lsdException w:name="Medium Grid 3 Accent 5" w:semiHidden="0" w:uiPriority="69" w:unhideWhenUsed="0"/>
-    <w:lsdException w:name="Dark List Accent 5" w:semiHidden="0" w:uiPriority="70" w:unhideWhenUsed="0"/>
-    <w:lsdException w:name="Colorful Shading Accent 5" w:semiHidden="0" w:uiPriority="71" w:unhideWhenUsed="0"/>
-    <w:lsdException w:name="Colorful List Accent 5" w:semiHidden="0" w:uiPriority="72" w:unhideWhenUsed="0"/>
-    <w:lsdException w:name="Colorful Grid Accent 5" w:semiHidden="0" w:uiPriority="73" w:unhideWhenUsed="0"/>
-    <w:lsdException w:name="Light Shading Accent 6" w:semiHidden="0" w:uiPriority="60" w:unhideWhenUsed="0"/>
-    <w:lsdException w:name="Light List Accent 6" w:semiHidden="0" w:uiPriority="61" w:unhideWhenUsed="0"/>
-    <w:lsdException w:name="Light Grid Accent 6" w:semiHidden="0" w:uiPriority="62" w:unhideWhenUsed="0"/>
-    <w:lsdException w:name="Medium Shading 1 Accent 6" w:semiHidden="0" w:uiPriority="63" w:unhideWhenUsed="0"/>
-    <w:lsdException w:name="Medium Shading 2 Accent 6" w:semiHidden="0" w:uiPriority="64" w:unhideWhenUsed="0"/>
-    <w:lsdException w:name="Medium List 1 Accent 6" w:semiHidden="0" w:uiPriority="65" w:unhideWhenUsed="0"/>
-    <w:lsdException w:name="Medium List 2 Accent 6" w:semiHidden="0" w:uiPriority="66" w:unhideWhenUsed="0"/>
-    <w:lsdException w:name="Medium Grid 1 Accent 6" w:semiHidden="0" w:uiPriority="67" w:unhideWhenUsed="0"/>
-    <w:lsdException w:name="Medium Grid 2 Accent 6" w:semiHidden="0" w:uiPriority="68" w:unhideWhenUsed="0"/>
-    <w:lsdException w:name="Medium Grid 3 Accent 6" w:semiHidden="0" w:uiPriority="69" w:unhideWhenUsed="0"/>
-    <w:lsdException w:name="Dark List Accent 6" w:semiHidden="0" w:uiPriority="70" w:unhideWhenUsed="0"/>
-    <w:lsdException w:name="Colorful Shading Accent 6" w:semiHidden="0" w:uiPriority="71" w:unhideWhenUsed="0"/>
-    <w:lsdException w:name="Colorful List Accent 6" w:semiHidden="0" w:uiPriority="72" w:unhideWhenUsed="0"/>
-    <w:lsdException w:name="Colorful Grid Accent 6" w:semiHidden="0" w:uiPriority="73" w:unhideWhenUsed="0"/>
-    <w:lsdException w:name="Subtle Emphasis" w:semiHidden="0" w:uiPriority="19" w:unhideWhenUsed="0" w:qFormat="1"/>
-    <w:lsdException w:name="Intense Emphasis" w:semiHidden="0" w:uiPriority="21" w:unhideWhenUsed="0" w:qFormat="1"/>
-    <w:lsdException w:name="Subtle Reference" w:semiHidden="0" w:uiPriority="31" w:unhideWhenUsed="0" w:qFormat="1"/>
-    <w:lsdException w:name="Intense Reference" w:semiHidden="0" w:uiPriority="32" w:unhideWhenUsed="0" w:qFormat="1"/>
-    <w:lsdException w:name="Book Title" w:semiHidden="0" w:uiPriority="33" w:unhideWhenUsed="0" w:qFormat="1"/>
-    <w:lsdException w:name="Bibliography" w:uiPriority="37"/>
-    <w:lsdException w:name="TOC Heading" w:uiPriority="39" w:qFormat="1"/>
-  </w:latentStyles>
-  <w:style w:type="paragraph" w:default="1" w:styleId="Normal">
-    <w:name w:val="Normal"/>
-    <w:qFormat/>
-  </w:style>
-  <w:style w:type="character" w:default="1" w:styleId="DefaultParagraphFont">
-    <w:name w:val="Default Paragraph Font"/>
-    <w:uiPriority w:val="1"/>
-    <w:semiHidden/>
-    <w:unhideWhenUsed/>
-  </w:style>
-  <w:style w:type="table" w:default="1" w:styleId="TableNormal">
-    <w:name w:val="Normal Table"/>
-    <w:uiPriority w:val="99"/>
-    <w:semiHidden/>
-    <w:unhideWhenUsed/>
-    <w:tblPr>
-      <w:tblInd w:w="0" w:type="dxa"/>
-      <w:tblCellMar>
-        <w:top w:w="0" w:type="dxa"/>
-        <w:left w:w="108" w:type="dxa"/>
-        <w:bottom w:w="0" w:type="dxa"/>
-        <w:right w:w="108" w:type="dxa"/>
-      </w:tblCellMar>
-    </w:tblPr>
-  </w:style>
-  <w:style w:type="numbering" w:default="1" w:styleId="NoList">
-    <w:name w:val="No List"/>
-    <w:uiPriority w:val="99"/>
-    <w:semiHidden/>
-    <w:unhideWhenUsed/>
-  </w:style>
-  <w:style w:type="paragraph" w:customStyle="1" w:styleId="6D8B76C8F88641329C08610E454E8B5E">
-    <w:name w:val="6D8B76C8F88641329C08610E454E8B5E"/>
-    <w:rsid w:val="0090214F"/>
-  </w:style>
-</w:styles>
-</file>
-
-<file path=word/glossary/stylesWithEffects.xml><?xml version="1.0" encoding="utf-8"?>
-<w:styles xmlns:wpc="http://schemas.microsoft.com/office/word/2010/wordprocessingCanvas" xmlns:mc="http://schemas.openxmlformats.org/markup-compatibility/2006" xmlns:o="urn:schemas-microsoft-com:office:office" xmlns:r="http://schemas.openxmlformats.org/officeDocument/2006/relationships" xmlns:m="http://schemas.openxmlformats.org/officeDocument/2006/math" xmlns:v="urn:schemas-microsoft-com:vml" xmlns:wp14="http://schemas.microsoft.com/office/word/2010/wordprocessingDrawing" xmlns:wp="http://schemas.openxmlformats.org/drawingml/2006/wordprocessingDrawing" xmlns:w10="urn:schemas-microsoft-com:office:word" xmlns:w="http://schemas.openxmlformats.org/wordprocessingml/2006/main" xmlns:w14="http://schemas.microsoft.com/office/word/2010/wordml" xmlns:wpg="http://schemas.microsoft.com/office/word/2010/wordprocessingGroup" xmlns:wpi="http://schemas.microsoft.com/office/word/2010/wordprocessingInk" xmlns:wne="http://schemas.microsoft.com/office/word/2006/wordml" xmlns:wps="http://schemas.microsoft.com/office/word/2010/wordprocessingShape" mc:Ignorable="w14 wp14">
-  <w:docDefaults>
-    <w:rPrDefault>
-      <w:rPr>
-        <w:rFonts w:asciiTheme="minorHAnsi" w:eastAsiaTheme="minorEastAsia" w:hAnsiTheme="minorHAnsi" w:cstheme="minorBidi"/>
-        <w:sz w:val="22"/>
-        <w:szCs w:val="22"/>
-        <w:lang w:val="es-ES" w:eastAsia="es-ES" w:bidi="ar-SA"/>
-      </w:rPr>
-    </w:rPrDefault>
-    <w:pPrDefault>
-      <w:pPr>
-        <w:spacing w:after="200" w:line="276" w:lineRule="auto"/>
-      </w:pPr>
-    </w:pPrDefault>
-  </w:docDefaults>
-  <w:latentStyles w:defLockedState="0" w:defUIPriority="99" w:defSemiHidden="1" w:defUnhideWhenUsed="1" w:defQFormat="0" w:count="267">
-    <w:lsdException w:name="Normal" w:semiHidden="0" w:uiPriority="0" w:unhideWhenUsed="0" w:qFormat="1"/>
-    <w:lsdException w:name="heading 1" w:semiHidden="0" w:uiPriority="9" w:unhideWhenUsed="0" w:qFormat="1"/>
-    <w:lsdException w:name="heading 2" w:uiPriority="9" w:qFormat="1"/>
-    <w:lsdException w:name="heading 3" w:uiPriority="9" w:qFormat="1"/>
-    <w:lsdException w:name="heading 4" w:uiPriority="9" w:qFormat="1"/>
-    <w:lsdException w:name="heading 5" w:uiPriority="9" w:qFormat="1"/>
-    <w:lsdException w:name="heading 6" w:uiPriority="9" w:qFormat="1"/>
-    <w:lsdException w:name="heading 7" w:uiPriority="9" w:qFormat="1"/>
-    <w:lsdException w:name="heading 8" w:uiPriority="9" w:qFormat="1"/>
-    <w:lsdException w:name="heading 9" w:uiPriority="9" w:qFormat="1"/>
-    <w:lsdException w:name="toc 1" w:uiPriority="39"/>
-    <w:lsdException w:name="toc 2" w:uiPriority="39"/>
-    <w:lsdException w:name="toc 3" w:uiPriority="39"/>
-    <w:lsdException w:name="toc 4" w:uiPriority="39"/>
-    <w:lsdException w:name="toc 5" w:uiPriority="39"/>
-    <w:lsdException w:name="toc 6" w:uiPriority="39"/>
-    <w:lsdException w:name="toc 7" w:uiPriority="39"/>
-    <w:lsdException w:name="toc 8" w:uiPriority="39"/>
-    <w:lsdException w:name="toc 9" w:uiPriority="39"/>
-    <w:lsdException w:name="caption" w:uiPriority="35" w:qFormat="1"/>
-    <w:lsdException w:name="Title" w:semiHidden="0" w:uiPriority="10" w:unhideWhenUsed="0" w:qFormat="1"/>
-    <w:lsdException w:name="Default Paragraph Font" w:uiPriority="1"/>
-    <w:lsdException w:name="Subtitle" w:semiHidden="0" w:uiPriority="11" w:unhideWhenUsed="0" w:qFormat="1"/>
-    <w:lsdException w:name="Strong" w:semiHidden="0" w:uiPriority="22" w:unhideWhenUsed="0" w:qFormat="1"/>
-    <w:lsdException w:name="Emphasis" w:semiHidden="0" w:uiPriority="20" w:unhideWhenUsed="0" w:qFormat="1"/>
-    <w:lsdException w:name="Table Grid" w:semiHidden="0" w:uiPriority="59" w:unhideWhenUsed="0"/>
-    <w:lsdException w:name="Placeholder Text" w:unhideWhenUsed="0"/>
-    <w:lsdException w:name="No Spacing" w:semiHidden="0" w:uiPriority="1" w:unhideWhenUsed="0" w:qFormat="1"/>
-    <w:lsdException w:name="Light Shading" w:semiHidden="0" w:uiPriority="60" w:unhideWhenUsed="0"/>
-    <w:lsdException w:name="Light List" w:semiHidden="0" w:uiPriority="61" w:unhideWhenUsed="0"/>
-    <w:lsdException w:name="Light Grid" w:semiHidden="0" w:uiPriority="62" w:unhideWhenUsed="0"/>
-    <w:lsdException w:name="Medium Shading 1" w:semiHidden="0" w:uiPriority="63" w:unhideWhenUsed="0"/>
-    <w:lsdException w:name="Medium Shading 2" w:semiHidden="0" w:uiPriority="64" w:unhideWhenUsed="0"/>
-    <w:lsdException w:name="Medium List 1" w:semiHidden="0" w:uiPriority="65" w:unhideWhenUsed="0"/>
-    <w:lsdException w:name="Medium List 2" w:semiHidden="0" w:uiPriority="66" w:unhideWhenUsed="0"/>
-    <w:lsdException w:name="Medium Grid 1" w:semiHidden="0" w:uiPriority="67" w:unhideWhenUsed="0"/>
-    <w:lsdException w:name="Medium Grid 2" w:semiHidden="0" w:uiPriority="68" w:unhideWhenUsed="0"/>
-    <w:lsdException w:name="Medium Grid 3" w:semiHidden="0" w:uiPriority="69" w:unhideWhenUsed="0"/>
-    <w:lsdException w:name="Dark List" w:semiHidden="0" w:uiPriority="70" w:unhideWhenUsed="0"/>
-    <w:lsdException w:name="Colorful Shading" w:semiHidden="0" w:uiPriority="71" w:unhideWhenUsed="0"/>
-    <w:lsdException w:name="Colorful List" w:semiHidden="0" w:uiPriority="72" w:unhideWhenUsed="0"/>
-    <w:lsdException w:name="Colorful Grid" w:semiHidden="0" w:uiPriority="73" w:unhideWhenUsed="0"/>
-    <w:lsdException w:name="Light Shading Accent 1" w:semiHidden="0" w:uiPriority="60" w:unhideWhenUsed="0"/>
-    <w:lsdException w:name="Light List Accent 1" w:semiHidden="0" w:uiPriority="61" w:unhideWhenUsed="0"/>
-    <w:lsdException w:name="Light Grid Accent 1" w:semiHidden="0" w:uiPriority="62" w:unhideWhenUsed="0"/>
-    <w:lsdException w:name="Medium Shading 1 Accent 1" w:semiHidden="0" w:uiPriority="63" w:unhideWhenUsed="0"/>
-    <w:lsdException w:name="Medium Shading 2 Accent 1" w:semiHidden="0" w:uiPriority="64" w:unhideWhenUsed="0"/>
-    <w:lsdException w:name="Medium List 1 Accent 1" w:semiHidden="0" w:uiPriority="65" w:unhideWhenUsed="0"/>
-    <w:lsdException w:name="Revision" w:unhideWhenUsed="0"/>
-    <w:lsdException w:name="List Paragraph" w:semiHidden="0" w:uiPriority="34" w:unhideWhenUsed="0" w:qFormat="1"/>
-    <w:lsdException w:name="Quote" w:semiHidden="0" w:uiPriority="29" w:unhideWhenUsed="0" w:qFormat="1"/>
-    <w:lsdException w:name="Intense Quote" w:semiHidden="0" w:uiPriority="30" w:unhideWhenUsed="0" w:qFormat="1"/>
-    <w:lsdException w:name="Medium List 2 Accent 1" w:semiHidden="0" w:uiPriority="66" w:unhideWhenUsed="0"/>
-    <w:lsdException w:name="Medium Grid 1 Accent 1" w:semiHidden="0" w:uiPriority="67" w:unhideWhenUsed="0"/>
-    <w:lsdException w:name="Medium Grid 2 Accent 1" w:semiHidden="0" w:uiPriority="68" w:unhideWhenUsed="0"/>
-    <w:lsdException w:name="Medium Grid 3 Accent 1" w:semiHidden="0" w:uiPriority="69" w:unhideWhenUsed="0"/>
-    <w:lsdException w:name="Dark List Accent 1" w:semiHidden="0" w:uiPriority="70" w:unhideWhenUsed="0"/>
-    <w:lsdException w:name="Colorful Shading Accent 1" w:semiHidden="0" w:uiPriority="71" w:unhideWhenUsed="0"/>
-    <w:lsdException w:name="Colorful List Accent 1" w:semiHidden="0" w:uiPriority="72" w:unhideWhenUsed="0"/>
-    <w:lsdException w:name="Colorful Grid Accent 1" w:semiHidden="0" w:uiPriority="73" w:unhideWhenUsed="0"/>
-    <w:lsdException w:name="Light Shading Accent 2" w:semiHidden="0" w:uiPriority="60" w:unhideWhenUsed="0"/>
-    <w:lsdException w:name="Light List Accent 2" w:semiHidden="0" w:uiPriority="61" w:unhideWhenUsed="0"/>
-    <w:lsdException w:name="Light Grid Accent 2" w:semiHidden="0" w:uiPriority="62" w:unhideWhenUsed="0"/>
-    <w:lsdException w:name="Medium Shading 1 Accent 2" w:semiHidden="0" w:uiPriority="63" w:unhideWhenUsed="0"/>
-    <w:lsdException w:name="Medium Shading 2 Accent 2" w:semiHidden="0" w:uiPriority="64" w:unhideWhenUsed="0"/>
-    <w:lsdException w:name="Medium List 1 Accent 2" w:semiHidden="0" w:uiPriority="65" w:unhideWhenUsed="0"/>
-    <w:lsdException w:name="Medium List 2 Accent 2" w:semiHidden="0" w:uiPriority="66" w:unhideWhenUsed="0"/>
-    <w:lsdException w:name="Medium Grid 1 Accent 2" w:semiHidden="0" w:uiPriority="67" w:unhideWhenUsed="0"/>
-    <w:lsdException w:name="Medium Grid 2 Accent 2" w:semiHidden="0" w:uiPriority="68" w:unhideWhenUsed="0"/>
-    <w:lsdException w:name="Medium Grid 3 Accent 2" w:semiHidden="0" w:uiPriority="69" w:unhideWhenUsed="0"/>
-    <w:lsdException w:name="Dark List Accent 2" w:semiHidden="0" w:uiPriority="70" w:unhideWhenUsed="0"/>
-    <w:lsdException w:name="Colorful Shading Accent 2" w:semiHidden="0" w:uiPriority="71" w:unhideWhenUsed="0"/>
-    <w:lsdException w:name="Colorful List Accent 2" w:semiHidden="0" w:uiPriority="72" w:unhideWhenUsed="0"/>
-    <w:lsdException w:name="Colorful Grid Accent 2" w:semiHidden="0" w:uiPriority="73" w:unhideWhenUsed="0"/>
-    <w:lsdException w:name="Light Shading Accent 3" w:semiHidden="0" w:uiPriority="60" w:unhideWhenUsed="0"/>
-    <w:lsdException w:name="Light List Accent 3" w:semiHidden="0" w:uiPriority="61" w:unhideWhenUsed="0"/>
-    <w:lsdException w:name="Light Grid Accent 3" w:semiHidden="0" w:uiPriority="62" w:unhideWhenUsed="0"/>
-    <w:lsdException w:name="Medium Shading 1 Accent 3" w:semiHidden="0" w:uiPriority="63" w:unhideWhenUsed="0"/>
-    <w:lsdException w:name="Medium Shading 2 Accent 3" w:semiHidden="0" w:uiPriority="64" w:unhideWhenUsed="0"/>
-    <w:lsdException w:name="Medium List 1 Accent 3" w:semiHidden="0" w:uiPriority="65" w:unhideWhenUsed="0"/>
-    <w:lsdException w:name="Medium List 2 Accent 3" w:semiHidden="0" w:uiPriority="66" w:unhideWhenUsed="0"/>
-    <w:lsdException w:name="Medium Grid 1 Accent 3" w:semiHidden="0" w:uiPriority="67" w:unhideWhenUsed="0"/>
-    <w:lsdException w:name="Medium Grid 2 Accent 3" w:semiHidden="0" w:uiPriority="68" w:unhideWhenUsed="0"/>
-    <w:lsdException w:name="Medium Grid 3 Accent 3" w:semiHidden="0" w:uiPriority="69" w:unhideWhenUsed="0"/>
-    <w:lsdException w:name="Dark List Accent 3" w:semiHidden="0" w:uiPriority="70" w:unhideWhenUsed="0"/>
-    <w:lsdException w:name="Colorful Shading Accent 3" w:semiHidden="0" w:uiPriority="71" w:unhideWhenUsed="0"/>
-    <w:lsdException w:name="Colorful List Accent 3" w:semiHidden="0" w:uiPriority="72" w:unhideWhenUsed="0"/>
-    <w:lsdException w:name="Colorful Grid Accent 3" w:semiHidden="0" w:uiPriority="73" w:unhideWhenUsed="0"/>
-    <w:lsdException w:name="Light Shading Accent 4" w:semiHidden="0" w:uiPriority="60" w:unhideWhenUsed="0"/>
-    <w:lsdException w:name="Light List Accent 4" w:semiHidden="0" w:uiPriority="61" w:unhideWhenUsed="0"/>
-    <w:lsdException w:name="Light Grid Accent 4" w:semiHidden="0" w:uiPriority="62" w:unhideWhenUsed="0"/>
-    <w:lsdException w:name="Medium Shading 1 Accent 4" w:semiHidden="0" w:uiPriority="63" w:unhideWhenUsed="0"/>
-    <w:lsdException w:name="Medium Shading 2 Accent 4" w:semiHidden="0" w:uiPriority="64" w:unhideWhenUsed="0"/>
-    <w:lsdException w:name="Medium List 1 Accent 4" w:semiHidden="0" w:uiPriority="65" w:unhideWhenUsed="0"/>
-    <w:lsdException w:name="Medium List 2 Accent 4" w:semiHidden="0" w:uiPriority="66" w:unhideWhenUsed="0"/>
-    <w:lsdException w:name="Medium Grid 1 Accent 4" w:semiHidden="0" w:uiPriority="67" w:unhideWhenUsed="0"/>
-    <w:lsdException w:name="Medium Grid 2 Accent 4" w:semiHidden="0" w:uiPriority="68" w:unhideWhenUsed="0"/>
-    <w:lsdException w:name="Medium Grid 3 Accent 4" w:semiHidden="0" w:uiPriority="69" w:unhideWhenUsed="0"/>
-    <w:lsdException w:name="Dark List Accent 4" w:semiHidden="0" w:uiPriority="70" w:unhideWhenUsed="0"/>
-    <w:lsdException w:name="Colorful Shading Accent 4" w:semiHidden="0" w:uiPriority="71" w:unhideWhenUsed="0"/>
-    <w:lsdException w:name="Colorful List Accent 4" w:semiHidden="0" w:uiPriority="72" w:unhideWhenUsed="0"/>
-    <w:lsdException w:name="Colorful Grid Accent 4" w:semiHidden="0" w:uiPriority="73" w:unhideWhenUsed="0"/>
-    <w:lsdException w:name="Light Shading Accent 5" w:semiHidden="0" w:uiPriority="60" w:unhideWhenUsed="0"/>
-    <w:lsdException w:name="Light List Accent 5" w:semiHidden="0" w:uiPriority="61" w:unhideWhenUsed="0"/>
-    <w:lsdException w:name="Light Grid Accent 5" w:semiHidden="0" w:uiPriority="62" w:unhideWhenUsed="0"/>
-    <w:lsdException w:name="Medium Shading 1 Accent 5" w:semiHidden="0" w:uiPriority="63" w:unhideWhenUsed="0"/>
-    <w:lsdException w:name="Medium Shading 2 Accent 5" w:semiHidden="0" w:uiPriority="64" w:unhideWhenUsed="0"/>
-    <w:lsdException w:name="Medium List 1 Accent 5" w:semiHidden="0" w:uiPriority="65" w:unhideWhenUsed="0"/>
-    <w:lsdException w:name="Medium List 2 Accent 5" w:semiHidden="0" w:uiPriority="66" w:unhideWhenUsed="0"/>
-    <w:lsdException w:name="Medium Grid 1 Accent 5" w:semiHidden="0" w:uiPriority="67" w:unhideWhenUsed="0"/>
-    <w:lsdException w:name="Medium Grid 2 Accent 5" w:semiHidden="0" w:uiPriority="68" w:unhideWhenUsed="0"/>
-    <w:lsdException w:name="Medium Grid 3 Accent 5" w:semiHidden="0" w:uiPriority="69" w:unhideWhenUsed="0"/>
-    <w:lsdException w:name="Dark List Accent 5" w:semiHidden="0" w:uiPriority="70" w:unhideWhenUsed="0"/>
-    <w:lsdException w:name="Colorful Shading Accent 5" w:semiHidden="0" w:uiPriority="71" w:unhideWhenUsed="0"/>
-    <w:lsdException w:name="Colorful List Accent 5" w:semiHidden="0" w:uiPriority="72" w:unhideWhenUsed="0"/>
-    <w:lsdException w:name="Colorful Grid Accent 5" w:semiHidden="0" w:uiPriority="73" w:unhideWhenUsed="0"/>
-    <w:lsdException w:name="Light Shading Accent 6" w:semiHidden="0" w:uiPriority="60" w:unhideWhenUsed="0"/>
-    <w:lsdException w:name="Light List Accent 6" w:semiHidden="0" w:uiPriority="61" w:unhideWhenUsed="0"/>
-    <w:lsdException w:name="Light Grid Accent 6" w:semiHidden="0" w:uiPriority="62" w:unhideWhenUsed="0"/>
-    <w:lsdException w:name="Medium Shading 1 Accent 6" w:semiHidden="0" w:uiPriority="63" w:unhideWhenUsed="0"/>
-    <w:lsdException w:name="Medium Shading 2 Accent 6" w:semiHidden="0" w:uiPriority="64" w:unhideWhenUsed="0"/>
-    <w:lsdException w:name="Medium List 1 Accent 6" w:semiHidden="0" w:uiPriority="65" w:unhideWhenUsed="0"/>
-    <w:lsdException w:name="Medium List 2 Accent 6" w:semiHidden="0" w:uiPriority="66" w:unhideWhenUsed="0"/>
-    <w:lsdException w:name="Medium Grid 1 Accent 6" w:semiHidden="0" w:uiPriority="67" w:unhideWhenUsed="0"/>
-    <w:lsdException w:name="Medium Grid 2 Accent 6" w:semiHidden="0" w:uiPriority="68" w:unhideWhenUsed="0"/>
-    <w:lsdException w:name="Medium Grid 3 Accent 6" w:semiHidden="0" w:uiPriority="69" w:unhideWhenUsed="0"/>
-    <w:lsdException w:name="Dark List Accent 6" w:semiHidden="0" w:uiPriority="70" w:unhideWhenUsed="0"/>
-    <w:lsdException w:name="Colorful Shading Accent 6" w:semiHidden="0" w:uiPriority="71" w:unhideWhenUsed="0"/>
-    <w:lsdException w:name="Colorful List Accent 6" w:semiHidden="0" w:uiPriority="72" w:unhideWhenUsed="0"/>
-    <w:lsdException w:name="Colorful Grid Accent 6" w:semiHidden="0" w:uiPriority="73" w:unhideWhenUsed="0"/>
-    <w:lsdException w:name="Subtle Emphasis" w:semiHidden="0" w:uiPriority="19" w:unhideWhenUsed="0" w:qFormat="1"/>
-    <w:lsdException w:name="Intense Emphasis" w:semiHidden="0" w:uiPriority="21" w:unhideWhenUsed="0" w:qFormat="1"/>
-    <w:lsdException w:name="Subtle Reference" w:semiHidden="0" w:uiPriority="31" w:unhideWhenUsed="0" w:qFormat="1"/>
-    <w:lsdException w:name="Intense Reference" w:semiHidden="0" w:uiPriority="32" w:unhideWhenUsed="0" w:qFormat="1"/>
-    <w:lsdException w:name="Book Title" w:semiHidden="0" w:uiPriority="33" w:unhideWhenUsed="0" w:qFormat="1"/>
-    <w:lsdException w:name="Bibliography" w:uiPriority="37"/>
-    <w:lsdException w:name="TOC Heading" w:uiPriority="39" w:qFormat="1"/>
-  </w:latentStyles>
-  <w:style w:type="paragraph" w:default="1" w:styleId="Normal">
-    <w:name w:val="Normal"/>
-    <w:qFormat/>
-  </w:style>
-  <w:style w:type="character" w:default="1" w:styleId="DefaultParagraphFont">
-    <w:name w:val="Default Paragraph Font"/>
-    <w:uiPriority w:val="1"/>
-    <w:semiHidden/>
-    <w:unhideWhenUsed/>
-  </w:style>
-  <w:style w:type="table" w:default="1" w:styleId="TableNormal">
-    <w:name w:val="Normal Table"/>
-    <w:uiPriority w:val="99"/>
-    <w:semiHidden/>
-    <w:unhideWhenUsed/>
-    <w:tblPr>
-      <w:tblInd w:w="0" w:type="dxa"/>
-      <w:tblCellMar>
-        <w:top w:w="0" w:type="dxa"/>
-        <w:left w:w="108" w:type="dxa"/>
-        <w:bottom w:w="0" w:type="dxa"/>
-        <w:right w:w="108" w:type="dxa"/>
-      </w:tblCellMar>
-    </w:tblPr>
-  </w:style>
-  <w:style w:type="numbering" w:default="1" w:styleId="NoList">
-    <w:name w:val="No List"/>
-    <w:uiPriority w:val="99"/>
-    <w:semiHidden/>
-    <w:unhideWhenUsed/>
-  </w:style>
-  <w:style w:type="paragraph" w:customStyle="1" w:styleId="6D8B76C8F88641329C08610E454E8B5E">
-    <w:name w:val="6D8B76C8F88641329C08610E454E8B5E"/>
-    <w:rsid w:val="0090214F"/>
-  </w:style>
-</w:styles>
-</file>
-
-<file path=word/glossary/webSettings.xml><?xml version="1.0" encoding="utf-8"?>
-<w:webSettings xmlns:mc="http://schemas.openxmlformats.org/markup-compatibility/2006" xmlns:r="http://schemas.openxmlformats.org/officeDocument/2006/relationships" xmlns:w="http://schemas.openxmlformats.org/wordprocessingml/2006/main" xmlns:w14="http://schemas.microsoft.com/office/word/2010/wordml" mc:Ignorable="w14">
-  <w:optimizeForBrowser/>
-  <w:allowPNG/>
-</w:webSettings>
 </file>
 
 <file path=word/theme/theme1.xml><?xml version="1.0" encoding="utf-8"?>
@@ -6550,7 +5741,7 @@
 </file>
 
 <file path=customXml/itemProps1.xml><?xml version="1.0" encoding="utf-8"?>
-<ds:datastoreItem xmlns:ds="http://schemas.openxmlformats.org/officeDocument/2006/customXml" ds:itemID="{9D36819F-081A-4E21-80FD-0904016EE483}">
+<ds:datastoreItem xmlns:ds="http://schemas.openxmlformats.org/officeDocument/2006/customXml" ds:itemID="{8C6C4DB3-0077-4822-8C89-15F671FF0686}">
   <ds:schemaRefs>
     <ds:schemaRef ds:uri="http://schemas.openxmlformats.org/officeDocument/2006/bibliography"/>
   </ds:schemaRefs>

</xml_diff>

<commit_message>
- Update User Manual and Installation Manual. - Update some scripts to automatization.
</commit_message>
<xml_diff>
--- a/doc/InstallationManual.docx
+++ b/doc/InstallationManual.docx
@@ -822,9 +822,7 @@
           <w:szCs w:val="28"/>
         </w:rPr>
       </w:pPr>
-      <w:bookmarkStart w:id="7" w:name="_GoBack"/>
-    </w:p>
-    <w:bookmarkEnd w:id="7" w:displacedByCustomXml="next"/>
+    </w:p>
     <w:sdt>
       <w:sdtPr>
         <w:rPr>
@@ -2603,9 +2601,9 @@
           <w:szCs w:val="32"/>
         </w:rPr>
       </w:pPr>
-      <w:bookmarkStart w:id="8" w:name="_Toc341705934"/>
-      <w:bookmarkStart w:id="9" w:name="_Toc341706133"/>
-      <w:bookmarkStart w:id="10" w:name="_Toc340750727"/>
+      <w:bookmarkStart w:id="7" w:name="_Toc341705934"/>
+      <w:bookmarkStart w:id="8" w:name="_Toc341706133"/>
+      <w:bookmarkStart w:id="9" w:name="_Toc340750727"/>
       <w:r>
         <w:br w:type="page"/>
       </w:r>
@@ -2618,14 +2616,14 @@
           <w:numId w:val="5"/>
         </w:numPr>
       </w:pPr>
-      <w:bookmarkStart w:id="11" w:name="_Toc343861892"/>
+      <w:bookmarkStart w:id="10" w:name="_Toc343861892"/>
       <w:r>
         <w:lastRenderedPageBreak/>
         <w:t>Basic Requirements</w:t>
       </w:r>
+      <w:bookmarkEnd w:id="7"/>
       <w:bookmarkEnd w:id="8"/>
-      <w:bookmarkEnd w:id="9"/>
-      <w:bookmarkEnd w:id="11"/>
+      <w:bookmarkEnd w:id="10"/>
     </w:p>
     <w:p>
       <w:pPr>
@@ -2676,16 +2674,16 @@
       <w:pPr>
         <w:pStyle w:val="Heading1"/>
       </w:pPr>
-      <w:bookmarkStart w:id="12" w:name="_Toc341705935"/>
-      <w:bookmarkStart w:id="13" w:name="_Toc341706134"/>
-      <w:bookmarkStart w:id="14" w:name="_Toc343861893"/>
+      <w:bookmarkStart w:id="11" w:name="_Toc341705935"/>
+      <w:bookmarkStart w:id="12" w:name="_Toc341706134"/>
+      <w:bookmarkStart w:id="13" w:name="_Toc343861893"/>
       <w:r>
         <w:t>Installation</w:t>
       </w:r>
-      <w:bookmarkEnd w:id="10"/>
+      <w:bookmarkEnd w:id="9"/>
+      <w:bookmarkEnd w:id="11"/>
       <w:bookmarkEnd w:id="12"/>
       <w:bookmarkEnd w:id="13"/>
-      <w:bookmarkEnd w:id="14"/>
     </w:p>
     <w:p>
       <w:pPr>
@@ -2742,9 +2740,9 @@
           <w:szCs w:val="28"/>
         </w:rPr>
       </w:pPr>
-      <w:bookmarkStart w:id="15" w:name="_Toc340750728"/>
-      <w:bookmarkStart w:id="16" w:name="_Toc341705936"/>
-      <w:bookmarkStart w:id="17" w:name="_Toc341706135"/>
+      <w:bookmarkStart w:id="14" w:name="_Toc340750728"/>
+      <w:bookmarkStart w:id="15" w:name="_Toc341705936"/>
+      <w:bookmarkStart w:id="16" w:name="_Toc341706135"/>
       <w:r>
         <w:br w:type="page"/>
       </w:r>
@@ -2753,7 +2751,7 @@
       <w:pPr>
         <w:pStyle w:val="Heading2"/>
       </w:pPr>
-      <w:bookmarkStart w:id="18" w:name="_Toc343861894"/>
+      <w:bookmarkStart w:id="17" w:name="_Toc343861894"/>
       <w:r>
         <w:lastRenderedPageBreak/>
         <w:t xml:space="preserve">Windows </w:t>
@@ -2764,43 +2762,43 @@
       <w:r>
         <w:t>32-bits</w:t>
       </w:r>
+      <w:bookmarkEnd w:id="14"/>
       <w:bookmarkEnd w:id="15"/>
       <w:bookmarkEnd w:id="16"/>
       <w:bookmarkEnd w:id="17"/>
+    </w:p>
+    <w:p>
+      <w:pPr>
+        <w:pStyle w:val="Heading3"/>
+      </w:pPr>
+      <w:bookmarkStart w:id="18" w:name="_Toc340750729"/>
+      <w:bookmarkStart w:id="19" w:name="_Toc341705937"/>
+      <w:bookmarkStart w:id="20" w:name="_Toc341706136"/>
+      <w:bookmarkStart w:id="21" w:name="_Toc343861895"/>
+      <w:r>
+        <w:t xml:space="preserve">RTI </w:t>
+      </w:r>
+      <w:proofErr w:type="spellStart"/>
+      <w:r>
+        <w:t>Connext</w:t>
+      </w:r>
+      <w:proofErr w:type="spellEnd"/>
+      <w:r>
+        <w:t xml:space="preserve"> </w:t>
+      </w:r>
+      <w:r>
+        <w:t xml:space="preserve">DDS </w:t>
+      </w:r>
+      <w:r>
+        <w:t xml:space="preserve">5.0 </w:t>
+      </w:r>
+      <w:r>
+        <w:t>installation</w:t>
+      </w:r>
       <w:bookmarkEnd w:id="18"/>
-    </w:p>
-    <w:p>
-      <w:pPr>
-        <w:pStyle w:val="Heading3"/>
-      </w:pPr>
-      <w:bookmarkStart w:id="19" w:name="_Toc340750729"/>
-      <w:bookmarkStart w:id="20" w:name="_Toc341705937"/>
-      <w:bookmarkStart w:id="21" w:name="_Toc341706136"/>
-      <w:bookmarkStart w:id="22" w:name="_Toc343861895"/>
-      <w:r>
-        <w:t xml:space="preserve">RTI </w:t>
-      </w:r>
-      <w:proofErr w:type="spellStart"/>
-      <w:r>
-        <w:t>Connext</w:t>
-      </w:r>
-      <w:proofErr w:type="spellEnd"/>
-      <w:r>
-        <w:t xml:space="preserve"> </w:t>
-      </w:r>
-      <w:r>
-        <w:t xml:space="preserve">DDS </w:t>
-      </w:r>
-      <w:r>
-        <w:t xml:space="preserve">5.0 </w:t>
-      </w:r>
-      <w:r>
-        <w:t>installation</w:t>
-      </w:r>
       <w:bookmarkEnd w:id="19"/>
       <w:bookmarkEnd w:id="20"/>
       <w:bookmarkEnd w:id="21"/>
-      <w:bookmarkEnd w:id="22"/>
     </w:p>
     <w:p>
       <w:pPr>
@@ -2880,6 +2878,12 @@
       <w:proofErr w:type="spellEnd"/>
       <w:r>
         <w:t xml:space="preserve"> DDS installation folder.</w:t>
+      </w:r>
+      <w:r>
+        <w:t xml:space="preserve"> </w:t>
+      </w:r>
+      <w:r>
+        <w:t>An example is shown below:</w:t>
       </w:r>
     </w:p>
     <w:p>
@@ -3033,7 +3037,10 @@
         </mc:AlternateContent>
       </w:r>
     </w:p>
-    <w:p/>
+    <w:p>
+      <w:bookmarkStart w:id="22" w:name="_GoBack"/>
+      <w:bookmarkEnd w:id="22"/>
+    </w:p>
     <w:p>
       <w:pPr>
         <w:pStyle w:val="ListParagraph"/>
@@ -3510,10 +3517,7 @@
         <w:jc w:val="both"/>
       </w:pPr>
       <w:r>
-        <w:t xml:space="preserve">The environment variable RPCDDSHOME needs to be set to the RPC over DDS installation folder. The installer provides its setting. </w:t>
-      </w:r>
-      <w:r>
-        <w:t xml:space="preserve">Make sure that this option is selected in the </w:t>
+        <w:t xml:space="preserve">The environment variable RPCDDSHOME needs to be set to the RPC over DDS installation folder. The installer provides its setting. Make sure that this option is selected in the </w:t>
       </w:r>
       <w:r>
         <w:rPr>
@@ -3632,10 +3636,7 @@
         <w:t xml:space="preserve"> tool in the environment variable PATH. Make sure that this option is selected</w:t>
       </w:r>
       <w:r>
-        <w:t xml:space="preserve"> i</w:t>
-      </w:r>
-      <w:r>
-        <w:t xml:space="preserve">n the </w:t>
+        <w:t xml:space="preserve"> in the </w:t>
       </w:r>
       <w:r>
         <w:rPr>
@@ -4163,6 +4164,9 @@
       <w:r>
         <w:t xml:space="preserve"> </w:t>
       </w:r>
+      <w:r>
+        <w:t>An example is shown below:</w:t>
+      </w:r>
     </w:p>
     <w:p>
       <w:pPr>
@@ -4467,13 +4471,7 @@
         <w:t xml:space="preserve">Execute the installer and follow the instructions. </w:t>
       </w:r>
       <w:r>
-        <w:t>You should make sure that “</w:t>
-      </w:r>
-      <w:r>
-        <w:t>x64</w:t>
-      </w:r>
-      <w:r>
-        <w:t xml:space="preserve"> libraries” are selected in the </w:t>
+        <w:t xml:space="preserve">You should make sure that “x64 libraries” are selected in the </w:t>
       </w:r>
       <w:r>
         <w:rPr>
@@ -4554,10 +4552,7 @@
         <w:t xml:space="preserve"> RPC over DDS x64 libraries in the environment variable PATH. Make su</w:t>
       </w:r>
       <w:r>
-        <w:t xml:space="preserve">re that this option is selected </w:t>
-      </w:r>
-      <w:r>
-        <w:t xml:space="preserve">in the </w:t>
+        <w:t xml:space="preserve">re that this option is selected in the </w:t>
       </w:r>
       <w:r>
         <w:rPr>
@@ -4604,10 +4599,7 @@
         <w:t xml:space="preserve"> tool in the environment variable PATH. Make su</w:t>
       </w:r>
       <w:r>
-        <w:t>re that this option is selected i</w:t>
-      </w:r>
-      <w:r>
-        <w:t xml:space="preserve">n the </w:t>
+        <w:t xml:space="preserve">re that this option is selected in the </w:t>
       </w:r>
       <w:r>
         <w:rPr>
@@ -4890,10 +4882,7 @@
       </w:r>
       <w:proofErr w:type="spellEnd"/>
       <w:r>
-        <w:t xml:space="preserve"> DDS for </w:t>
-      </w:r>
-      <w:r>
-        <w:t xml:space="preserve">Linux platform </w:t>
+        <w:t xml:space="preserve"> DDS for Linux platform </w:t>
       </w:r>
       <w:r>
         <w:rPr>
@@ -4929,6 +4918,12 @@
       <w:proofErr w:type="spellEnd"/>
       <w:r>
         <w:t xml:space="preserve"> DDS installation folder.</w:t>
+      </w:r>
+      <w:r>
+        <w:t xml:space="preserve"> </w:t>
+      </w:r>
+      <w:r>
+        <w:t>An example is shown below:</w:t>
       </w:r>
     </w:p>
     <w:p>
@@ -5015,15 +5010,7 @@
                                 <w:sz w:val="16"/>
                                 <w:szCs w:val="16"/>
                               </w:rPr>
-                              <w:t>/opt/RTI/</w:t>
-                            </w:r>
-                            <w:r>
-                              <w:rPr>
-                                <w:rFonts w:ascii="Bitstream Vera Sans Mono" w:hAnsi="Bitstream Vera Sans Mono"/>
-                                <w:sz w:val="16"/>
-                                <w:szCs w:val="16"/>
-                              </w:rPr>
-                              <w:t>ndds.5.0.0</w:t>
+                              <w:t>/opt/RTI/ndds.5.0.0</w:t>
                             </w:r>
                           </w:p>
                         </w:txbxContent>
@@ -5104,13 +5091,7 @@
         </w:numPr>
       </w:pPr>
       <w:r>
-        <w:t xml:space="preserve">Also the environment variable PATH </w:t>
-      </w:r>
-      <w:r>
-        <w:t>and LD_LIBRARY_PATH have</w:t>
-      </w:r>
-      <w:r>
-        <w:t xml:space="preserve"> to contain the location of the RTI </w:t>
+        <w:t xml:space="preserve">Also the environment variable PATH and LD_LIBRARY_PATH have to contain the location of the RTI </w:t>
       </w:r>
       <w:proofErr w:type="spellStart"/>
       <w:r>
@@ -5229,39 +5210,7 @@
                                 <w:sz w:val="16"/>
                                 <w:szCs w:val="16"/>
                               </w:rPr>
-                              <w:t xml:space="preserve"> </w:t>
-                            </w:r>
-                            <w:r>
-                              <w:rPr>
-                                <w:rFonts w:ascii="Bitstream Vera Sans Mono" w:hAnsi="Bitstream Vera Sans Mono"/>
-                                <w:sz w:val="16"/>
-                                <w:szCs w:val="16"/>
-                              </w:rPr>
-                              <w:t>LD_LIBRARY_PATH</w:t>
-                            </w:r>
-                            <w:r>
-                              <w:rPr>
-                                <w:rFonts w:ascii="Bitstream Vera Sans Mono" w:hAnsi="Bitstream Vera Sans Mono"/>
-                                <w:sz w:val="16"/>
-                                <w:szCs w:val="16"/>
-                              </w:rPr>
-                              <w:t>=$</w:t>
-                            </w:r>
-                            <w:r>
-                              <w:rPr>
-                                <w:rFonts w:ascii="Bitstream Vera Sans Mono" w:hAnsi="Bitstream Vera Sans Mono"/>
-                                <w:sz w:val="16"/>
-                                <w:szCs w:val="16"/>
-                              </w:rPr>
-                              <w:t>LD_LIBRARY_PATH</w:t>
-                            </w:r>
-                            <w:r>
-                              <w:rPr>
-                                <w:rFonts w:ascii="Bitstream Vera Sans Mono" w:hAnsi="Bitstream Vera Sans Mono"/>
-                                <w:sz w:val="16"/>
-                                <w:szCs w:val="16"/>
-                              </w:rPr>
-                              <w:t>:$NDDSHOME/lib/i86Linux2.6gcc4.4.5</w:t>
+                              <w:t xml:space="preserve"> LD_LIBRARY_PATH=$LD_LIBRARY_PATH:$NDDSHOME/lib/i86Linux2.6gcc4.4.5</w:t>
                             </w:r>
                           </w:p>
                           <w:p>
@@ -5786,10 +5735,7 @@
         <w:jc w:val="both"/>
       </w:pPr>
       <w:r>
-        <w:t>The environment variable RPCDDSHOME needs to be set to the RPC over DDS installa</w:t>
-      </w:r>
-      <w:r>
-        <w:t>tion folder.</w:t>
+        <w:t>The environment variable RPCDDSHOME needs to be set to the RPC over DDS installation folder.</w:t>
       </w:r>
     </w:p>
     <w:p>
@@ -6060,10 +6006,7 @@
         <w:t xml:space="preserve">es have to be accessible for your system. </w:t>
       </w:r>
       <w:r>
-        <w:t>T</w:t>
-      </w:r>
-      <w:r>
-        <w:t xml:space="preserve">he environment variable PATH and LD_LIBRARY_PATH have to contain the location of the </w:t>
+        <w:t xml:space="preserve">The environment variable PATH and LD_LIBRARY_PATH have to contain the location of the </w:t>
       </w:r>
       <w:proofErr w:type="spellStart"/>
       <w:r>
@@ -6071,10 +6014,7 @@
       </w:r>
       <w:proofErr w:type="spellEnd"/>
       <w:r>
-        <w:t xml:space="preserve"> over</w:t>
-      </w:r>
-      <w:r>
-        <w:t xml:space="preserve"> DDS libraries for platform </w:t>
+        <w:t xml:space="preserve"> over DDS libraries for platform </w:t>
       </w:r>
       <w:r>
         <w:rPr>
@@ -6163,23 +6103,7 @@
                                 <w:sz w:val="16"/>
                                 <w:szCs w:val="16"/>
                               </w:rPr>
-                              <w:t xml:space="preserve"> PATH=$PATH:$</w:t>
-                            </w:r>
-                            <w:r>
-                              <w:rPr>
-                                <w:rFonts w:ascii="Bitstream Vera Sans Mono" w:hAnsi="Bitstream Vera Sans Mono"/>
-                                <w:sz w:val="16"/>
-                                <w:szCs w:val="16"/>
-                              </w:rPr>
-                              <w:t>RPC</w:t>
-                            </w:r>
-                            <w:r>
-                              <w:rPr>
-                                <w:rFonts w:ascii="Bitstream Vera Sans Mono" w:hAnsi="Bitstream Vera Sans Mono"/>
-                                <w:sz w:val="16"/>
-                                <w:szCs w:val="16"/>
-                              </w:rPr>
-                              <w:t>DDSHOME/lib/i86Linux2.6gcc4.4.5</w:t>
+                              <w:t xml:space="preserve"> PATH=$PATH:$RPCDDSHOME/lib/i86Linux2.6gcc4.4.5</w:t>
                             </w:r>
                           </w:p>
                           <w:p>
@@ -6206,23 +6130,7 @@
                                 <w:sz w:val="16"/>
                                 <w:szCs w:val="16"/>
                               </w:rPr>
-                              <w:t xml:space="preserve"> LD_LIBRARY_PATH=$LD_LIBRARY_PATH:$</w:t>
-                            </w:r>
-                            <w:r>
-                              <w:rPr>
-                                <w:rFonts w:ascii="Bitstream Vera Sans Mono" w:hAnsi="Bitstream Vera Sans Mono"/>
-                                <w:sz w:val="16"/>
-                                <w:szCs w:val="16"/>
-                              </w:rPr>
-                              <w:t>RPC</w:t>
-                            </w:r>
-                            <w:r>
-                              <w:rPr>
-                                <w:rFonts w:ascii="Bitstream Vera Sans Mono" w:hAnsi="Bitstream Vera Sans Mono"/>
-                                <w:sz w:val="16"/>
-                                <w:szCs w:val="16"/>
-                              </w:rPr>
-                              <w:t>DDSHOME/lib/i86Linux2.6gcc4.4.5</w:t>
+                              <w:t xml:space="preserve"> LD_LIBRARY_PATH=$LD_LIBRARY_PATH:$RPCDDSHOME/lib/i86Linux2.6gcc4.4.5</w:t>
                             </w:r>
                           </w:p>
                           <w:p>
@@ -6453,15 +6361,7 @@
                                 <w:sz w:val="16"/>
                                 <w:szCs w:val="16"/>
                               </w:rPr>
-                              <w:t xml:space="preserve"> PATH=$PATH:$RPCDDSHOME/</w:t>
-                            </w:r>
-                            <w:r>
-                              <w:rPr>
-                                <w:rFonts w:ascii="Bitstream Vera Sans Mono" w:hAnsi="Bitstream Vera Sans Mono"/>
-                                <w:sz w:val="16"/>
-                                <w:szCs w:val="16"/>
-                              </w:rPr>
-                              <w:t>scripts</w:t>
+                              <w:t xml:space="preserve"> PATH=$PATH:$RPCDDSHOME/scripts</w:t>
                             </w:r>
                           </w:p>
                         </w:txbxContent>
@@ -6531,10 +6431,7 @@
       </w:pPr>
       <w:bookmarkStart w:id="51" w:name="_Toc343861906"/>
       <w:r>
-        <w:t>Fedora 17 64</w:t>
-      </w:r>
-      <w:r>
-        <w:t>-bits</w:t>
+        <w:t>Fedora 17 64-bits</w:t>
       </w:r>
       <w:bookmarkEnd w:id="51"/>
     </w:p>
@@ -6631,6 +6528,12 @@
       <w:proofErr w:type="spellEnd"/>
       <w:r>
         <w:t xml:space="preserve"> DDS installation folder.</w:t>
+      </w:r>
+      <w:r>
+        <w:t xml:space="preserve"> </w:t>
+      </w:r>
+      <w:r>
+        <w:t>An example is shown below:</w:t>
       </w:r>
     </w:p>
     <w:p>
@@ -6804,13 +6707,7 @@
         <w:rPr>
           <w:i/>
         </w:rPr>
-        <w:t>x64</w:t>
-      </w:r>
-      <w:r>
-        <w:rPr>
-          <w:i/>
-        </w:rPr>
-        <w:t>Linux2.6gcc4.4.5</w:t>
+        <w:t>x64Linux2.6gcc4.4.5</w:t>
       </w:r>
       <w:r>
         <w:t>.</w:t>
@@ -6888,23 +6785,7 @@
                                 <w:sz w:val="16"/>
                                 <w:szCs w:val="16"/>
                               </w:rPr>
-                              <w:t xml:space="preserve"> PATH=$PATH:$NDDSHOME/lib/</w:t>
-                            </w:r>
-                            <w:r>
-                              <w:rPr>
-                                <w:rFonts w:ascii="Bitstream Vera Sans Mono" w:hAnsi="Bitstream Vera Sans Mono"/>
-                                <w:sz w:val="16"/>
-                                <w:szCs w:val="16"/>
-                              </w:rPr>
-                              <w:t>x64</w:t>
-                            </w:r>
-                            <w:r>
-                              <w:rPr>
-                                <w:rFonts w:ascii="Bitstream Vera Sans Mono" w:hAnsi="Bitstream Vera Sans Mono"/>
-                                <w:sz w:val="16"/>
-                                <w:szCs w:val="16"/>
-                              </w:rPr>
-                              <w:t>Linux2.6gcc4.4.5</w:t>
+                              <w:t xml:space="preserve"> PATH=$PATH:$NDDSHOME/lib/x64Linux2.6gcc4.4.5</w:t>
                             </w:r>
                           </w:p>
                           <w:p>
@@ -6931,23 +6812,7 @@
                                 <w:sz w:val="16"/>
                                 <w:szCs w:val="16"/>
                               </w:rPr>
-                              <w:t xml:space="preserve"> LD_LIBRARY_PATH=$LD_LIBRARY_PATH:$NDDSHOME/lib/</w:t>
-                            </w:r>
-                            <w:r>
-                              <w:rPr>
-                                <w:rFonts w:ascii="Bitstream Vera Sans Mono" w:hAnsi="Bitstream Vera Sans Mono"/>
-                                <w:sz w:val="16"/>
-                                <w:szCs w:val="16"/>
-                              </w:rPr>
-                              <w:t>x64</w:t>
-                            </w:r>
-                            <w:r>
-                              <w:rPr>
-                                <w:rFonts w:ascii="Bitstream Vera Sans Mono" w:hAnsi="Bitstream Vera Sans Mono"/>
-                                <w:sz w:val="16"/>
-                                <w:szCs w:val="16"/>
-                              </w:rPr>
-                              <w:t>Linux2.6gcc4.4.5</w:t>
+                              <w:t xml:space="preserve"> LD_LIBRARY_PATH=$LD_LIBRARY_PATH:$NDDSHOME/lib/x64Linux2.6gcc4.4.5</w:t>
                             </w:r>
                           </w:p>
                           <w:p>
@@ -7470,6 +7335,12 @@
       </w:pPr>
       <w:r>
         <w:t>The environment variable RPCDDSHOME needs to be set to the RPC over DDS installation folder.</w:t>
+      </w:r>
+      <w:r>
+        <w:t xml:space="preserve"> </w:t>
+      </w:r>
+      <w:r>
+        <w:t>An example is shown below:</w:t>
       </w:r>
     </w:p>
     <w:p>
@@ -7746,13 +7617,7 @@
         <w:rPr>
           <w:i/>
         </w:rPr>
-        <w:t>x64</w:t>
-      </w:r>
-      <w:r>
-        <w:rPr>
-          <w:i/>
-        </w:rPr>
-        <w:t>Linux2.6gcc4.4.5</w:t>
+        <w:t>x64Linux2.6gcc4.4.5</w:t>
       </w:r>
       <w:r>
         <w:t>.</w:t>
@@ -7834,23 +7699,7 @@
                                 <w:sz w:val="16"/>
                                 <w:szCs w:val="16"/>
                               </w:rPr>
-                              <w:t xml:space="preserve"> PATH=$PATH:$RPCDDSHOME/lib/</w:t>
-                            </w:r>
-                            <w:r>
-                              <w:rPr>
-                                <w:rFonts w:ascii="Bitstream Vera Sans Mono" w:hAnsi="Bitstream Vera Sans Mono"/>
-                                <w:sz w:val="16"/>
-                                <w:szCs w:val="16"/>
-                              </w:rPr>
-                              <w:t>x64</w:t>
-                            </w:r>
-                            <w:r>
-                              <w:rPr>
-                                <w:rFonts w:ascii="Bitstream Vera Sans Mono" w:hAnsi="Bitstream Vera Sans Mono"/>
-                                <w:sz w:val="16"/>
-                                <w:szCs w:val="16"/>
-                              </w:rPr>
-                              <w:t>Linux2.6gcc4.4.5</w:t>
+                              <w:t xml:space="preserve"> PATH=$PATH:$RPCDDSHOME/lib/x64Linux2.6gcc4.4.5</w:t>
                             </w:r>
                           </w:p>
                           <w:p>
@@ -7877,23 +7726,7 @@
                                 <w:sz w:val="16"/>
                                 <w:szCs w:val="16"/>
                               </w:rPr>
-                              <w:t xml:space="preserve"> LD_LIBRARY_PATH=$LD_LIBRARY_PATH:$RPCDDSHOME/lib/</w:t>
-                            </w:r>
-                            <w:r>
-                              <w:rPr>
-                                <w:rFonts w:ascii="Bitstream Vera Sans Mono" w:hAnsi="Bitstream Vera Sans Mono"/>
-                                <w:sz w:val="16"/>
-                                <w:szCs w:val="16"/>
-                              </w:rPr>
-                              <w:t>x64</w:t>
-                            </w:r>
-                            <w:r>
-                              <w:rPr>
-                                <w:rFonts w:ascii="Bitstream Vera Sans Mono" w:hAnsi="Bitstream Vera Sans Mono"/>
-                                <w:sz w:val="16"/>
-                                <w:szCs w:val="16"/>
-                              </w:rPr>
-                              <w:t>Linux2.6gcc4.4.5</w:t>
+                              <w:t xml:space="preserve"> LD_LIBRARY_PATH=$LD_LIBRARY_PATH:$RPCDDSHOME/lib/x64Linux2.6gcc4.4.5</w:t>
                             </w:r>
                           </w:p>
                           <w:p>
@@ -8243,7 +8076,7 @@
             <w:noProof/>
             <w:lang w:val="es-ES"/>
           </w:rPr>
-          <w:t>3</w:t>
+          <w:t>1</w:t>
         </w:r>
         <w:r>
           <w:fldChar w:fldCharType="end"/>
@@ -11537,7 +11370,7 @@
 </file>
 
 <file path=customXml/itemProps1.xml><?xml version="1.0" encoding="utf-8"?>
-<ds:datastoreItem xmlns:ds="http://schemas.openxmlformats.org/officeDocument/2006/customXml" ds:itemID="{BADE41FF-5977-468A-9220-E3E61D9A4395}">
+<ds:datastoreItem xmlns:ds="http://schemas.openxmlformats.org/officeDocument/2006/customXml" ds:itemID="{25B97088-BF37-47E9-BA80-4ED0B7EA6783}">
   <ds:schemaRefs>
     <ds:schemaRef ds:uri="http://schemas.openxmlformats.org/officeDocument/2006/bibliography"/>
   </ds:schemaRefs>

</xml_diff>

<commit_message>
- Initial developement of new IDL parser for RPCDDSGEN.
</commit_message>
<xml_diff>
--- a/doc/InstallationManual.docx
+++ b/doc/InstallationManual.docx
@@ -822,9 +822,7 @@
           <w:szCs w:val="28"/>
         </w:rPr>
       </w:pPr>
-      <w:bookmarkStart w:id="7" w:name="_GoBack"/>
-    </w:p>
-    <w:bookmarkEnd w:id="7" w:displacedByCustomXml="next"/>
+    </w:p>
     <w:sdt>
       <w:sdtPr>
         <w:rPr>
@@ -2603,9 +2601,9 @@
           <w:szCs w:val="32"/>
         </w:rPr>
       </w:pPr>
-      <w:bookmarkStart w:id="8" w:name="_Toc341705934"/>
-      <w:bookmarkStart w:id="9" w:name="_Toc341706133"/>
-      <w:bookmarkStart w:id="10" w:name="_Toc340750727"/>
+      <w:bookmarkStart w:id="7" w:name="_Toc341705934"/>
+      <w:bookmarkStart w:id="8" w:name="_Toc341706133"/>
+      <w:bookmarkStart w:id="9" w:name="_Toc340750727"/>
       <w:r>
         <w:br w:type="page"/>
       </w:r>
@@ -2618,14 +2616,14 @@
           <w:numId w:val="5"/>
         </w:numPr>
       </w:pPr>
-      <w:bookmarkStart w:id="11" w:name="_Toc343861892"/>
+      <w:bookmarkStart w:id="10" w:name="_Toc343861892"/>
       <w:r>
         <w:lastRenderedPageBreak/>
         <w:t>Basic Requirements</w:t>
       </w:r>
+      <w:bookmarkEnd w:id="7"/>
       <w:bookmarkEnd w:id="8"/>
-      <w:bookmarkEnd w:id="9"/>
-      <w:bookmarkEnd w:id="11"/>
+      <w:bookmarkEnd w:id="10"/>
     </w:p>
     <w:p>
       <w:pPr>
@@ -2676,16 +2674,16 @@
       <w:pPr>
         <w:pStyle w:val="Heading1"/>
       </w:pPr>
-      <w:bookmarkStart w:id="12" w:name="_Toc341705935"/>
-      <w:bookmarkStart w:id="13" w:name="_Toc341706134"/>
-      <w:bookmarkStart w:id="14" w:name="_Toc343861893"/>
+      <w:bookmarkStart w:id="11" w:name="_Toc341705935"/>
+      <w:bookmarkStart w:id="12" w:name="_Toc341706134"/>
+      <w:bookmarkStart w:id="13" w:name="_Toc343861893"/>
       <w:r>
         <w:t>Installation</w:t>
       </w:r>
-      <w:bookmarkEnd w:id="10"/>
+      <w:bookmarkEnd w:id="9"/>
+      <w:bookmarkEnd w:id="11"/>
       <w:bookmarkEnd w:id="12"/>
       <w:bookmarkEnd w:id="13"/>
-      <w:bookmarkEnd w:id="14"/>
     </w:p>
     <w:p>
       <w:pPr>
@@ -2742,9 +2740,9 @@
           <w:szCs w:val="28"/>
         </w:rPr>
       </w:pPr>
-      <w:bookmarkStart w:id="15" w:name="_Toc340750728"/>
-      <w:bookmarkStart w:id="16" w:name="_Toc341705936"/>
-      <w:bookmarkStart w:id="17" w:name="_Toc341706135"/>
+      <w:bookmarkStart w:id="14" w:name="_Toc340750728"/>
+      <w:bookmarkStart w:id="15" w:name="_Toc341705936"/>
+      <w:bookmarkStart w:id="16" w:name="_Toc341706135"/>
       <w:r>
         <w:br w:type="page"/>
       </w:r>
@@ -2753,7 +2751,7 @@
       <w:pPr>
         <w:pStyle w:val="Heading2"/>
       </w:pPr>
-      <w:bookmarkStart w:id="18" w:name="_Toc343861894"/>
+      <w:bookmarkStart w:id="17" w:name="_Toc343861894"/>
       <w:r>
         <w:lastRenderedPageBreak/>
         <w:t xml:space="preserve">Windows </w:t>
@@ -2764,43 +2762,43 @@
       <w:r>
         <w:t>32-bits</w:t>
       </w:r>
+      <w:bookmarkEnd w:id="14"/>
       <w:bookmarkEnd w:id="15"/>
       <w:bookmarkEnd w:id="16"/>
       <w:bookmarkEnd w:id="17"/>
+    </w:p>
+    <w:p>
+      <w:pPr>
+        <w:pStyle w:val="Heading3"/>
+      </w:pPr>
+      <w:bookmarkStart w:id="18" w:name="_Toc340750729"/>
+      <w:bookmarkStart w:id="19" w:name="_Toc341705937"/>
+      <w:bookmarkStart w:id="20" w:name="_Toc341706136"/>
+      <w:bookmarkStart w:id="21" w:name="_Toc343861895"/>
+      <w:r>
+        <w:t xml:space="preserve">RTI </w:t>
+      </w:r>
+      <w:proofErr w:type="spellStart"/>
+      <w:r>
+        <w:t>Connext</w:t>
+      </w:r>
+      <w:proofErr w:type="spellEnd"/>
+      <w:r>
+        <w:t xml:space="preserve"> </w:t>
+      </w:r>
+      <w:r>
+        <w:t xml:space="preserve">DDS </w:t>
+      </w:r>
+      <w:r>
+        <w:t xml:space="preserve">5.0 </w:t>
+      </w:r>
+      <w:r>
+        <w:t>installation</w:t>
+      </w:r>
       <w:bookmarkEnd w:id="18"/>
-    </w:p>
-    <w:p>
-      <w:pPr>
-        <w:pStyle w:val="Heading3"/>
-      </w:pPr>
-      <w:bookmarkStart w:id="19" w:name="_Toc340750729"/>
-      <w:bookmarkStart w:id="20" w:name="_Toc341705937"/>
-      <w:bookmarkStart w:id="21" w:name="_Toc341706136"/>
-      <w:bookmarkStart w:id="22" w:name="_Toc343861895"/>
-      <w:r>
-        <w:t xml:space="preserve">RTI </w:t>
-      </w:r>
-      <w:proofErr w:type="spellStart"/>
-      <w:r>
-        <w:t>Connext</w:t>
-      </w:r>
-      <w:proofErr w:type="spellEnd"/>
-      <w:r>
-        <w:t xml:space="preserve"> </w:t>
-      </w:r>
-      <w:r>
-        <w:t xml:space="preserve">DDS </w:t>
-      </w:r>
-      <w:r>
-        <w:t xml:space="preserve">5.0 </w:t>
-      </w:r>
-      <w:r>
-        <w:t>installation</w:t>
-      </w:r>
       <w:bookmarkEnd w:id="19"/>
       <w:bookmarkEnd w:id="20"/>
       <w:bookmarkEnd w:id="21"/>
-      <w:bookmarkEnd w:id="22"/>
     </w:p>
     <w:p>
       <w:pPr>
@@ -2880,6 +2878,12 @@
       <w:proofErr w:type="spellEnd"/>
       <w:r>
         <w:t xml:space="preserve"> DDS installation folder.</w:t>
+      </w:r>
+      <w:r>
+        <w:t xml:space="preserve"> </w:t>
+      </w:r>
+      <w:r>
+        <w:t>An example is shown below:</w:t>
       </w:r>
     </w:p>
     <w:p>
@@ -3033,7 +3037,10 @@
         </mc:AlternateContent>
       </w:r>
     </w:p>
-    <w:p/>
+    <w:p>
+      <w:bookmarkStart w:id="22" w:name="_GoBack"/>
+      <w:bookmarkEnd w:id="22"/>
+    </w:p>
     <w:p>
       <w:pPr>
         <w:pStyle w:val="ListParagraph"/>
@@ -3510,10 +3517,7 @@
         <w:jc w:val="both"/>
       </w:pPr>
       <w:r>
-        <w:t xml:space="preserve">The environment variable RPCDDSHOME needs to be set to the RPC over DDS installation folder. The installer provides its setting. </w:t>
-      </w:r>
-      <w:r>
-        <w:t xml:space="preserve">Make sure that this option is selected in the </w:t>
+        <w:t xml:space="preserve">The environment variable RPCDDSHOME needs to be set to the RPC over DDS installation folder. The installer provides its setting. Make sure that this option is selected in the </w:t>
       </w:r>
       <w:r>
         <w:rPr>
@@ -3632,10 +3636,7 @@
         <w:t xml:space="preserve"> tool in the environment variable PATH. Make sure that this option is selected</w:t>
       </w:r>
       <w:r>
-        <w:t xml:space="preserve"> i</w:t>
-      </w:r>
-      <w:r>
-        <w:t xml:space="preserve">n the </w:t>
+        <w:t xml:space="preserve"> in the </w:t>
       </w:r>
       <w:r>
         <w:rPr>
@@ -4163,6 +4164,9 @@
       <w:r>
         <w:t xml:space="preserve"> </w:t>
       </w:r>
+      <w:r>
+        <w:t>An example is shown below:</w:t>
+      </w:r>
     </w:p>
     <w:p>
       <w:pPr>
@@ -4467,13 +4471,7 @@
         <w:t xml:space="preserve">Execute the installer and follow the instructions. </w:t>
       </w:r>
       <w:r>
-        <w:t>You should make sure that “</w:t>
-      </w:r>
-      <w:r>
-        <w:t>x64</w:t>
-      </w:r>
-      <w:r>
-        <w:t xml:space="preserve"> libraries” are selected in the </w:t>
+        <w:t xml:space="preserve">You should make sure that “x64 libraries” are selected in the </w:t>
       </w:r>
       <w:r>
         <w:rPr>
@@ -4554,10 +4552,7 @@
         <w:t xml:space="preserve"> RPC over DDS x64 libraries in the environment variable PATH. Make su</w:t>
       </w:r>
       <w:r>
-        <w:t xml:space="preserve">re that this option is selected </w:t>
-      </w:r>
-      <w:r>
-        <w:t xml:space="preserve">in the </w:t>
+        <w:t xml:space="preserve">re that this option is selected in the </w:t>
       </w:r>
       <w:r>
         <w:rPr>
@@ -4604,10 +4599,7 @@
         <w:t xml:space="preserve"> tool in the environment variable PATH. Make su</w:t>
       </w:r>
       <w:r>
-        <w:t>re that this option is selected i</w:t>
-      </w:r>
-      <w:r>
-        <w:t xml:space="preserve">n the </w:t>
+        <w:t xml:space="preserve">re that this option is selected in the </w:t>
       </w:r>
       <w:r>
         <w:rPr>
@@ -4890,10 +4882,7 @@
       </w:r>
       <w:proofErr w:type="spellEnd"/>
       <w:r>
-        <w:t xml:space="preserve"> DDS for </w:t>
-      </w:r>
-      <w:r>
-        <w:t xml:space="preserve">Linux platform </w:t>
+        <w:t xml:space="preserve"> DDS for Linux platform </w:t>
       </w:r>
       <w:r>
         <w:rPr>
@@ -4929,6 +4918,12 @@
       <w:proofErr w:type="spellEnd"/>
       <w:r>
         <w:t xml:space="preserve"> DDS installation folder.</w:t>
+      </w:r>
+      <w:r>
+        <w:t xml:space="preserve"> </w:t>
+      </w:r>
+      <w:r>
+        <w:t>An example is shown below:</w:t>
       </w:r>
     </w:p>
     <w:p>
@@ -5015,15 +5010,7 @@
                                 <w:sz w:val="16"/>
                                 <w:szCs w:val="16"/>
                               </w:rPr>
-                              <w:t>/opt/RTI/</w:t>
-                            </w:r>
-                            <w:r>
-                              <w:rPr>
-                                <w:rFonts w:ascii="Bitstream Vera Sans Mono" w:hAnsi="Bitstream Vera Sans Mono"/>
-                                <w:sz w:val="16"/>
-                                <w:szCs w:val="16"/>
-                              </w:rPr>
-                              <w:t>ndds.5.0.0</w:t>
+                              <w:t>/opt/RTI/ndds.5.0.0</w:t>
                             </w:r>
                           </w:p>
                         </w:txbxContent>
@@ -5104,13 +5091,7 @@
         </w:numPr>
       </w:pPr>
       <w:r>
-        <w:t xml:space="preserve">Also the environment variable PATH </w:t>
-      </w:r>
-      <w:r>
-        <w:t>and LD_LIBRARY_PATH have</w:t>
-      </w:r>
-      <w:r>
-        <w:t xml:space="preserve"> to contain the location of the RTI </w:t>
+        <w:t xml:space="preserve">Also the environment variable PATH and LD_LIBRARY_PATH have to contain the location of the RTI </w:t>
       </w:r>
       <w:proofErr w:type="spellStart"/>
       <w:r>
@@ -5229,39 +5210,7 @@
                                 <w:sz w:val="16"/>
                                 <w:szCs w:val="16"/>
                               </w:rPr>
-                              <w:t xml:space="preserve"> </w:t>
-                            </w:r>
-                            <w:r>
-                              <w:rPr>
-                                <w:rFonts w:ascii="Bitstream Vera Sans Mono" w:hAnsi="Bitstream Vera Sans Mono"/>
-                                <w:sz w:val="16"/>
-                                <w:szCs w:val="16"/>
-                              </w:rPr>
-                              <w:t>LD_LIBRARY_PATH</w:t>
-                            </w:r>
-                            <w:r>
-                              <w:rPr>
-                                <w:rFonts w:ascii="Bitstream Vera Sans Mono" w:hAnsi="Bitstream Vera Sans Mono"/>
-                                <w:sz w:val="16"/>
-                                <w:szCs w:val="16"/>
-                              </w:rPr>
-                              <w:t>=$</w:t>
-                            </w:r>
-                            <w:r>
-                              <w:rPr>
-                                <w:rFonts w:ascii="Bitstream Vera Sans Mono" w:hAnsi="Bitstream Vera Sans Mono"/>
-                                <w:sz w:val="16"/>
-                                <w:szCs w:val="16"/>
-                              </w:rPr>
-                              <w:t>LD_LIBRARY_PATH</w:t>
-                            </w:r>
-                            <w:r>
-                              <w:rPr>
-                                <w:rFonts w:ascii="Bitstream Vera Sans Mono" w:hAnsi="Bitstream Vera Sans Mono"/>
-                                <w:sz w:val="16"/>
-                                <w:szCs w:val="16"/>
-                              </w:rPr>
-                              <w:t>:$NDDSHOME/lib/i86Linux2.6gcc4.4.5</w:t>
+                              <w:t xml:space="preserve"> LD_LIBRARY_PATH=$LD_LIBRARY_PATH:$NDDSHOME/lib/i86Linux2.6gcc4.4.5</w:t>
                             </w:r>
                           </w:p>
                           <w:p>
@@ -5786,10 +5735,7 @@
         <w:jc w:val="both"/>
       </w:pPr>
       <w:r>
-        <w:t>The environment variable RPCDDSHOME needs to be set to the RPC over DDS installa</w:t>
-      </w:r>
-      <w:r>
-        <w:t>tion folder.</w:t>
+        <w:t>The environment variable RPCDDSHOME needs to be set to the RPC over DDS installation folder.</w:t>
       </w:r>
     </w:p>
     <w:p>
@@ -6060,10 +6006,7 @@
         <w:t xml:space="preserve">es have to be accessible for your system. </w:t>
       </w:r>
       <w:r>
-        <w:t>T</w:t>
-      </w:r>
-      <w:r>
-        <w:t xml:space="preserve">he environment variable PATH and LD_LIBRARY_PATH have to contain the location of the </w:t>
+        <w:t xml:space="preserve">The environment variable PATH and LD_LIBRARY_PATH have to contain the location of the </w:t>
       </w:r>
       <w:proofErr w:type="spellStart"/>
       <w:r>
@@ -6071,10 +6014,7 @@
       </w:r>
       <w:proofErr w:type="spellEnd"/>
       <w:r>
-        <w:t xml:space="preserve"> over</w:t>
-      </w:r>
-      <w:r>
-        <w:t xml:space="preserve"> DDS libraries for platform </w:t>
+        <w:t xml:space="preserve"> over DDS libraries for platform </w:t>
       </w:r>
       <w:r>
         <w:rPr>
@@ -6163,23 +6103,7 @@
                                 <w:sz w:val="16"/>
                                 <w:szCs w:val="16"/>
                               </w:rPr>
-                              <w:t xml:space="preserve"> PATH=$PATH:$</w:t>
-                            </w:r>
-                            <w:r>
-                              <w:rPr>
-                                <w:rFonts w:ascii="Bitstream Vera Sans Mono" w:hAnsi="Bitstream Vera Sans Mono"/>
-                                <w:sz w:val="16"/>
-                                <w:szCs w:val="16"/>
-                              </w:rPr>
-                              <w:t>RPC</w:t>
-                            </w:r>
-                            <w:r>
-                              <w:rPr>
-                                <w:rFonts w:ascii="Bitstream Vera Sans Mono" w:hAnsi="Bitstream Vera Sans Mono"/>
-                                <w:sz w:val="16"/>
-                                <w:szCs w:val="16"/>
-                              </w:rPr>
-                              <w:t>DDSHOME/lib/i86Linux2.6gcc4.4.5</w:t>
+                              <w:t xml:space="preserve"> PATH=$PATH:$RPCDDSHOME/lib/i86Linux2.6gcc4.4.5</w:t>
                             </w:r>
                           </w:p>
                           <w:p>
@@ -6206,23 +6130,7 @@
                                 <w:sz w:val="16"/>
                                 <w:szCs w:val="16"/>
                               </w:rPr>
-                              <w:t xml:space="preserve"> LD_LIBRARY_PATH=$LD_LIBRARY_PATH:$</w:t>
-                            </w:r>
-                            <w:r>
-                              <w:rPr>
-                                <w:rFonts w:ascii="Bitstream Vera Sans Mono" w:hAnsi="Bitstream Vera Sans Mono"/>
-                                <w:sz w:val="16"/>
-                                <w:szCs w:val="16"/>
-                              </w:rPr>
-                              <w:t>RPC</w:t>
-                            </w:r>
-                            <w:r>
-                              <w:rPr>
-                                <w:rFonts w:ascii="Bitstream Vera Sans Mono" w:hAnsi="Bitstream Vera Sans Mono"/>
-                                <w:sz w:val="16"/>
-                                <w:szCs w:val="16"/>
-                              </w:rPr>
-                              <w:t>DDSHOME/lib/i86Linux2.6gcc4.4.5</w:t>
+                              <w:t xml:space="preserve"> LD_LIBRARY_PATH=$LD_LIBRARY_PATH:$RPCDDSHOME/lib/i86Linux2.6gcc4.4.5</w:t>
                             </w:r>
                           </w:p>
                           <w:p>
@@ -6453,15 +6361,7 @@
                                 <w:sz w:val="16"/>
                                 <w:szCs w:val="16"/>
                               </w:rPr>
-                              <w:t xml:space="preserve"> PATH=$PATH:$RPCDDSHOME/</w:t>
-                            </w:r>
-                            <w:r>
-                              <w:rPr>
-                                <w:rFonts w:ascii="Bitstream Vera Sans Mono" w:hAnsi="Bitstream Vera Sans Mono"/>
-                                <w:sz w:val="16"/>
-                                <w:szCs w:val="16"/>
-                              </w:rPr>
-                              <w:t>scripts</w:t>
+                              <w:t xml:space="preserve"> PATH=$PATH:$RPCDDSHOME/scripts</w:t>
                             </w:r>
                           </w:p>
                         </w:txbxContent>
@@ -6531,10 +6431,7 @@
       </w:pPr>
       <w:bookmarkStart w:id="51" w:name="_Toc343861906"/>
       <w:r>
-        <w:t>Fedora 17 64</w:t>
-      </w:r>
-      <w:r>
-        <w:t>-bits</w:t>
+        <w:t>Fedora 17 64-bits</w:t>
       </w:r>
       <w:bookmarkEnd w:id="51"/>
     </w:p>
@@ -6631,6 +6528,12 @@
       <w:proofErr w:type="spellEnd"/>
       <w:r>
         <w:t xml:space="preserve"> DDS installation folder.</w:t>
+      </w:r>
+      <w:r>
+        <w:t xml:space="preserve"> </w:t>
+      </w:r>
+      <w:r>
+        <w:t>An example is shown below:</w:t>
       </w:r>
     </w:p>
     <w:p>
@@ -6804,13 +6707,7 @@
         <w:rPr>
           <w:i/>
         </w:rPr>
-        <w:t>x64</w:t>
-      </w:r>
-      <w:r>
-        <w:rPr>
-          <w:i/>
-        </w:rPr>
-        <w:t>Linux2.6gcc4.4.5</w:t>
+        <w:t>x64Linux2.6gcc4.4.5</w:t>
       </w:r>
       <w:r>
         <w:t>.</w:t>
@@ -6888,23 +6785,7 @@
                                 <w:sz w:val="16"/>
                                 <w:szCs w:val="16"/>
                               </w:rPr>
-                              <w:t xml:space="preserve"> PATH=$PATH:$NDDSHOME/lib/</w:t>
-                            </w:r>
-                            <w:r>
-                              <w:rPr>
-                                <w:rFonts w:ascii="Bitstream Vera Sans Mono" w:hAnsi="Bitstream Vera Sans Mono"/>
-                                <w:sz w:val="16"/>
-                                <w:szCs w:val="16"/>
-                              </w:rPr>
-                              <w:t>x64</w:t>
-                            </w:r>
-                            <w:r>
-                              <w:rPr>
-                                <w:rFonts w:ascii="Bitstream Vera Sans Mono" w:hAnsi="Bitstream Vera Sans Mono"/>
-                                <w:sz w:val="16"/>
-                                <w:szCs w:val="16"/>
-                              </w:rPr>
-                              <w:t>Linux2.6gcc4.4.5</w:t>
+                              <w:t xml:space="preserve"> PATH=$PATH:$NDDSHOME/lib/x64Linux2.6gcc4.4.5</w:t>
                             </w:r>
                           </w:p>
                           <w:p>
@@ -6931,23 +6812,7 @@
                                 <w:sz w:val="16"/>
                                 <w:szCs w:val="16"/>
                               </w:rPr>
-                              <w:t xml:space="preserve"> LD_LIBRARY_PATH=$LD_LIBRARY_PATH:$NDDSHOME/lib/</w:t>
-                            </w:r>
-                            <w:r>
-                              <w:rPr>
-                                <w:rFonts w:ascii="Bitstream Vera Sans Mono" w:hAnsi="Bitstream Vera Sans Mono"/>
-                                <w:sz w:val="16"/>
-                                <w:szCs w:val="16"/>
-                              </w:rPr>
-                              <w:t>x64</w:t>
-                            </w:r>
-                            <w:r>
-                              <w:rPr>
-                                <w:rFonts w:ascii="Bitstream Vera Sans Mono" w:hAnsi="Bitstream Vera Sans Mono"/>
-                                <w:sz w:val="16"/>
-                                <w:szCs w:val="16"/>
-                              </w:rPr>
-                              <w:t>Linux2.6gcc4.4.5</w:t>
+                              <w:t xml:space="preserve"> LD_LIBRARY_PATH=$LD_LIBRARY_PATH:$NDDSHOME/lib/x64Linux2.6gcc4.4.5</w:t>
                             </w:r>
                           </w:p>
                           <w:p>
@@ -7470,6 +7335,12 @@
       </w:pPr>
       <w:r>
         <w:t>The environment variable RPCDDSHOME needs to be set to the RPC over DDS installation folder.</w:t>
+      </w:r>
+      <w:r>
+        <w:t xml:space="preserve"> </w:t>
+      </w:r>
+      <w:r>
+        <w:t>An example is shown below:</w:t>
       </w:r>
     </w:p>
     <w:p>
@@ -7746,13 +7617,7 @@
         <w:rPr>
           <w:i/>
         </w:rPr>
-        <w:t>x64</w:t>
-      </w:r>
-      <w:r>
-        <w:rPr>
-          <w:i/>
-        </w:rPr>
-        <w:t>Linux2.6gcc4.4.5</w:t>
+        <w:t>x64Linux2.6gcc4.4.5</w:t>
       </w:r>
       <w:r>
         <w:t>.</w:t>
@@ -7834,23 +7699,7 @@
                                 <w:sz w:val="16"/>
                                 <w:szCs w:val="16"/>
                               </w:rPr>
-                              <w:t xml:space="preserve"> PATH=$PATH:$RPCDDSHOME/lib/</w:t>
-                            </w:r>
-                            <w:r>
-                              <w:rPr>
-                                <w:rFonts w:ascii="Bitstream Vera Sans Mono" w:hAnsi="Bitstream Vera Sans Mono"/>
-                                <w:sz w:val="16"/>
-                                <w:szCs w:val="16"/>
-                              </w:rPr>
-                              <w:t>x64</w:t>
-                            </w:r>
-                            <w:r>
-                              <w:rPr>
-                                <w:rFonts w:ascii="Bitstream Vera Sans Mono" w:hAnsi="Bitstream Vera Sans Mono"/>
-                                <w:sz w:val="16"/>
-                                <w:szCs w:val="16"/>
-                              </w:rPr>
-                              <w:t>Linux2.6gcc4.4.5</w:t>
+                              <w:t xml:space="preserve"> PATH=$PATH:$RPCDDSHOME/lib/x64Linux2.6gcc4.4.5</w:t>
                             </w:r>
                           </w:p>
                           <w:p>
@@ -7877,23 +7726,7 @@
                                 <w:sz w:val="16"/>
                                 <w:szCs w:val="16"/>
                               </w:rPr>
-                              <w:t xml:space="preserve"> LD_LIBRARY_PATH=$LD_LIBRARY_PATH:$RPCDDSHOME/lib/</w:t>
-                            </w:r>
-                            <w:r>
-                              <w:rPr>
-                                <w:rFonts w:ascii="Bitstream Vera Sans Mono" w:hAnsi="Bitstream Vera Sans Mono"/>
-                                <w:sz w:val="16"/>
-                                <w:szCs w:val="16"/>
-                              </w:rPr>
-                              <w:t>x64</w:t>
-                            </w:r>
-                            <w:r>
-                              <w:rPr>
-                                <w:rFonts w:ascii="Bitstream Vera Sans Mono" w:hAnsi="Bitstream Vera Sans Mono"/>
-                                <w:sz w:val="16"/>
-                                <w:szCs w:val="16"/>
-                              </w:rPr>
-                              <w:t>Linux2.6gcc4.4.5</w:t>
+                              <w:t xml:space="preserve"> LD_LIBRARY_PATH=$LD_LIBRARY_PATH:$RPCDDSHOME/lib/x64Linux2.6gcc4.4.5</w:t>
                             </w:r>
                           </w:p>
                           <w:p>
@@ -8243,7 +8076,7 @@
             <w:noProof/>
             <w:lang w:val="es-ES"/>
           </w:rPr>
-          <w:t>3</w:t>
+          <w:t>1</w:t>
         </w:r>
         <w:r>
           <w:fldChar w:fldCharType="end"/>
@@ -11537,7 +11370,7 @@
 </file>
 
 <file path=customXml/itemProps1.xml><?xml version="1.0" encoding="utf-8"?>
-<ds:datastoreItem xmlns:ds="http://schemas.openxmlformats.org/officeDocument/2006/customXml" ds:itemID="{BADE41FF-5977-468A-9220-E3E61D9A4395}">
+<ds:datastoreItem xmlns:ds="http://schemas.openxmlformats.org/officeDocument/2006/customXml" ds:itemID="{25B97088-BF37-47E9-BA80-4ED0B7EA6783}">
   <ds:schemaRefs>
     <ds:schemaRef ds:uri="http://schemas.openxmlformats.org/officeDocument/2006/bibliography"/>
   </ds:schemaRefs>

</xml_diff>